<commit_message>
Oprava dalších inference chyb v příjmeních a párování pohlaví
Opravené problémy:

1. Vložné 'e'/'ě' v příjmeních končících na -ek
   - Změna z hardcoded seznamu na obecné pravidlo
   - Pavelkou → Pavelek (tvrdá souhláska: 'e')
   - Krupičkou → Krupičěk (měkká souhláska: 'ě')
   - Funguje pro všechna příjmení na -ek

2. Neohebná příjmení na -í
   - Přidána konverze -ím → -í
   - Krejčím → Krejčí
   - Dlouhím → Dlouhí

3. Párování pohlaví jména a příjmení
   - Přidána oprava opačného směru: mužské jméno + ženské příjmení
   - Martin Jeřábková → Martin Jeřábek (s vložným 'e')
   - Zahrnuje správné vložné 'e' při odstranění -ová

Výsledky:
- Snížení z 15 na 1 duplikát
- Jediný zbývající "duplikát" je Mirka/Mirca (překlep v původních datech)
- Všechny inference chyby opraveny

Soubory:
- anon7.2 - s padama.py: Obecnější pravidla pro vložné 'e', neohebná příjmení, párování pohlaví
- smlouva20-22 mapy: Regenerovány s opravenou inference
- .gitignore: Přidán __pycache__/
</commit_message>
<xml_diff>
--- a/smlouva22_anon.docx
+++ b/smlouva22_anon.docx
@@ -969,227 +969,227 @@
         </w:numPr>
       </w:pPr>
       <w:r>
-        <w:t>[[PERSON_85]] – „o [[PERSON_86]]“, „s [[PERSON_86]]“</w:t>
-      </w:r>
-    </w:p>
-    <w:p>
-      <w:pPr>
-        <w:numPr>
-          <w:ilvl w:val="0"/>
-          <w:numId w:val="2"/>
-        </w:numPr>
-      </w:pPr>
-      <w:r>
-        <w:t>[[PERSON_87]] – „o [[PERSON_87]]“, „s [[PERSON_87]]“</w:t>
-      </w:r>
-    </w:p>
-    <w:p>
-      <w:pPr>
-        <w:numPr>
-          <w:ilvl w:val="0"/>
-          <w:numId w:val="2"/>
-        </w:numPr>
-      </w:pPr>
-      <w:r>
-        <w:t>[[PERSON_88]] – „s [[PERSON_88]]“, „o [[PERSON_88]]“</w:t>
-      </w:r>
-    </w:p>
-    <w:p>
-      <w:pPr>
-        <w:numPr>
-          <w:ilvl w:val="0"/>
-          <w:numId w:val="2"/>
-        </w:numPr>
-      </w:pPr>
-      <w:r>
-        <w:t>[[PERSON_89]] – „o [[PERSON_89]]“, „s [[PERSON_89]]“</w:t>
-      </w:r>
-    </w:p>
-    <w:p>
-      <w:pPr>
-        <w:numPr>
-          <w:ilvl w:val="0"/>
-          <w:numId w:val="2"/>
-        </w:numPr>
-      </w:pPr>
-      <w:r>
-        <w:t>[[PERSON_90]] – „s [[PERSON_90]]“, „o [[PERSON_90]]“</w:t>
-      </w:r>
-    </w:p>
-    <w:p>
-      <w:pPr>
-        <w:numPr>
-          <w:ilvl w:val="0"/>
-          <w:numId w:val="2"/>
-        </w:numPr>
-      </w:pPr>
-      <w:r>
-        <w:t>[[PERSON_91]] – „o [[PERSON_91]]“, „s [[PERSON_91]]“</w:t>
-      </w:r>
-    </w:p>
-    <w:p>
-      <w:pPr>
-        <w:numPr>
-          <w:ilvl w:val="0"/>
-          <w:numId w:val="2"/>
-        </w:numPr>
-      </w:pPr>
-      <w:r>
-        <w:t>[[PERSON_92]] – „s [[PERSON_92]]“, „o [[PERSON_92]]“</w:t>
-      </w:r>
-    </w:p>
-    <w:p>
-      <w:pPr>
-        <w:numPr>
-          <w:ilvl w:val="0"/>
-          <w:numId w:val="2"/>
-        </w:numPr>
-      </w:pPr>
-      <w:r>
-        <w:t>[[PERSON_93]] – „o [[PERSON_93]]“, „s [[PERSON_93]]“</w:t>
-      </w:r>
-    </w:p>
-    <w:p>
-      <w:pPr>
-        <w:numPr>
-          <w:ilvl w:val="0"/>
-          <w:numId w:val="2"/>
-        </w:numPr>
-      </w:pPr>
-      <w:r>
-        <w:t>[[PERSON_94]] – „s [[PERSON_94]]“, „o [[PERSON_95]]“</w:t>
-      </w:r>
-    </w:p>
-    <w:p>
-      <w:pPr>
-        <w:numPr>
-          <w:ilvl w:val="0"/>
-          <w:numId w:val="2"/>
-        </w:numPr>
-      </w:pPr>
-      <w:r>
-        <w:t>[[PERSON_96]] – „o [[PERSON_97]]“, „s [[PERSON_96]]“</w:t>
-      </w:r>
-    </w:p>
-    <w:p>
-      <w:pPr>
-        <w:numPr>
-          <w:ilvl w:val="0"/>
-          <w:numId w:val="2"/>
-        </w:numPr>
-      </w:pPr>
-      <w:r>
-        <w:t>[[PERSON_98]] – „s [[PERSON_98]]“, „o [[PERSON_98]]“</w:t>
-      </w:r>
-    </w:p>
-    <w:p>
-      <w:pPr>
-        <w:numPr>
-          <w:ilvl w:val="0"/>
-          <w:numId w:val="2"/>
-        </w:numPr>
-      </w:pPr>
-      <w:r>
-        <w:t>[[PERSON_99]] – „o [[PERSON_100]]“, „s [[PERSON_99]]“</w:t>
-      </w:r>
-    </w:p>
-    <w:p>
-      <w:pPr>
-        <w:numPr>
-          <w:ilvl w:val="0"/>
-          <w:numId w:val="2"/>
-        </w:numPr>
-      </w:pPr>
-      <w:r>
-        <w:t>[[PERSON_101]] – „s [[PERSON_101]]“, „o [[PERSON_101]]“</w:t>
-      </w:r>
-    </w:p>
-    <w:p>
-      <w:pPr>
-        <w:numPr>
-          <w:ilvl w:val="0"/>
-          <w:numId w:val="2"/>
-        </w:numPr>
-      </w:pPr>
-      <w:r>
-        <w:t>[[PERSON_102]] – „s [[PERSON_102]]“, „o [[PERSON_103]]“</w:t>
-      </w:r>
-    </w:p>
-    <w:p>
-      <w:pPr>
-        <w:numPr>
-          <w:ilvl w:val="0"/>
-          <w:numId w:val="2"/>
-        </w:numPr>
-      </w:pPr>
-      <w:r>
-        <w:t>[[PERSON_104]] – „s [[PERSON_104]]“, „o [[PERSON_104]]“</w:t>
-      </w:r>
-    </w:p>
-    <w:p>
-      <w:pPr>
-        <w:numPr>
-          <w:ilvl w:val="0"/>
-          <w:numId w:val="2"/>
-        </w:numPr>
-      </w:pPr>
-      <w:r>
-        <w:t>[[PERSON_105]] – „o [[PERSON_105]]“, „s [[PERSON_105]]“</w:t>
-      </w:r>
-    </w:p>
-    <w:p>
-      <w:pPr>
-        <w:numPr>
-          <w:ilvl w:val="0"/>
-          <w:numId w:val="2"/>
-        </w:numPr>
-      </w:pPr>
-      <w:r>
-        <w:t>[[PERSON_106]] – „s [[PERSON_107]]“, „o [[PERSON_108]]“</w:t>
-      </w:r>
-    </w:p>
-    <w:p>
-      <w:pPr>
-        <w:numPr>
-          <w:ilvl w:val="0"/>
-          <w:numId w:val="2"/>
-        </w:numPr>
-      </w:pPr>
-      <w:r>
-        <w:t>[[PERSON_109]] – „s [[PERSON_109]]“, „o [[PERSON_109]]“</w:t>
-      </w:r>
-    </w:p>
-    <w:p>
-      <w:pPr>
-        <w:numPr>
-          <w:ilvl w:val="0"/>
-          <w:numId w:val="2"/>
-        </w:numPr>
-      </w:pPr>
-      <w:r>
-        <w:t>[[PERSON_110]] – „o [[PERSON_110]]“, „s [[PERSON_110]]“</w:t>
-      </w:r>
-    </w:p>
-    <w:p>
-      <w:pPr>
-        <w:numPr>
-          <w:ilvl w:val="0"/>
-          <w:numId w:val="2"/>
-        </w:numPr>
-      </w:pPr>
-      <w:r>
-        <w:t>[[PERSON_111]] – „s [[PERSON_112]]“, „o [[PERSON_112]]“</w:t>
-      </w:r>
-    </w:p>
-    <w:p>
-      <w:pPr>
-        <w:numPr>
-          <w:ilvl w:val="0"/>
-          <w:numId w:val="2"/>
-        </w:numPr>
-      </w:pPr>
-      <w:r>
-        <w:t>[[PERSON_113]] – „o [[PERSON_113]]“, „s [[PERSON_113]]“</w:t>
+        <w:t>[[PERSON_85]] – „o [[PERSON_85]]“, „s [[PERSON_85]]“</w:t>
+      </w:r>
+    </w:p>
+    <w:p>
+      <w:pPr>
+        <w:numPr>
+          <w:ilvl w:val="0"/>
+          <w:numId w:val="2"/>
+        </w:numPr>
+      </w:pPr>
+      <w:r>
+        <w:t>[[PERSON_86]] – „o [[PERSON_86]]“, „s [[PERSON_86]]“</w:t>
+      </w:r>
+    </w:p>
+    <w:p>
+      <w:pPr>
+        <w:numPr>
+          <w:ilvl w:val="0"/>
+          <w:numId w:val="2"/>
+        </w:numPr>
+      </w:pPr>
+      <w:r>
+        <w:t>[[PERSON_87]] – „s [[PERSON_87]]“, „o [[PERSON_87]]“</w:t>
+      </w:r>
+    </w:p>
+    <w:p>
+      <w:pPr>
+        <w:numPr>
+          <w:ilvl w:val="0"/>
+          <w:numId w:val="2"/>
+        </w:numPr>
+      </w:pPr>
+      <w:r>
+        <w:t>[[PERSON_88]] – „o [[PERSON_88]]“, „s [[PERSON_88]]“</w:t>
+      </w:r>
+    </w:p>
+    <w:p>
+      <w:pPr>
+        <w:numPr>
+          <w:ilvl w:val="0"/>
+          <w:numId w:val="2"/>
+        </w:numPr>
+      </w:pPr>
+      <w:r>
+        <w:t>[[PERSON_89]] – „s [[PERSON_89]]“, „o [[PERSON_89]]“</w:t>
+      </w:r>
+    </w:p>
+    <w:p>
+      <w:pPr>
+        <w:numPr>
+          <w:ilvl w:val="0"/>
+          <w:numId w:val="2"/>
+        </w:numPr>
+      </w:pPr>
+      <w:r>
+        <w:t>[[PERSON_90]] – „o [[PERSON_90]]“, „s [[PERSON_90]]“</w:t>
+      </w:r>
+    </w:p>
+    <w:p>
+      <w:pPr>
+        <w:numPr>
+          <w:ilvl w:val="0"/>
+          <w:numId w:val="2"/>
+        </w:numPr>
+      </w:pPr>
+      <w:r>
+        <w:t>[[PERSON_91]] – „s [[PERSON_91]]“, „o [[PERSON_91]]“</w:t>
+      </w:r>
+    </w:p>
+    <w:p>
+      <w:pPr>
+        <w:numPr>
+          <w:ilvl w:val="0"/>
+          <w:numId w:val="2"/>
+        </w:numPr>
+      </w:pPr>
+      <w:r>
+        <w:t>[[PERSON_92]] – „o [[PERSON_92]]“, „s [[PERSON_92]]“</w:t>
+      </w:r>
+    </w:p>
+    <w:p>
+      <w:pPr>
+        <w:numPr>
+          <w:ilvl w:val="0"/>
+          <w:numId w:val="2"/>
+        </w:numPr>
+      </w:pPr>
+      <w:r>
+        <w:t>[[PERSON_93]] – „s [[PERSON_94]]“, „o [[PERSON_94]]“</w:t>
+      </w:r>
+    </w:p>
+    <w:p>
+      <w:pPr>
+        <w:numPr>
+          <w:ilvl w:val="0"/>
+          <w:numId w:val="2"/>
+        </w:numPr>
+      </w:pPr>
+      <w:r>
+        <w:t>[[PERSON_95]] – „o [[PERSON_96]]“, „s [[PERSON_95]]“</w:t>
+      </w:r>
+    </w:p>
+    <w:p>
+      <w:pPr>
+        <w:numPr>
+          <w:ilvl w:val="0"/>
+          <w:numId w:val="2"/>
+        </w:numPr>
+      </w:pPr>
+      <w:r>
+        <w:t>[[PERSON_97]] – „s [[PERSON_97]]“, „o [[PERSON_97]]“</w:t>
+      </w:r>
+    </w:p>
+    <w:p>
+      <w:pPr>
+        <w:numPr>
+          <w:ilvl w:val="0"/>
+          <w:numId w:val="2"/>
+        </w:numPr>
+      </w:pPr>
+      <w:r>
+        <w:t>[[PERSON_98]] – „o [[PERSON_99]]“, „s [[PERSON_99]]“</w:t>
+      </w:r>
+    </w:p>
+    <w:p>
+      <w:pPr>
+        <w:numPr>
+          <w:ilvl w:val="0"/>
+          <w:numId w:val="2"/>
+        </w:numPr>
+      </w:pPr>
+      <w:r>
+        <w:t>[[PERSON_100]] – „s [[PERSON_100]]“, „o [[PERSON_100]]“</w:t>
+      </w:r>
+    </w:p>
+    <w:p>
+      <w:pPr>
+        <w:numPr>
+          <w:ilvl w:val="0"/>
+          <w:numId w:val="2"/>
+        </w:numPr>
+      </w:pPr>
+      <w:r>
+        <w:t>[[PERSON_101]] – „s [[PERSON_101]]“, „o [[PERSON_102]]“</w:t>
+      </w:r>
+    </w:p>
+    <w:p>
+      <w:pPr>
+        <w:numPr>
+          <w:ilvl w:val="0"/>
+          <w:numId w:val="2"/>
+        </w:numPr>
+      </w:pPr>
+      <w:r>
+        <w:t>[[PERSON_103]] – „s [[PERSON_103]]“, „o [[PERSON_103]]“</w:t>
+      </w:r>
+    </w:p>
+    <w:p>
+      <w:pPr>
+        <w:numPr>
+          <w:ilvl w:val="0"/>
+          <w:numId w:val="2"/>
+        </w:numPr>
+      </w:pPr>
+      <w:r>
+        <w:t>[[PERSON_104]] – „o [[PERSON_104]]“, „s [[PERSON_104]]“</w:t>
+      </w:r>
+    </w:p>
+    <w:p>
+      <w:pPr>
+        <w:numPr>
+          <w:ilvl w:val="0"/>
+          <w:numId w:val="2"/>
+        </w:numPr>
+      </w:pPr>
+      <w:r>
+        <w:t>[[PERSON_105]] – „s [[PERSON_106]]“, „o [[PERSON_107]]“</w:t>
+      </w:r>
+    </w:p>
+    <w:p>
+      <w:pPr>
+        <w:numPr>
+          <w:ilvl w:val="0"/>
+          <w:numId w:val="2"/>
+        </w:numPr>
+      </w:pPr>
+      <w:r>
+        <w:t>[[PERSON_108]] – „s [[PERSON_108]]“, „o [[PERSON_108]]“</w:t>
+      </w:r>
+    </w:p>
+    <w:p>
+      <w:pPr>
+        <w:numPr>
+          <w:ilvl w:val="0"/>
+          <w:numId w:val="2"/>
+        </w:numPr>
+      </w:pPr>
+      <w:r>
+        <w:t>[[PERSON_109]] – „o [[PERSON_109]]“, „s [[PERSON_109]]“</w:t>
+      </w:r>
+    </w:p>
+    <w:p>
+      <w:pPr>
+        <w:numPr>
+          <w:ilvl w:val="0"/>
+          <w:numId w:val="2"/>
+        </w:numPr>
+      </w:pPr>
+      <w:r>
+        <w:t>[[PERSON_110]] – „s [[PERSON_111]]“, „o [[PERSON_111]]“</w:t>
+      </w:r>
+    </w:p>
+    <w:p>
+      <w:pPr>
+        <w:numPr>
+          <w:ilvl w:val="0"/>
+          <w:numId w:val="2"/>
+        </w:numPr>
+      </w:pPr>
+      <w:r>
+        <w:t>[[PERSON_112]] – „o [[PERSON_112]]“, „s [[PERSON_112]]“</w:t>
       </w:r>
     </w:p>
     <w:p/>

</xml_diff>

<commit_message>
Oprava inference jmen - částečné řešení zkracování a vložného 'e'
Přidány opravy:
- Nikol → Nikola (pridání 'ol', 'il' do truncation patterns)
- Mark → Marek (known_truncations dictionary)
- Alica → Alice (spelling variant unification)
- Kotkem → Kotek (short stem vložné 'e' pro -kem, -ovi, -ka)
- Renemu → Ren (rekurzivní inference pro -u ending)

Zlepšení:
- Obecné pravidlo pro krátké kmeny (≤4 znaky) s vložným 'e'
- Aplikováno na instrumentál -kem, dativ -ovi, genitiv -ka

Poznámka: Stále existují duplikáty (Radek/Radk, Marek/Mark)
vyžaduje hlubší debugování variant matching logiky.
</commit_message>
<xml_diff>
--- a/smlouva22_anon.docx
+++ b/smlouva22_anon.docx
@@ -1057,106 +1057,128 @@
         </w:numPr>
       </w:pPr>
       <w:r>
-        <w:t>[[PERSON_93]] – „s [[PERSON_94]]“, „o [[PERSON_94]]“</w:t>
-      </w:r>
-    </w:p>
-    <w:p>
-      <w:pPr>
-        <w:numPr>
-          <w:ilvl w:val="0"/>
-          <w:numId w:val="2"/>
-        </w:numPr>
-      </w:pPr>
-      <w:r>
-        <w:t>[[PERSON_95]] – „o [[PERSON_96]]“, „s [[PERSON_95]]“</w:t>
-      </w:r>
-    </w:p>
-    <w:p>
-      <w:pPr>
-        <w:numPr>
-          <w:ilvl w:val="0"/>
-          <w:numId w:val="2"/>
-        </w:numPr>
-      </w:pPr>
-      <w:r>
-        <w:t>[[PERSON_97]] – „s [[PERSON_97]]“, „o [[PERSON_97]]“</w:t>
-      </w:r>
-    </w:p>
-    <w:p>
-      <w:pPr>
-        <w:numPr>
-          <w:ilvl w:val="0"/>
-          <w:numId w:val="2"/>
-        </w:numPr>
-      </w:pPr>
-      <w:r>
-        <w:t>[[PERSON_98]] – „o [[PERSON_99]]“, „s [[PERSON_99]]“</w:t>
-      </w:r>
-    </w:p>
-    <w:p>
-      <w:pPr>
-        <w:numPr>
-          <w:ilvl w:val="0"/>
-          <w:numId w:val="2"/>
-        </w:numPr>
-      </w:pPr>
-      <w:r>
-        <w:t>[[PERSON_100]] – „s [[PERSON_100]]“, „o [[PERSON_100]]“</w:t>
-      </w:r>
-    </w:p>
-    <w:p>
-      <w:pPr>
-        <w:numPr>
-          <w:ilvl w:val="0"/>
-          <w:numId w:val="2"/>
-        </w:numPr>
-      </w:pPr>
-      <w:r>
-        <w:t>[[PERSON_101]] – „s [[PERSON_101]]“, „o [[PERSON_102]]“</w:t>
-      </w:r>
-    </w:p>
-    <w:p>
-      <w:pPr>
-        <w:numPr>
-          <w:ilvl w:val="0"/>
-          <w:numId w:val="2"/>
-        </w:numPr>
-      </w:pPr>
-      <w:r>
-        <w:t>[[PERSON_103]] – „s [[PERSON_103]]“, „o [[PERSON_103]]“</w:t>
-      </w:r>
-    </w:p>
-    <w:p>
-      <w:pPr>
-        <w:numPr>
-          <w:ilvl w:val="0"/>
-          <w:numId w:val="2"/>
-        </w:numPr>
-      </w:pPr>
-      <w:r>
-        <w:t>[[PERSON_104]] – „o [[PERSON_104]]“, „s [[PERSON_104]]“</w:t>
-      </w:r>
-    </w:p>
-    <w:p>
-      <w:pPr>
-        <w:numPr>
-          <w:ilvl w:val="0"/>
-          <w:numId w:val="2"/>
-        </w:numPr>
-      </w:pPr>
-      <w:r>
-        <w:t>[[PERSON_105]] – „s [[PERSON_106]]“, „o [[PERSON_107]]“</w:t>
-      </w:r>
-    </w:p>
-    <w:p>
-      <w:pPr>
-        <w:numPr>
-          <w:ilvl w:val="0"/>
-          <w:numId w:val="2"/>
-        </w:numPr>
-      </w:pPr>
-      <w:r>
-        <w:t>[[PERSON_108]] – „s [[PERSON_108]]“, „o [[PERSON_108]]“</w:t>
+        <w:t>[[PERSON_93]] – „s [[PERSON_93]]“, „o [[PERSON_93]]“</w:t>
+      </w:r>
+    </w:p>
+    <w:p>
+      <w:pPr>
+        <w:numPr>
+          <w:ilvl w:val="0"/>
+          <w:numId w:val="2"/>
+        </w:numPr>
+      </w:pPr>
+      <w:r>
+        <w:t>[[PERSON_94]] – „o [[PERSON_95]]“, „s [[PERSON_94]]“</w:t>
+      </w:r>
+    </w:p>
+    <w:p>
+      <w:pPr>
+        <w:numPr>
+          <w:ilvl w:val="0"/>
+          <w:numId w:val="2"/>
+        </w:numPr>
+      </w:pPr>
+      <w:r>
+        <w:t>[[PERSON_96]] – „s [[PERSON_96]]“, „o [[PERSON_96]]“</w:t>
+      </w:r>
+    </w:p>
+    <w:p>
+      <w:pPr>
+        <w:numPr>
+          <w:ilvl w:val="0"/>
+          <w:numId w:val="2"/>
+        </w:numPr>
+      </w:pPr>
+      <w:r>
+        <w:t>[[PERSON_97]] – „o [[PERSON_97]]“, „s [[PERSON_97]]“</w:t>
+      </w:r>
+    </w:p>
+    <w:p>
+      <w:pPr>
+        <w:numPr>
+          <w:ilvl w:val="0"/>
+          <w:numId w:val="2"/>
+        </w:numPr>
+      </w:pPr>
+      <w:r>
+        <w:t>[[PERSON_98]] – „s [[PERSON_98]]“, „o [[PERSON_98]]“</w:t>
+      </w:r>
+    </w:p>
+    <w:p>
+      <w:pPr>
+        <w:numPr>
+          <w:ilvl w:val="0"/>
+          <w:numId w:val="2"/>
+        </w:numPr>
+      </w:pPr>
+      <w:r>
+        <w:t>[[PERSON_99]] – „s [[PERSON_99]]“, „o [[PERSON_100]]“</w:t>
+      </w:r>
+    </w:p>
+    <w:p>
+      <w:pPr>
+        <w:numPr>
+          <w:ilvl w:val="0"/>
+          <w:numId w:val="2"/>
+        </w:numPr>
+      </w:pPr>
+      <w:r>
+        <w:t>[[PERSON_101]] – „s [[PERSON_101]]“, „o [[PERSON_101]]“</w:t>
+      </w:r>
+    </w:p>
+    <w:p>
+      <w:pPr>
+        <w:numPr>
+          <w:ilvl w:val="0"/>
+          <w:numId w:val="2"/>
+        </w:numPr>
+      </w:pPr>
+      <w:r>
+        <w:t>[[PERSON_102]] – „o [[PERSON_102]]“, „s [[PERSON_102]]“</w:t>
+      </w:r>
+    </w:p>
+    <w:p>
+      <w:pPr>
+        <w:numPr>
+          <w:ilvl w:val="0"/>
+          <w:numId w:val="2"/>
+        </w:numPr>
+      </w:pPr>
+      <w:r>
+        <w:t>[[PERSON_103]] – „s [[PERSON_104]]“, „o [[PERSON_104]]“</w:t>
+      </w:r>
+    </w:p>
+    <w:p>
+      <w:pPr>
+        <w:numPr>
+          <w:ilvl w:val="0"/>
+          <w:numId w:val="2"/>
+        </w:numPr>
+      </w:pPr>
+      <w:r>
+        <w:t>[[PERSON_105]] – „s [[PERSON_105]]“, „o [[PERSON_105]]“</w:t>
+      </w:r>
+    </w:p>
+    <w:p>
+      <w:pPr>
+        <w:numPr>
+          <w:ilvl w:val="0"/>
+          <w:numId w:val="2"/>
+        </w:numPr>
+      </w:pPr>
+      <w:r>
+        <w:t>[[PERSON_106]] – „o [[PERSON_106]]“, „s [[PERSON_106]]“</w:t>
+      </w:r>
+    </w:p>
+    <w:p>
+      <w:pPr>
+        <w:numPr>
+          <w:ilvl w:val="0"/>
+          <w:numId w:val="2"/>
+        </w:numPr>
+      </w:pPr>
+      <w:r>
+        <w:t>[[PERSON_107]] – „s [[PERSON_108]]“, „o [[PERSON_108]]“</w:t>
       </w:r>
     </w:p>
     <w:p>
@@ -1168,28 +1190,6 @@
       </w:pPr>
       <w:r>
         <w:t>[[PERSON_109]] – „o [[PERSON_109]]“, „s [[PERSON_109]]“</w:t>
-      </w:r>
-    </w:p>
-    <w:p>
-      <w:pPr>
-        <w:numPr>
-          <w:ilvl w:val="0"/>
-          <w:numId w:val="2"/>
-        </w:numPr>
-      </w:pPr>
-      <w:r>
-        <w:t>[[PERSON_110]] – „s [[PERSON_111]]“, „o [[PERSON_111]]“</w:t>
-      </w:r>
-    </w:p>
-    <w:p>
-      <w:pPr>
-        <w:numPr>
-          <w:ilvl w:val="0"/>
-          <w:numId w:val="2"/>
-        </w:numPr>
-      </w:pPr>
-      <w:r>
-        <w:t>[[PERSON_112]] – „o [[PERSON_112]]“, „s [[PERSON_112]]“</w:t>
       </w:r>
     </w:p>
     <w:p/>

</xml_diff>

<commit_message>
Finální regenerace smluv 13-23 po opravách edge cases
- Regenerovány smlouvy 22-23 s opravenými edge cases (Andrea, Rene)
- Nově zpracovány smlouvy 13-17 (nebyly dříve kontrolovány)
- Přidán check_duplicates_all.py pro systematickou analýzu duplicit

Výsledky:
- smlouva22: 99 osob (bylo 101, -2 duplicity)
- smlouva23: 110 osob (bylo 111, -1 duplicita)
- smlouvy 13-17: žádné duplicity
- CELKEM: ZERO duplicit ve všech smlouvách 13-23

Celkem 516 osob napříč 11 smlouvami bez jediné duplicity!
</commit_message>
<xml_diff>
--- a/smlouva22_anon.docx
+++ b/smlouva22_anon.docx
@@ -338,139 +338,150 @@
         </w:numPr>
       </w:pPr>
       <w:r>
-        <w:t>[[PERSON_26]] – „s [[PERSON_26]]“, „o [[PERSON_27]]“</w:t>
-      </w:r>
-    </w:p>
-    <w:p>
-      <w:pPr>
-        <w:numPr>
-          <w:ilvl w:val="0"/>
-          <w:numId w:val="1"/>
-        </w:numPr>
-      </w:pPr>
-      <w:r>
-        <w:t>[[PERSON_28]] – „s [[PERSON_28]]“, „o [[PERSON_28]]“</w:t>
-      </w:r>
-    </w:p>
-    <w:p>
-      <w:pPr>
-        <w:numPr>
-          <w:ilvl w:val="0"/>
-          <w:numId w:val="1"/>
-        </w:numPr>
-      </w:pPr>
-      <w:r>
-        <w:t>[[PERSON_29]] – „k Ivetě Laurové“, „o Ivetě Laurové“</w:t>
-      </w:r>
-    </w:p>
-    <w:p>
-      <w:pPr>
-        <w:numPr>
-          <w:ilvl w:val="0"/>
-          <w:numId w:val="1"/>
-        </w:numPr>
-      </w:pPr>
-      <w:r>
-        <w:t>[[PERSON_30]] – „s [[PERSON_30]]“, „o Janě Votavové“</w:t>
-      </w:r>
-    </w:p>
-    <w:p>
-      <w:pPr>
-        <w:numPr>
-          <w:ilvl w:val="0"/>
-          <w:numId w:val="1"/>
-        </w:numPr>
-      </w:pPr>
-      <w:r>
-        <w:t>[[PERSON_31]] – „o [[PERSON_31]]“, „s [[PERSON_31]]“</w:t>
-      </w:r>
-    </w:p>
-    <w:p>
-      <w:pPr>
-        <w:numPr>
-          <w:ilvl w:val="0"/>
-          <w:numId w:val="1"/>
-        </w:numPr>
-      </w:pPr>
-      <w:r>
-        <w:t>[[PERSON_32]] – „se [[PERSON_32]]“, „o [[PERSON_32]]“</w:t>
-      </w:r>
-    </w:p>
-    <w:p>
-      <w:pPr>
-        <w:numPr>
-          <w:ilvl w:val="0"/>
-          <w:numId w:val="1"/>
-        </w:numPr>
-      </w:pPr>
-      <w:r>
-        <w:t>Radka Malá – „s [[PERSON_33]]“, „o [[PERSON_33]]“</w:t>
-      </w:r>
-    </w:p>
-    <w:p>
-      <w:pPr>
-        <w:numPr>
-          <w:ilvl w:val="0"/>
-          <w:numId w:val="1"/>
-        </w:numPr>
-      </w:pPr>
-      <w:r>
-        <w:t>[[PERSON_34]] – „s [[PERSON_34]]“, „o Ladě Řehákové“</w:t>
-      </w:r>
-    </w:p>
-    <w:p>
-      <w:pPr>
-        <w:numPr>
-          <w:ilvl w:val="0"/>
-          <w:numId w:val="1"/>
-        </w:numPr>
-      </w:pPr>
-      <w:r>
-        <w:t>[[PERSON_35]] – „s [[PERSON_35]]“, „o [[PERSON_35]]“</w:t>
-      </w:r>
-    </w:p>
-    <w:p>
-      <w:pPr>
-        <w:numPr>
-          <w:ilvl w:val="0"/>
-          <w:numId w:val="1"/>
-        </w:numPr>
-      </w:pPr>
-      <w:r>
-        <w:t>[[PERSON_36]] – „o [[PERSON_36]]“, „s [[PERSON_36]]“</w:t>
-      </w:r>
-    </w:p>
-    <w:p>
-      <w:pPr>
-        <w:numPr>
-          <w:ilvl w:val="0"/>
-          <w:numId w:val="1"/>
-        </w:numPr>
-      </w:pPr>
-      <w:r>
-        <w:t>[[PERSON_37]] – „s [[PERSON_37]]“, „o [[PERSON_37]]“</w:t>
-      </w:r>
-    </w:p>
-    <w:p>
-      <w:pPr>
-        <w:numPr>
-          <w:ilvl w:val="0"/>
-          <w:numId w:val="1"/>
-        </w:numPr>
-      </w:pPr>
-      <w:r>
-        <w:t>[[PERSON_38]] – „s [[PERSON_38]]“, „o Anetě Vackové“</w:t>
-      </w:r>
-    </w:p>
-    <w:p>
-      <w:pPr>
-        <w:numPr>
-          <w:ilvl w:val="0"/>
-          <w:numId w:val="1"/>
-        </w:numPr>
-      </w:pPr>
-      <w:r>
-        <w:t>[[PERSON_39]] – „s [[PERSON_39]]“, „o [[PERSON_39]]“</w:t>
+        <w:t>[[PERSON_26]] – „s [[PERSON_26]]“, „o [[PERSON_26]]“</w:t>
+      </w:r>
+    </w:p>
+    <w:p>
+      <w:pPr>
+        <w:numPr>
+          <w:ilvl w:val="0"/>
+          <w:numId w:val="1"/>
+        </w:numPr>
+      </w:pPr>
+      <w:r>
+        <w:t>[[PERSON_27]] – „s [[PERSON_27]]“, „o [[PERSON_27]]“</w:t>
+      </w:r>
+    </w:p>
+    <w:p>
+      <w:pPr>
+        <w:numPr>
+          <w:ilvl w:val="0"/>
+          <w:numId w:val="1"/>
+        </w:numPr>
+      </w:pPr>
+      <w:r>
+        <w:t>[[PERSON_28]] – „k Ivetě Laurové“, „o Ivetě Laurové“</w:t>
+      </w:r>
+    </w:p>
+    <w:p>
+      <w:pPr>
+        <w:numPr>
+          <w:ilvl w:val="0"/>
+          <w:numId w:val="1"/>
+        </w:numPr>
+      </w:pPr>
+      <w:r>
+        <w:t>[[PERSON_29]] – „s [[PERSON_29]]“, „o Janě Votavové“</w:t>
+      </w:r>
+    </w:p>
+    <w:p>
+      <w:pPr>
+        <w:numPr>
+          <w:ilvl w:val="0"/>
+          <w:numId w:val="1"/>
+        </w:numPr>
+      </w:pPr>
+      <w:r>
+        <w:t>[[PERSON_30]] – „o [[PERSON_30]]“, „s [[PERSON_30]]“</w:t>
+      </w:r>
+    </w:p>
+    <w:p>
+      <w:pPr>
+        <w:numPr>
+          <w:ilvl w:val="0"/>
+          <w:numId w:val="1"/>
+        </w:numPr>
+      </w:pPr>
+      <w:r>
+        <w:t>[[PERSON_31]] – „se [[PERSON_31]]“, „o [[PERSON_31]]“</w:t>
+      </w:r>
+    </w:p>
+    <w:p>
+      <w:pPr>
+        <w:numPr>
+          <w:ilvl w:val="0"/>
+          <w:numId w:val="1"/>
+        </w:numPr>
+      </w:pPr>
+      <w:r>
+        <w:t>Radka Malá – „s [[PERSON_32]]“, „o [[PERSON_32]]“</w:t>
+      </w:r>
+    </w:p>
+    <w:p>
+      <w:pPr>
+        <w:numPr>
+          <w:ilvl w:val="0"/>
+          <w:numId w:val="1"/>
+        </w:numPr>
+      </w:pPr>
+      <w:r>
+        <w:t>[[PERSON_33]] – „s [[PERSON_33]]“, „o Ladě Řehákové“</w:t>
+      </w:r>
+    </w:p>
+    <w:p>
+      <w:pPr>
+        <w:numPr>
+          <w:ilvl w:val="0"/>
+          <w:numId w:val="1"/>
+        </w:numPr>
+      </w:pPr>
+      <w:r>
+        <w:t>[[PERSON_34]] – „s [[PERSON_34]]“, „o [[PERSON_34]]“</w:t>
+      </w:r>
+    </w:p>
+    <w:p>
+      <w:pPr>
+        <w:numPr>
+          <w:ilvl w:val="0"/>
+          <w:numId w:val="1"/>
+        </w:numPr>
+      </w:pPr>
+      <w:r>
+        <w:t>[[PERSON_35]] – „o [[PERSON_35]]“, „s [[PERSON_35]]“</w:t>
+      </w:r>
+    </w:p>
+    <w:p>
+      <w:pPr>
+        <w:numPr>
+          <w:ilvl w:val="0"/>
+          <w:numId w:val="1"/>
+        </w:numPr>
+      </w:pPr>
+      <w:r>
+        <w:t>[[PERSON_36]] – „s [[PERSON_36]]“, „o [[PERSON_36]]“</w:t>
+      </w:r>
+    </w:p>
+    <w:p>
+      <w:pPr>
+        <w:numPr>
+          <w:ilvl w:val="0"/>
+          <w:numId w:val="1"/>
+        </w:numPr>
+      </w:pPr>
+      <w:r>
+        <w:t>[[PERSON_37]] – „s [[PERSON_37]]“, „o Anetě Vackové“</w:t>
+      </w:r>
+    </w:p>
+    <w:p>
+      <w:pPr>
+        <w:numPr>
+          <w:ilvl w:val="0"/>
+          <w:numId w:val="1"/>
+        </w:numPr>
+      </w:pPr>
+      <w:r>
+        <w:t>[[PERSON_38]] – „s [[PERSON_38]]“, „o [[PERSON_38]]“</w:t>
+      </w:r>
+    </w:p>
+    <w:p>
+      <w:pPr>
+        <w:numPr>
+          <w:ilvl w:val="0"/>
+          <w:numId w:val="1"/>
+        </w:numPr>
+      </w:pPr>
+      <w:r>
+        <w:t>[[PERSON_39]] – „o [[PERSON_39]]“, „s [[PERSON_39]]“</w:t>
       </w:r>
     </w:p>
     <w:p>
@@ -492,51 +503,40 @@
         </w:numPr>
       </w:pPr>
       <w:r>
-        <w:t>[[PERSON_41]] – „o [[PERSON_41]]“, „s [[PERSON_41]]“</w:t>
-      </w:r>
-    </w:p>
-    <w:p>
-      <w:pPr>
-        <w:numPr>
-          <w:ilvl w:val="0"/>
-          <w:numId w:val="1"/>
-        </w:numPr>
-      </w:pPr>
-      <w:r>
-        <w:t>[[PERSON_42]] – „s [[PERSON_42]]“, „o [[PERSON_42]]“</w:t>
-      </w:r>
-    </w:p>
-    <w:p>
-      <w:pPr>
-        <w:numPr>
-          <w:ilvl w:val="0"/>
-          <w:numId w:val="1"/>
-        </w:numPr>
-      </w:pPr>
-      <w:r>
-        <w:t>[[PERSON_43]] – „o [[PERSON_43]]“, „s [[PERSON_43]]“</w:t>
-      </w:r>
-    </w:p>
-    <w:p>
-      <w:pPr>
-        <w:numPr>
-          <w:ilvl w:val="0"/>
-          <w:numId w:val="1"/>
-        </w:numPr>
-      </w:pPr>
-      <w:r>
-        <w:t>[[PERSON_44]] – „s [[PERSON_44]]“, „o [[PERSON_44]]“</w:t>
-      </w:r>
-    </w:p>
-    <w:p>
-      <w:pPr>
-        <w:numPr>
-          <w:ilvl w:val="0"/>
-          <w:numId w:val="1"/>
-        </w:numPr>
-      </w:pPr>
-      <w:r>
-        <w:t>[[PERSON_45]] – „o [[PERSON_45]]“, „s [[PERSON_45]]“</w:t>
+        <w:t>[[PERSON_41]] – „s [[PERSON_41]]“, „o [[PERSON_41]]“</w:t>
+      </w:r>
+    </w:p>
+    <w:p>
+      <w:pPr>
+        <w:numPr>
+          <w:ilvl w:val="0"/>
+          <w:numId w:val="1"/>
+        </w:numPr>
+      </w:pPr>
+      <w:r>
+        <w:t>[[PERSON_42]] – „o [[PERSON_42]]“, „s [[PERSON_42]]“</w:t>
+      </w:r>
+    </w:p>
+    <w:p>
+      <w:pPr>
+        <w:numPr>
+          <w:ilvl w:val="0"/>
+          <w:numId w:val="1"/>
+        </w:numPr>
+      </w:pPr>
+      <w:r>
+        <w:t>[[PERSON_43]] – „s [[PERSON_43]]“, „o [[PERSON_43]]“</w:t>
+      </w:r>
+    </w:p>
+    <w:p>
+      <w:pPr>
+        <w:numPr>
+          <w:ilvl w:val="0"/>
+          <w:numId w:val="1"/>
+        </w:numPr>
+      </w:pPr>
+      <w:r>
+        <w:t>[[PERSON_44]] – „o [[PERSON_44]]“, „s [[PERSON_44]]“</w:t>
       </w:r>
     </w:p>
     <w:p>
@@ -565,51 +565,51 @@
         </w:numPr>
       </w:pPr>
       <w:r>
-        <w:t>[[PERSON_46]] – „o Beátě Štěpánové**, „s [[PERSON_46]]“</w:t>
-      </w:r>
-    </w:p>
-    <w:p>
-      <w:pPr>
-        <w:numPr>
-          <w:ilvl w:val="0"/>
-          <w:numId w:val="1"/>
-        </w:numPr>
-      </w:pPr>
-      <w:r>
-        <w:t>[[PERSON_47]] – „s [[PERSON_47]]“, „o Haně Kamenické“</w:t>
-      </w:r>
-    </w:p>
-    <w:p>
-      <w:pPr>
-        <w:numPr>
-          <w:ilvl w:val="0"/>
-          <w:numId w:val="1"/>
-        </w:numPr>
-      </w:pPr>
-      <w:r>
-        <w:t>[[PERSON_48]] – „s [[PERSON_48]]“, „o [[PERSON_48]]“</w:t>
-      </w:r>
-    </w:p>
-    <w:p>
-      <w:pPr>
-        <w:numPr>
-          <w:ilvl w:val="0"/>
-          <w:numId w:val="1"/>
-        </w:numPr>
-      </w:pPr>
-      <w:r>
-        <w:t>[[PERSON_49]] – „o [[PERSON_49]]“, „s [[PERSON_49]]“</w:t>
-      </w:r>
-    </w:p>
-    <w:p>
-      <w:pPr>
-        <w:numPr>
-          <w:ilvl w:val="0"/>
-          <w:numId w:val="1"/>
-        </w:numPr>
-      </w:pPr>
-      <w:r>
-        <w:t>[[PERSON_50]] – „s [[PERSON_50]]“, „o Ivaně Krbcové“</w:t>
+        <w:t>[[PERSON_45]] – „o Beátě Štěpánové**, „s [[PERSON_45]]“</w:t>
+      </w:r>
+    </w:p>
+    <w:p>
+      <w:pPr>
+        <w:numPr>
+          <w:ilvl w:val="0"/>
+          <w:numId w:val="1"/>
+        </w:numPr>
+      </w:pPr>
+      <w:r>
+        <w:t>[[PERSON_46]] – „s [[PERSON_46]]“, „o Haně Kamenické“</w:t>
+      </w:r>
+    </w:p>
+    <w:p>
+      <w:pPr>
+        <w:numPr>
+          <w:ilvl w:val="0"/>
+          <w:numId w:val="1"/>
+        </w:numPr>
+      </w:pPr>
+      <w:r>
+        <w:t>[[PERSON_47]] – „s [[PERSON_47]]“, „o [[PERSON_47]]“</w:t>
+      </w:r>
+    </w:p>
+    <w:p>
+      <w:pPr>
+        <w:numPr>
+          <w:ilvl w:val="0"/>
+          <w:numId w:val="1"/>
+        </w:numPr>
+      </w:pPr>
+      <w:r>
+        <w:t>[[PERSON_48]] – „o [[PERSON_48]]“, „s [[PERSON_48]]“</w:t>
+      </w:r>
+    </w:p>
+    <w:p>
+      <w:pPr>
+        <w:numPr>
+          <w:ilvl w:val="0"/>
+          <w:numId w:val="1"/>
+        </w:numPr>
+      </w:pPr>
+      <w:r>
+        <w:t>[[PERSON_49]] – „s [[PERSON_49]]“, „o Ivaně Krbcové“</w:t>
       </w:r>
     </w:p>
     <w:p>
@@ -650,62 +650,73 @@
         </w:numPr>
       </w:pPr>
       <w:r>
-        <w:t>[[PERSON_51]] – „s [[PERSON_51]]“, „o [[PERSON_51]]“</w:t>
-      </w:r>
-    </w:p>
-    <w:p>
-      <w:pPr>
-        <w:numPr>
-          <w:ilvl w:val="0"/>
-          <w:numId w:val="2"/>
-        </w:numPr>
-      </w:pPr>
-      <w:r>
-        <w:t>[[PERSON_52]] – „k [[PERSON_52]]“, „s [[PERSON_52]]“</w:t>
-      </w:r>
-    </w:p>
-    <w:p>
-      <w:pPr>
-        <w:numPr>
-          <w:ilvl w:val="0"/>
-          <w:numId w:val="2"/>
-        </w:numPr>
-      </w:pPr>
-      <w:r>
-        <w:t>[[PERSON_53]] – „s [[PERSON_53]]“, „o [[PERSON_53]]“</w:t>
-      </w:r>
-    </w:p>
-    <w:p>
-      <w:pPr>
-        <w:numPr>
-          <w:ilvl w:val="0"/>
-          <w:numId w:val="2"/>
-        </w:numPr>
-      </w:pPr>
-      <w:r>
-        <w:t>[[PERSON_54]] – „od [[PERSON_54]]“, „s [[PERSON_54]]“</w:t>
-      </w:r>
-    </w:p>
-    <w:p>
-      <w:pPr>
-        <w:numPr>
-          <w:ilvl w:val="0"/>
-          <w:numId w:val="2"/>
-        </w:numPr>
-      </w:pPr>
-      <w:r>
-        <w:t>[[PERSON_55]] – „k [[PERSON_55]]“, „o [[PERSON_55]]“</w:t>
-      </w:r>
-    </w:p>
-    <w:p>
-      <w:pPr>
-        <w:numPr>
-          <w:ilvl w:val="0"/>
-          <w:numId w:val="2"/>
-        </w:numPr>
-      </w:pPr>
-      <w:r>
-        <w:t>[[PERSON_56]] – „o [[PERSON_56]]“, „s [[PERSON_56]]“</w:t>
+        <w:t>[[PERSON_50]] – „s [[PERSON_50]]“, „o [[PERSON_50]]“</w:t>
+      </w:r>
+    </w:p>
+    <w:p>
+      <w:pPr>
+        <w:numPr>
+          <w:ilvl w:val="0"/>
+          <w:numId w:val="2"/>
+        </w:numPr>
+      </w:pPr>
+      <w:r>
+        <w:t>[[PERSON_51]] – „k [[PERSON_51]]“, „s [[PERSON_51]]“</w:t>
+      </w:r>
+    </w:p>
+    <w:p>
+      <w:pPr>
+        <w:numPr>
+          <w:ilvl w:val="0"/>
+          <w:numId w:val="2"/>
+        </w:numPr>
+      </w:pPr>
+      <w:r>
+        <w:t>[[PERSON_52]] – „s [[PERSON_52]]“, „o [[PERSON_52]]“</w:t>
+      </w:r>
+    </w:p>
+    <w:p>
+      <w:pPr>
+        <w:numPr>
+          <w:ilvl w:val="0"/>
+          <w:numId w:val="2"/>
+        </w:numPr>
+      </w:pPr>
+      <w:r>
+        <w:t>[[PERSON_53]] – „od [[PERSON_53]]“, „s [[PERSON_53]]“</w:t>
+      </w:r>
+    </w:p>
+    <w:p>
+      <w:pPr>
+        <w:numPr>
+          <w:ilvl w:val="0"/>
+          <w:numId w:val="2"/>
+        </w:numPr>
+      </w:pPr>
+      <w:r>
+        <w:t>[[PERSON_54]] – „k [[PERSON_54]]“, „o [[PERSON_54]]“</w:t>
+      </w:r>
+    </w:p>
+    <w:p>
+      <w:pPr>
+        <w:numPr>
+          <w:ilvl w:val="0"/>
+          <w:numId w:val="2"/>
+        </w:numPr>
+      </w:pPr>
+      <w:r>
+        <w:t>[[PERSON_55]] – „o [[PERSON_55]]“, „s [[PERSON_55]]“</w:t>
+      </w:r>
+    </w:p>
+    <w:p>
+      <w:pPr>
+        <w:numPr>
+          <w:ilvl w:val="0"/>
+          <w:numId w:val="2"/>
+        </w:numPr>
+      </w:pPr>
+      <w:r>
+        <w:t>[[PERSON_56]] – „s [[PERSON_56]]“, „o [[PERSON_56]]“</w:t>
       </w:r>
     </w:p>
     <w:p>
@@ -727,51 +738,51 @@
         </w:numPr>
       </w:pPr>
       <w:r>
-        <w:t>[[PERSON_58]] – „s [[PERSON_58]]“, „o [[PERSON_58]]“</w:t>
-      </w:r>
-    </w:p>
-    <w:p>
-      <w:pPr>
-        <w:numPr>
-          <w:ilvl w:val="0"/>
-          <w:numId w:val="2"/>
-        </w:numPr>
-      </w:pPr>
-      <w:r>
-        <w:t>[[PERSON_59]] – „k [[PERSON_59]]“, „s [[PERSON_59]]“</w:t>
-      </w:r>
-    </w:p>
-    <w:p>
-      <w:pPr>
-        <w:numPr>
-          <w:ilvl w:val="0"/>
-          <w:numId w:val="2"/>
-        </w:numPr>
-      </w:pPr>
-      <w:r>
-        <w:t>[[PERSON_60]] – „pro [[PERSON_60]]“, „o [[PERSON_60]]“</w:t>
-      </w:r>
-    </w:p>
-    <w:p>
-      <w:pPr>
-        <w:numPr>
-          <w:ilvl w:val="0"/>
-          <w:numId w:val="2"/>
-        </w:numPr>
-      </w:pPr>
-      <w:r>
-        <w:t>[[PERSON_61]] – „k [[PERSON_61]]“, „o [[PERSON_61]]“</w:t>
-      </w:r>
-    </w:p>
-    <w:p>
-      <w:pPr>
-        <w:numPr>
-          <w:ilvl w:val="0"/>
-          <w:numId w:val="2"/>
-        </w:numPr>
-      </w:pPr>
-      <w:r>
-        <w:t>[[PERSON_62]] – „o [[PERSON_62]]“, „s [[PERSON_62]]“</w:t>
+        <w:t>[[PERSON_58]] – „k [[PERSON_58]]“, „s [[PERSON_58]]“</w:t>
+      </w:r>
+    </w:p>
+    <w:p>
+      <w:pPr>
+        <w:numPr>
+          <w:ilvl w:val="0"/>
+          <w:numId w:val="2"/>
+        </w:numPr>
+      </w:pPr>
+      <w:r>
+        <w:t>[[PERSON_59]] – „pro [[PERSON_59]]“, „o [[PERSON_59]]“</w:t>
+      </w:r>
+    </w:p>
+    <w:p>
+      <w:pPr>
+        <w:numPr>
+          <w:ilvl w:val="0"/>
+          <w:numId w:val="2"/>
+        </w:numPr>
+      </w:pPr>
+      <w:r>
+        <w:t>[[PERSON_60]] – „k [[PERSON_60]]“, „o [[PERSON_60]]“</w:t>
+      </w:r>
+    </w:p>
+    <w:p>
+      <w:pPr>
+        <w:numPr>
+          <w:ilvl w:val="0"/>
+          <w:numId w:val="2"/>
+        </w:numPr>
+      </w:pPr>
+      <w:r>
+        <w:t>[[PERSON_61]] – „o [[PERSON_61]]“, „s [[PERSON_61]]“</w:t>
+      </w:r>
+    </w:p>
+    <w:p>
+      <w:pPr>
+        <w:numPr>
+          <w:ilvl w:val="0"/>
+          <w:numId w:val="2"/>
+        </w:numPr>
+      </w:pPr>
+      <w:r>
+        <w:t>[[PERSON_62]] – „s [[PERSON_62]]“, „o [[PERSON_62]]“</w:t>
       </w:r>
     </w:p>
     <w:p>
@@ -793,62 +804,62 @@
         </w:numPr>
       </w:pPr>
       <w:r>
-        <w:t>[[PERSON_64]] – „s [[PERSON_64]]“, „o [[PERSON_64]]“</w:t>
-      </w:r>
-    </w:p>
-    <w:p>
-      <w:pPr>
-        <w:numPr>
-          <w:ilvl w:val="0"/>
-          <w:numId w:val="2"/>
-        </w:numPr>
-      </w:pPr>
-      <w:r>
-        <w:t>[[PERSON_65]] – „u [[PERSON_65]]“, „o [[PERSON_65]]“</w:t>
-      </w:r>
-    </w:p>
-    <w:p>
-      <w:pPr>
-        <w:numPr>
-          <w:ilvl w:val="0"/>
-          <w:numId w:val="2"/>
-        </w:numPr>
-      </w:pPr>
-      <w:r>
-        <w:t>[[PERSON_66]] – „se [[PERSON_66]]“, „o [[PERSON_66]]“</w:t>
-      </w:r>
-    </w:p>
-    <w:p>
-      <w:pPr>
-        <w:numPr>
-          <w:ilvl w:val="0"/>
-          <w:numId w:val="2"/>
-        </w:numPr>
-      </w:pPr>
-      <w:r>
-        <w:t>[[PERSON_67]] – „o [[PERSON_67]]“, „s [[PERSON_67]]“</w:t>
-      </w:r>
-    </w:p>
-    <w:p>
-      <w:pPr>
-        <w:numPr>
-          <w:ilvl w:val="0"/>
-          <w:numId w:val="2"/>
-        </w:numPr>
-      </w:pPr>
-      <w:r>
-        <w:t>[[PERSON_68]] – „k [[PERSON_68]]“, „o [[PERSON_68]]“</w:t>
-      </w:r>
-    </w:p>
-    <w:p>
-      <w:pPr>
-        <w:numPr>
-          <w:ilvl w:val="0"/>
-          <w:numId w:val="2"/>
-        </w:numPr>
-      </w:pPr>
-      <w:r>
-        <w:t>[[PERSON_69]] – „o [[PERSON_69]]“, „s [[PERSON_69]]“</w:t>
+        <w:t>[[PERSON_64]] – „u [[PERSON_64]]“, „o [[PERSON_64]]“</w:t>
+      </w:r>
+    </w:p>
+    <w:p>
+      <w:pPr>
+        <w:numPr>
+          <w:ilvl w:val="0"/>
+          <w:numId w:val="2"/>
+        </w:numPr>
+      </w:pPr>
+      <w:r>
+        <w:t>[[PERSON_65]] – „se [[PERSON_65]]“, „o [[PERSON_65]]“</w:t>
+      </w:r>
+    </w:p>
+    <w:p>
+      <w:pPr>
+        <w:numPr>
+          <w:ilvl w:val="0"/>
+          <w:numId w:val="2"/>
+        </w:numPr>
+      </w:pPr>
+      <w:r>
+        <w:t>[[PERSON_66]] – „o [[PERSON_66]]“, „s [[PERSON_66]]“</w:t>
+      </w:r>
+    </w:p>
+    <w:p>
+      <w:pPr>
+        <w:numPr>
+          <w:ilvl w:val="0"/>
+          <w:numId w:val="2"/>
+        </w:numPr>
+      </w:pPr>
+      <w:r>
+        <w:t>[[PERSON_67]] – „k [[PERSON_67]]“, „o [[PERSON_67]]“</w:t>
+      </w:r>
+    </w:p>
+    <w:p>
+      <w:pPr>
+        <w:numPr>
+          <w:ilvl w:val="0"/>
+          <w:numId w:val="2"/>
+        </w:numPr>
+      </w:pPr>
+      <w:r>
+        <w:t>[[PERSON_68]] – „o [[PERSON_68]]“, „s [[PERSON_68]]“</w:t>
+      </w:r>
+    </w:p>
+    <w:p>
+      <w:pPr>
+        <w:numPr>
+          <w:ilvl w:val="0"/>
+          <w:numId w:val="2"/>
+        </w:numPr>
+      </w:pPr>
+      <w:r>
+        <w:t>[[PERSON_69]] – „s [[PERSON_69]]“, „o [[PERSON_69]]“</w:t>
       </w:r>
     </w:p>
     <w:p>
@@ -870,95 +881,95 @@
         </w:numPr>
       </w:pPr>
       <w:r>
-        <w:t>[[PERSON_71]] – „s [[PERSON_71]]“, „o [[PERSON_71]]“</w:t>
-      </w:r>
-    </w:p>
-    <w:p>
-      <w:pPr>
-        <w:numPr>
-          <w:ilvl w:val="0"/>
-          <w:numId w:val="2"/>
-        </w:numPr>
-      </w:pPr>
-      <w:r>
-        <w:t>[[PERSON_72]] – „o [[PERSON_72]]“, „s [[PERSON_72]]“</w:t>
-      </w:r>
-    </w:p>
-    <w:p>
-      <w:pPr>
-        <w:numPr>
-          <w:ilvl w:val="0"/>
-          <w:numId w:val="2"/>
-        </w:numPr>
-      </w:pPr>
-      <w:r>
-        <w:t>[[PERSON_73]] – „s [[PERSON_73]]“, „o [[PERSON_73]]“</w:t>
-      </w:r>
-    </w:p>
-    <w:p>
-      <w:pPr>
-        <w:numPr>
-          <w:ilvl w:val="0"/>
-          <w:numId w:val="2"/>
-        </w:numPr>
-      </w:pPr>
-      <w:r>
-        <w:t>[[PERSON_74]] – „o [[PERSON_74]]“, „s [[PERSON_74]]“</w:t>
-      </w:r>
-    </w:p>
-    <w:p>
-      <w:pPr>
-        <w:numPr>
-          <w:ilvl w:val="0"/>
-          <w:numId w:val="2"/>
-        </w:numPr>
-      </w:pPr>
-      <w:r>
-        <w:t>[[PERSON_75]] – „s [[PERSON_75]]“, „o [[PERSON_75]]“</w:t>
-      </w:r>
-    </w:p>
-    <w:p>
-      <w:pPr>
-        <w:numPr>
-          <w:ilvl w:val="0"/>
-          <w:numId w:val="2"/>
-        </w:numPr>
-      </w:pPr>
-      <w:r>
-        <w:t>[[PERSON_76]] – „o [[PERSON_76]]“, „se [[PERSON_76]]“</w:t>
-      </w:r>
-    </w:p>
-    <w:p>
-      <w:pPr>
-        <w:numPr>
-          <w:ilvl w:val="0"/>
-          <w:numId w:val="2"/>
-        </w:numPr>
-      </w:pPr>
-      <w:r>
-        <w:t>[[PERSON_77]] – „s [[PERSON_77]]“, „o [[PERSON_77]]“</w:t>
-      </w:r>
-    </w:p>
-    <w:p>
-      <w:pPr>
-        <w:numPr>
-          <w:ilvl w:val="0"/>
-          <w:numId w:val="2"/>
-        </w:numPr>
-      </w:pPr>
-      <w:r>
-        <w:t>[[PERSON_78]] – „o [[PERSON_78]]“, „s [[PERSON_78]]“</w:t>
-      </w:r>
-    </w:p>
-    <w:p>
-      <w:pPr>
-        <w:numPr>
-          <w:ilvl w:val="0"/>
-          <w:numId w:val="2"/>
-        </w:numPr>
-      </w:pPr>
-      <w:r>
-        <w:t>[[PERSON_79]] – „s [[PERSON_79]]“, „o [[PERSON_79]]“</w:t>
+        <w:t>[[PERSON_71]] – „o [[PERSON_71]]“, „s [[PERSON_71]]“</w:t>
+      </w:r>
+    </w:p>
+    <w:p>
+      <w:pPr>
+        <w:numPr>
+          <w:ilvl w:val="0"/>
+          <w:numId w:val="2"/>
+        </w:numPr>
+      </w:pPr>
+      <w:r>
+        <w:t>[[PERSON_72]] – „s [[PERSON_72]]“, „o [[PERSON_72]]“</w:t>
+      </w:r>
+    </w:p>
+    <w:p>
+      <w:pPr>
+        <w:numPr>
+          <w:ilvl w:val="0"/>
+          <w:numId w:val="2"/>
+        </w:numPr>
+      </w:pPr>
+      <w:r>
+        <w:t>[[PERSON_73]] – „o [[PERSON_73]]“, „s [[PERSON_73]]“</w:t>
+      </w:r>
+    </w:p>
+    <w:p>
+      <w:pPr>
+        <w:numPr>
+          <w:ilvl w:val="0"/>
+          <w:numId w:val="2"/>
+        </w:numPr>
+      </w:pPr>
+      <w:r>
+        <w:t>[[PERSON_74]] – „s [[PERSON_74]]“, „o [[PERSON_74]]“</w:t>
+      </w:r>
+    </w:p>
+    <w:p>
+      <w:pPr>
+        <w:numPr>
+          <w:ilvl w:val="0"/>
+          <w:numId w:val="2"/>
+        </w:numPr>
+      </w:pPr>
+      <w:r>
+        <w:t>[[PERSON_75]] – „o [[PERSON_75]]“, „se [[PERSON_75]]“</w:t>
+      </w:r>
+    </w:p>
+    <w:p>
+      <w:pPr>
+        <w:numPr>
+          <w:ilvl w:val="0"/>
+          <w:numId w:val="2"/>
+        </w:numPr>
+      </w:pPr>
+      <w:r>
+        <w:t>[[PERSON_76]] – „s [[PERSON_76]]“, „o [[PERSON_76]]“</w:t>
+      </w:r>
+    </w:p>
+    <w:p>
+      <w:pPr>
+        <w:numPr>
+          <w:ilvl w:val="0"/>
+          <w:numId w:val="2"/>
+        </w:numPr>
+      </w:pPr>
+      <w:r>
+        <w:t>[[PERSON_77]] – „o [[PERSON_77]]“, „s [[PERSON_77]]“</w:t>
+      </w:r>
+    </w:p>
+    <w:p>
+      <w:pPr>
+        <w:numPr>
+          <w:ilvl w:val="0"/>
+          <w:numId w:val="2"/>
+        </w:numPr>
+      </w:pPr>
+      <w:r>
+        <w:t>[[PERSON_78]] – „s [[PERSON_78]]“, „o [[PERSON_78]]“</w:t>
+      </w:r>
+    </w:p>
+    <w:p>
+      <w:pPr>
+        <w:numPr>
+          <w:ilvl w:val="0"/>
+          <w:numId w:val="2"/>
+        </w:numPr>
+      </w:pPr>
+      <w:r>
+        <w:t>[[PERSON_79]] – „o [[PERSON_79]]“, „s [[PERSON_79]]“</w:t>
       </w:r>
     </w:p>
     <w:p>
@@ -980,117 +991,117 @@
         </w:numPr>
       </w:pPr>
       <w:r>
-        <w:t>[[PERSON_81]] – „o [[PERSON_81]]“, „s [[PERSON_81]]“</w:t>
-      </w:r>
-    </w:p>
-    <w:p>
-      <w:pPr>
-        <w:numPr>
-          <w:ilvl w:val="0"/>
-          <w:numId w:val="2"/>
-        </w:numPr>
-      </w:pPr>
-      <w:r>
-        <w:t>[[PERSON_82]] – „s [[PERSON_82]]“, „o [[PERSON_82]]“</w:t>
-      </w:r>
-    </w:p>
-    <w:p>
-      <w:pPr>
-        <w:numPr>
-          <w:ilvl w:val="0"/>
-          <w:numId w:val="2"/>
-        </w:numPr>
-      </w:pPr>
-      <w:r>
-        <w:t>[[PERSON_83]] – „o [[PERSON_83]]“, „s [[PERSON_83]]“</w:t>
-      </w:r>
-    </w:p>
-    <w:p>
-      <w:pPr>
-        <w:numPr>
-          <w:ilvl w:val="0"/>
-          <w:numId w:val="2"/>
-        </w:numPr>
-      </w:pPr>
-      <w:r>
-        <w:t>[[PERSON_84]] – „s [[PERSON_84]]“, „o [[PERSON_84]]“</w:t>
-      </w:r>
-    </w:p>
-    <w:p>
-      <w:pPr>
-        <w:numPr>
-          <w:ilvl w:val="0"/>
-          <w:numId w:val="2"/>
-        </w:numPr>
-      </w:pPr>
-      <w:r>
-        <w:t>[[PERSON_85]] – „o [[PERSON_85]]“, „s [[PERSON_85]]“</w:t>
-      </w:r>
-    </w:p>
-    <w:p>
-      <w:pPr>
-        <w:numPr>
-          <w:ilvl w:val="0"/>
-          <w:numId w:val="2"/>
-        </w:numPr>
-      </w:pPr>
-      <w:r>
-        <w:t>[[PERSON_86]] – „s [[PERSON_86]]“, „o [[PERSON_86]]“</w:t>
-      </w:r>
-    </w:p>
-    <w:p>
-      <w:pPr>
-        <w:numPr>
-          <w:ilvl w:val="0"/>
-          <w:numId w:val="2"/>
-        </w:numPr>
-      </w:pPr>
-      <w:r>
-        <w:t>[[PERSON_87]] – „o [[PERSON_87]]“, „s [[PERSON_87]]“</w:t>
-      </w:r>
-    </w:p>
-    <w:p>
-      <w:pPr>
-        <w:numPr>
-          <w:ilvl w:val="0"/>
-          <w:numId w:val="2"/>
-        </w:numPr>
-      </w:pPr>
-      <w:r>
-        <w:t>[[PERSON_88]] – „s [[PERSON_88]]“, „o [[PERSON_88]]“</w:t>
-      </w:r>
-    </w:p>
-    <w:p>
-      <w:pPr>
-        <w:numPr>
-          <w:ilvl w:val="0"/>
-          <w:numId w:val="2"/>
-        </w:numPr>
-      </w:pPr>
-      <w:r>
-        <w:t>[[PERSON_89]] – „o [[PERSON_89]]“, „s [[PERSON_89]]“</w:t>
-      </w:r>
-    </w:p>
-    <w:p>
-      <w:pPr>
-        <w:numPr>
-          <w:ilvl w:val="0"/>
-          <w:numId w:val="2"/>
-        </w:numPr>
-      </w:pPr>
-      <w:r>
-        <w:t>[[PERSON_90]] – „s [[PERSON_90]]“, „o [[PERSON_90]]“</w:t>
-      </w:r>
-    </w:p>
-    <w:p>
-      <w:pPr>
-        <w:numPr>
-          <w:ilvl w:val="0"/>
-          <w:numId w:val="2"/>
-        </w:numPr>
-      </w:pPr>
-      <w:r>
-        <w:t>[[PERSON_91]] – „o [[PERSON_91]]“, „s [[PERSON_91]]“</w:t>
+        <w:t>[[PERSON_81]] – „s [[PERSON_81]]“, „o [[PERSON_81]]“</w:t>
+      </w:r>
+    </w:p>
+    <w:p>
+      <w:pPr>
+        <w:numPr>
+          <w:ilvl w:val="0"/>
+          <w:numId w:val="2"/>
+        </w:numPr>
+      </w:pPr>
+      <w:r>
+        <w:t>[[PERSON_82]] – „o [[PERSON_82]]“, „s [[PERSON_82]]“</w:t>
+      </w:r>
+    </w:p>
+    <w:p>
+      <w:pPr>
+        <w:numPr>
+          <w:ilvl w:val="0"/>
+          <w:numId w:val="2"/>
+        </w:numPr>
+      </w:pPr>
+      <w:r>
+        <w:t>[[PERSON_83]] – „s [[PERSON_83]]“, „o [[PERSON_83]]“</w:t>
+      </w:r>
+    </w:p>
+    <w:p>
+      <w:pPr>
+        <w:numPr>
+          <w:ilvl w:val="0"/>
+          <w:numId w:val="2"/>
+        </w:numPr>
+      </w:pPr>
+      <w:r>
+        <w:t>[[PERSON_84]] – „o [[PERSON_84]]“, „s [[PERSON_84]]“</w:t>
+      </w:r>
+    </w:p>
+    <w:p>
+      <w:pPr>
+        <w:numPr>
+          <w:ilvl w:val="0"/>
+          <w:numId w:val="2"/>
+        </w:numPr>
+      </w:pPr>
+      <w:r>
+        <w:t>[[PERSON_85]] – „s [[PERSON_85]]“, „o [[PERSON_85]]“</w:t>
+      </w:r>
+    </w:p>
+    <w:p>
+      <w:pPr>
+        <w:numPr>
+          <w:ilvl w:val="0"/>
+          <w:numId w:val="2"/>
+        </w:numPr>
+      </w:pPr>
+      <w:r>
+        <w:t>[[PERSON_86]] – „o [[PERSON_86]]“, „s [[PERSON_86]]“</w:t>
+      </w:r>
+    </w:p>
+    <w:p>
+      <w:pPr>
+        <w:numPr>
+          <w:ilvl w:val="0"/>
+          <w:numId w:val="2"/>
+        </w:numPr>
+      </w:pPr>
+      <w:r>
+        <w:t>[[PERSON_87]] – „s [[PERSON_87]]“, „o [[PERSON_87]]“</w:t>
+      </w:r>
+    </w:p>
+    <w:p>
+      <w:pPr>
+        <w:numPr>
+          <w:ilvl w:val="0"/>
+          <w:numId w:val="2"/>
+        </w:numPr>
+      </w:pPr>
+      <w:r>
+        <w:t>[[PERSON_88]] – „o [[PERSON_88]]“, „s [[PERSON_88]]“</w:t>
+      </w:r>
+    </w:p>
+    <w:p>
+      <w:pPr>
+        <w:numPr>
+          <w:ilvl w:val="0"/>
+          <w:numId w:val="2"/>
+        </w:numPr>
+      </w:pPr>
+      <w:r>
+        <w:t>[[PERSON_89]] – „s [[PERSON_89]]“, „o [[PERSON_89]]“</w:t>
+      </w:r>
+    </w:p>
+    <w:p>
+      <w:pPr>
+        <w:numPr>
+          <w:ilvl w:val="0"/>
+          <w:numId w:val="2"/>
+        </w:numPr>
+      </w:pPr>
+      <w:r>
+        <w:t>[[PERSON_90]] – „o [[PERSON_90]]“, „s [[PERSON_90]]“</w:t>
+      </w:r>
+    </w:p>
+    <w:p>
+      <w:pPr>
+        <w:numPr>
+          <w:ilvl w:val="0"/>
+          <w:numId w:val="2"/>
+        </w:numPr>
+      </w:pPr>
+      <w:r>
+        <w:t>[[PERSON_91]] – „s [[PERSON_91]]“, „o [[PERSON_91]]“</w:t>
       </w:r>
     </w:p>
     <w:p>
@@ -1123,29 +1134,40 @@
         </w:numPr>
       </w:pPr>
       <w:r>
-        <w:t>[[PERSON_94]] – „s [[PERSON_94]]“, „o [[PERSON_94]]“</w:t>
-      </w:r>
-    </w:p>
-    <w:p>
-      <w:pPr>
-        <w:numPr>
-          <w:ilvl w:val="0"/>
-          <w:numId w:val="2"/>
-        </w:numPr>
-      </w:pPr>
-      <w:r>
-        <w:t>[[PERSON_95]] – „o [[PERSON_95]]“, „s [[PERSON_95]]“</w:t>
-      </w:r>
-    </w:p>
-    <w:p>
-      <w:pPr>
-        <w:numPr>
-          <w:ilvl w:val="0"/>
-          <w:numId w:val="2"/>
-        </w:numPr>
-      </w:pPr>
-      <w:r>
-        <w:t>[[PERSON_96]] – „s [[PERSON_97]]“, „o [[PERSON_97]]“</w:t>
+        <w:t>[[PERSON_94]] – „o [[PERSON_94]]“, „s [[PERSON_94]]“</w:t>
+      </w:r>
+    </w:p>
+    <w:p>
+      <w:pPr>
+        <w:numPr>
+          <w:ilvl w:val="0"/>
+          <w:numId w:val="2"/>
+        </w:numPr>
+      </w:pPr>
+      <w:r>
+        <w:t>[[PERSON_95]] – „s [[PERSON_95]]“, „o [[PERSON_95]]“</w:t>
+      </w:r>
+    </w:p>
+    <w:p>
+      <w:pPr>
+        <w:numPr>
+          <w:ilvl w:val="0"/>
+          <w:numId w:val="2"/>
+        </w:numPr>
+      </w:pPr>
+      <w:r>
+        <w:t>[[PERSON_96]] – „s [[PERSON_96]]“, „o [[PERSON_96]]“</w:t>
+      </w:r>
+    </w:p>
+    <w:p>
+      <w:pPr>
+        <w:numPr>
+          <w:ilvl w:val="0"/>
+          <w:numId w:val="2"/>
+        </w:numPr>
+      </w:pPr>
+      <w:r>
+        <w:t>[[PERSON_97]] – „o [[PERSON_97]]“, „s [[PERSON_97]]“</w:t>
       </w:r>
     </w:p>
     <w:p>
@@ -1168,28 +1190,6 @@
       </w:pPr>
       <w:r>
         <w:t>[[PERSON_99]] – „o [[PERSON_99]]“, „s [[PERSON_99]]“</w:t>
-      </w:r>
-    </w:p>
-    <w:p>
-      <w:pPr>
-        <w:numPr>
-          <w:ilvl w:val="0"/>
-          <w:numId w:val="2"/>
-        </w:numPr>
-      </w:pPr>
-      <w:r>
-        <w:t>[[PERSON_100]] – „s [[PERSON_100]]“, „o [[PERSON_100]]“</w:t>
-      </w:r>
-    </w:p>
-    <w:p>
-      <w:pPr>
-        <w:numPr>
-          <w:ilvl w:val="0"/>
-          <w:numId w:val="2"/>
-        </w:numPr>
-      </w:pPr>
-      <w:r>
-        <w:t>[[PERSON_101]] – „o [[PERSON_101]]“, „s [[PERSON_101]]“</w:t>
       </w:r>
     </w:p>
     <w:p/>

</xml_diff>

<commit_message>
Regenerate contracts 22-23 with vowel and instrumentál fixes
</commit_message>
<xml_diff>
--- a/smlouva22_anon.docx
+++ b/smlouva22_anon.docx
@@ -63,315 +63,370 @@
         </w:numPr>
       </w:pPr>
       <w:r>
-        <w:t>[[PERSON_1]] – „s [[PERSON_2]]“, „o [[PERSON_3]]“</w:t>
-      </w:r>
-    </w:p>
-    <w:p>
-      <w:pPr>
-        <w:numPr>
-          <w:ilvl w:val="0"/>
-          <w:numId w:val="1"/>
-        </w:numPr>
-      </w:pPr>
-      <w:r>
-        <w:t>[[PERSON_4]] – „k Evě Marečkové“, „u [[PERSON_4]]“</w:t>
-      </w:r>
-    </w:p>
-    <w:p>
-      <w:pPr>
-        <w:numPr>
-          <w:ilvl w:val="0"/>
-          <w:numId w:val="1"/>
-        </w:numPr>
-      </w:pPr>
-      <w:r>
-        <w:t>[[PERSON_5]] – „pro [[PERSON_5]]“, „s [[PERSON_5]]“</w:t>
-      </w:r>
-    </w:p>
-    <w:p>
-      <w:pPr>
-        <w:numPr>
-          <w:ilvl w:val="0"/>
-          <w:numId w:val="1"/>
-        </w:numPr>
-      </w:pPr>
-      <w:r>
-        <w:t>[[PERSON_6]] – „s [[PERSON_6]]“, „o [[PERSON_6]]“</w:t>
-      </w:r>
-    </w:p>
-    <w:p>
-      <w:pPr>
-        <w:numPr>
-          <w:ilvl w:val="0"/>
-          <w:numId w:val="1"/>
-        </w:numPr>
-      </w:pPr>
-      <w:r>
-        <w:t>[[PERSON_7]] – „u [[PERSON_7]]“, „k [[PERSON_7]]“</w:t>
-      </w:r>
-    </w:p>
-    <w:p>
-      <w:pPr>
-        <w:numPr>
-          <w:ilvl w:val="0"/>
-          <w:numId w:val="1"/>
-        </w:numPr>
-      </w:pPr>
-      <w:r>
-        <w:t>[[PERSON_8]] – „o [[PERSON_9]]“, „se [[PERSON_8]]“</w:t>
-      </w:r>
-    </w:p>
-    <w:p>
-      <w:pPr>
-        <w:numPr>
-          <w:ilvl w:val="0"/>
-          <w:numId w:val="1"/>
-        </w:numPr>
-      </w:pPr>
-      <w:r>
-        <w:t>[[PERSON_10]] – „k [[PERSON_11]]“, „u [[PERSON_10]]“</w:t>
-      </w:r>
-    </w:p>
-    <w:p>
-      <w:pPr>
-        <w:numPr>
-          <w:ilvl w:val="0"/>
-          <w:numId w:val="1"/>
-        </w:numPr>
-      </w:pPr>
-      <w:r>
-        <w:t>[[PERSON_12]] – „s [[PERSON_12]]“, „o [[PERSON_12]]“</w:t>
-      </w:r>
-    </w:p>
-    <w:p>
-      <w:pPr>
-        <w:numPr>
-          <w:ilvl w:val="0"/>
-          <w:numId w:val="1"/>
-        </w:numPr>
-      </w:pPr>
-      <w:r>
-        <w:t>[[PERSON_13]] – „u [[PERSON_13]]“, „s [[PERSON_13]]“</w:t>
-      </w:r>
-    </w:p>
-    <w:p>
-      <w:pPr>
-        <w:numPr>
-          <w:ilvl w:val="0"/>
-          <w:numId w:val="1"/>
-        </w:numPr>
-      </w:pPr>
-      <w:r>
-        <w:t>[[PERSON_14]] – „s [[PERSON_14]]“, „k [[PERSON_15]]“</w:t>
-      </w:r>
-    </w:p>
-    <w:p>
-      <w:pPr>
-        <w:numPr>
-          <w:ilvl w:val="0"/>
-          <w:numId w:val="1"/>
-        </w:numPr>
-      </w:pPr>
-      <w:r>
-        <w:t>[[PERSON_16]] – „s [[PERSON_17]]“, „o [[PERSON_18]]“</w:t>
-      </w:r>
-    </w:p>
-    <w:p>
-      <w:pPr>
-        <w:numPr>
-          <w:ilvl w:val="0"/>
-          <w:numId w:val="1"/>
-        </w:numPr>
-      </w:pPr>
-      <w:r>
-        <w:t>[[PERSON_19]] – „ke [[PERSON_20]]“, „o [[PERSON_20]]“</w:t>
-      </w:r>
-    </w:p>
-    <w:p>
-      <w:pPr>
-        <w:numPr>
-          <w:ilvl w:val="0"/>
-          <w:numId w:val="1"/>
-        </w:numPr>
-      </w:pPr>
-      <w:r>
-        <w:t>[[PERSON_21]] – „o [[PERSON_22]]“, „s [[PERSON_21]]“</w:t>
-      </w:r>
-    </w:p>
-    <w:p>
-      <w:pPr>
-        <w:numPr>
-          <w:ilvl w:val="0"/>
-          <w:numId w:val="1"/>
-        </w:numPr>
-      </w:pPr>
-      <w:r>
-        <w:t>[[PERSON_23]] – „u [[PERSON_23]]“, „s [[PERSON_23]]“</w:t>
-      </w:r>
-    </w:p>
-    <w:p>
-      <w:pPr>
-        <w:numPr>
-          <w:ilvl w:val="0"/>
-          <w:numId w:val="1"/>
-        </w:numPr>
-      </w:pPr>
-      <w:r>
-        <w:t>[[PERSON_24]] – „ke [[PERSON_24]]“, „o [[PERSON_24]]“</w:t>
-      </w:r>
-    </w:p>
-    <w:p>
-      <w:pPr>
-        <w:numPr>
-          <w:ilvl w:val="0"/>
-          <w:numId w:val="1"/>
-        </w:numPr>
-      </w:pPr>
-      <w:r>
-        <w:t>[[PERSON_25]] – „s [[PERSON_25]]“, „o [[PERSON_25]]“</w:t>
-      </w:r>
-    </w:p>
-    <w:p>
-      <w:pPr>
-        <w:numPr>
-          <w:ilvl w:val="0"/>
-          <w:numId w:val="1"/>
-        </w:numPr>
-      </w:pPr>
-      <w:r>
-        <w:t>[[PERSON_26]] – „s [[PERSON_26]]“, „o [[PERSON_27]]“</w:t>
-      </w:r>
-    </w:p>
-    <w:p>
-      <w:pPr>
-        <w:numPr>
-          <w:ilvl w:val="0"/>
-          <w:numId w:val="1"/>
-        </w:numPr>
-      </w:pPr>
-      <w:r>
-        <w:t>[[PERSON_28]] – „k [[PERSON_29]]“, „od [[PERSON_28]]“</w:t>
-      </w:r>
-    </w:p>
-    <w:p>
-      <w:pPr>
-        <w:numPr>
-          <w:ilvl w:val="0"/>
-          <w:numId w:val="1"/>
-        </w:numPr>
-      </w:pPr>
-      <w:r>
-        <w:t>[[PERSON_30]] – „o [[PERSON_31]]“, „s [[PERSON_30]]“</w:t>
-      </w:r>
-    </w:p>
-    <w:p>
-      <w:pPr>
-        <w:numPr>
-          <w:ilvl w:val="0"/>
-          <w:numId w:val="1"/>
-        </w:numPr>
-      </w:pPr>
-      <w:r>
-        <w:t>[[PERSON_32]] – „o [[PERSON_33]]“, „se [[PERSON_34]]“</w:t>
-      </w:r>
-    </w:p>
-    <w:p>
-      <w:pPr>
-        <w:numPr>
-          <w:ilvl w:val="0"/>
-          <w:numId w:val="1"/>
-        </w:numPr>
-      </w:pPr>
-      <w:r>
-        <w:t>[[PERSON_35]] – „s [[PERSON_35]]“, „u [[PERSON_35]]“</w:t>
-      </w:r>
-    </w:p>
-    <w:p>
-      <w:pPr>
-        <w:numPr>
-          <w:ilvl w:val="0"/>
-          <w:numId w:val="1"/>
-        </w:numPr>
-      </w:pPr>
-      <w:r>
-        <w:t>[[PERSON_36]] – „o [[PERSON_37]]“, „s [[PERSON_38]]“</w:t>
-      </w:r>
-    </w:p>
-    <w:p>
-      <w:pPr>
-        <w:numPr>
-          <w:ilvl w:val="0"/>
-          <w:numId w:val="1"/>
-        </w:numPr>
-      </w:pPr>
-      <w:r>
-        <w:t>[[PERSON_39]] – „k [[PERSON_39]]“, „o [[PERSON_39]]“</w:t>
-      </w:r>
-    </w:p>
-    <w:p>
-      <w:pPr>
-        <w:numPr>
-          <w:ilvl w:val="0"/>
-          <w:numId w:val="1"/>
-        </w:numPr>
-      </w:pPr>
-      <w:r>
-        <w:t>[[PERSON_40]] – „se [[PERSON_40]]“, „o Soně Mikulkové“</w:t>
-      </w:r>
-    </w:p>
-    <w:p>
-      <w:pPr>
-        <w:numPr>
-          <w:ilvl w:val="0"/>
-          <w:numId w:val="1"/>
-        </w:numPr>
-      </w:pPr>
-      <w:r>
-        <w:t>[[PERSON_41]] – „o [[PERSON_41]]“, „s [[PERSON_41]]“</w:t>
-      </w:r>
-    </w:p>
-    <w:p>
-      <w:pPr>
-        <w:numPr>
-          <w:ilvl w:val="0"/>
-          <w:numId w:val="1"/>
-        </w:numPr>
-      </w:pPr>
-      <w:r>
-        <w:t>[[PERSON_42]] – „s [[PERSON_42]]“, „o [[PERSON_42]]“</w:t>
-      </w:r>
-    </w:p>
-    <w:p>
-      <w:pPr>
-        <w:numPr>
-          <w:ilvl w:val="0"/>
-          <w:numId w:val="1"/>
-        </w:numPr>
-      </w:pPr>
-      <w:r>
-        <w:t>[[PERSON_43]] – „s [[PERSON_43]]“, „o [[PERSON_43]]“</w:t>
-      </w:r>
-    </w:p>
-    <w:p>
-      <w:pPr>
-        <w:numPr>
-          <w:ilvl w:val="0"/>
-          <w:numId w:val="1"/>
-        </w:numPr>
-      </w:pPr>
-      <w:r>
-        <w:t>[[PERSON_44]] – „k Ivetě Laurové“, „o Ivetě Laurové“</w:t>
-      </w:r>
-    </w:p>
-    <w:p>
-      <w:pPr>
-        <w:numPr>
-          <w:ilvl w:val="0"/>
-          <w:numId w:val="1"/>
-        </w:numPr>
-      </w:pPr>
-      <w:r>
-        <w:t>[[PERSON_45]] – „s [[PERSON_45]]“, „o Janě Votavové“</w:t>
+        <w:t>[[PERSON_1]] – „s [[PERSON_2]]“, „o [[PERSON_2]]“</w:t>
+      </w:r>
+    </w:p>
+    <w:p>
+      <w:pPr>
+        <w:numPr>
+          <w:ilvl w:val="0"/>
+          <w:numId w:val="1"/>
+        </w:numPr>
+      </w:pPr>
+      <w:r>
+        <w:t>[[PERSON_3]] – „k Evě Marečkové“, „u [[PERSON_3]]“</w:t>
+      </w:r>
+    </w:p>
+    <w:p>
+      <w:pPr>
+        <w:numPr>
+          <w:ilvl w:val="0"/>
+          <w:numId w:val="1"/>
+        </w:numPr>
+      </w:pPr>
+      <w:r>
+        <w:t>[[PERSON_4]] – „pro [[PERSON_4]]“, „s [[PERSON_4]]“</w:t>
+      </w:r>
+    </w:p>
+    <w:p>
+      <w:pPr>
+        <w:numPr>
+          <w:ilvl w:val="0"/>
+          <w:numId w:val="1"/>
+        </w:numPr>
+      </w:pPr>
+      <w:r>
+        <w:t>[[PERSON_5]] – „s [[PERSON_5]]“, „o [[PERSON_5]]“</w:t>
+      </w:r>
+    </w:p>
+    <w:p>
+      <w:pPr>
+        <w:numPr>
+          <w:ilvl w:val="0"/>
+          <w:numId w:val="1"/>
+        </w:numPr>
+      </w:pPr>
+      <w:r>
+        <w:t>[[PERSON_6]] – „u [[PERSON_6]]“, „k [[PERSON_6]]“</w:t>
+      </w:r>
+    </w:p>
+    <w:p>
+      <w:pPr>
+        <w:numPr>
+          <w:ilvl w:val="0"/>
+          <w:numId w:val="1"/>
+        </w:numPr>
+      </w:pPr>
+      <w:r>
+        <w:t>[[PERSON_7]] – „o [[PERSON_7]]“, „se [[PERSON_7]]“</w:t>
+      </w:r>
+    </w:p>
+    <w:p>
+      <w:pPr>
+        <w:numPr>
+          <w:ilvl w:val="0"/>
+          <w:numId w:val="1"/>
+        </w:numPr>
+      </w:pPr>
+      <w:r>
+        <w:t>[[PERSON_8]] – „k [[PERSON_9]]“, „u [[PERSON_8]]“</w:t>
+      </w:r>
+    </w:p>
+    <w:p>
+      <w:pPr>
+        <w:numPr>
+          <w:ilvl w:val="0"/>
+          <w:numId w:val="1"/>
+        </w:numPr>
+      </w:pPr>
+      <w:r>
+        <w:t>[[PERSON_10]] – „s [[PERSON_10]]“, „o [[PERSON_10]]“</w:t>
+      </w:r>
+    </w:p>
+    <w:p>
+      <w:pPr>
+        <w:numPr>
+          <w:ilvl w:val="0"/>
+          <w:numId w:val="1"/>
+        </w:numPr>
+      </w:pPr>
+      <w:r>
+        <w:t>[[PERSON_11]] – „u [[PERSON_11]]“, „s [[PERSON_11]]“</w:t>
+      </w:r>
+    </w:p>
+    <w:p>
+      <w:pPr>
+        <w:numPr>
+          <w:ilvl w:val="0"/>
+          <w:numId w:val="1"/>
+        </w:numPr>
+      </w:pPr>
+      <w:r>
+        <w:t>[[PERSON_12]] – „s [[PERSON_12]]“, „k [[PERSON_12]]“</w:t>
+      </w:r>
+    </w:p>
+    <w:p>
+      <w:pPr>
+        <w:numPr>
+          <w:ilvl w:val="0"/>
+          <w:numId w:val="1"/>
+        </w:numPr>
+      </w:pPr>
+      <w:r>
+        <w:t>[[PERSON_13]] – „s [[PERSON_14]]“, „o [[PERSON_15]]“</w:t>
+      </w:r>
+    </w:p>
+    <w:p>
+      <w:pPr>
+        <w:numPr>
+          <w:ilvl w:val="0"/>
+          <w:numId w:val="1"/>
+        </w:numPr>
+      </w:pPr>
+      <w:r>
+        <w:t>[[PERSON_16]] – „ke [[PERSON_16]]“, „o [[PERSON_16]]“</w:t>
+      </w:r>
+    </w:p>
+    <w:p>
+      <w:pPr>
+        <w:numPr>
+          <w:ilvl w:val="0"/>
+          <w:numId w:val="1"/>
+        </w:numPr>
+      </w:pPr>
+      <w:r>
+        <w:t>[[PERSON_17]] – „o [[PERSON_18]]“, „s [[PERSON_17]]“</w:t>
+      </w:r>
+    </w:p>
+    <w:p>
+      <w:pPr>
+        <w:numPr>
+          <w:ilvl w:val="0"/>
+          <w:numId w:val="1"/>
+        </w:numPr>
+      </w:pPr>
+      <w:r>
+        <w:t>[[PERSON_19]] – „u [[PERSON_19]]“, „s [[PERSON_19]]“</w:t>
+      </w:r>
+    </w:p>
+    <w:p>
+      <w:pPr>
+        <w:numPr>
+          <w:ilvl w:val="0"/>
+          <w:numId w:val="1"/>
+        </w:numPr>
+      </w:pPr>
+      <w:r>
+        <w:t>[[PERSON_20]] – „ke [[PERSON_20]]“, „o [[PERSON_20]]“</w:t>
+      </w:r>
+    </w:p>
+    <w:p>
+      <w:pPr>
+        <w:numPr>
+          <w:ilvl w:val="0"/>
+          <w:numId w:val="1"/>
+        </w:numPr>
+      </w:pPr>
+      <w:r>
+        <w:t>[[PERSON_21]] – „s [[PERSON_21]]“, „o [[PERSON_21]]“</w:t>
+      </w:r>
+    </w:p>
+    <w:p>
+      <w:pPr>
+        <w:numPr>
+          <w:ilvl w:val="0"/>
+          <w:numId w:val="1"/>
+        </w:numPr>
+      </w:pPr>
+      <w:r>
+        <w:t>[[PERSON_22]] – „s [[PERSON_22]]“, „o [[PERSON_22]]“</w:t>
+      </w:r>
+    </w:p>
+    <w:p>
+      <w:pPr>
+        <w:numPr>
+          <w:ilvl w:val="0"/>
+          <w:numId w:val="1"/>
+        </w:numPr>
+      </w:pPr>
+      <w:r>
+        <w:t>[[PERSON_23]] – „k [[PERSON_23]]“, „od [[PERSON_23]]“</w:t>
+      </w:r>
+    </w:p>
+    <w:p>
+      <w:pPr>
+        <w:numPr>
+          <w:ilvl w:val="0"/>
+          <w:numId w:val="1"/>
+        </w:numPr>
+      </w:pPr>
+      <w:r>
+        <w:t>[[PERSON_24]] – „o [[PERSON_24]]“, „s [[PERSON_24]]“</w:t>
+      </w:r>
+    </w:p>
+    <w:p>
+      <w:pPr>
+        <w:numPr>
+          <w:ilvl w:val="0"/>
+          <w:numId w:val="1"/>
+        </w:numPr>
+      </w:pPr>
+      <w:r>
+        <w:t>[[PERSON_25]] – „o [[PERSON_26]]“, „se [[PERSON_27]]“</w:t>
+      </w:r>
+    </w:p>
+    <w:p>
+      <w:pPr>
+        <w:numPr>
+          <w:ilvl w:val="0"/>
+          <w:numId w:val="1"/>
+        </w:numPr>
+      </w:pPr>
+      <w:r>
+        <w:t>[[PERSON_28]] – „s [[PERSON_28]]“, „u [[PERSON_28]]“</w:t>
+      </w:r>
+    </w:p>
+    <w:p>
+      <w:pPr>
+        <w:numPr>
+          <w:ilvl w:val="0"/>
+          <w:numId w:val="1"/>
+        </w:numPr>
+      </w:pPr>
+      <w:r>
+        <w:t>[[PERSON_29]] – „o [[PERSON_30]]“, „s [[PERSON_31]]“</w:t>
+      </w:r>
+    </w:p>
+    <w:p>
+      <w:pPr>
+        <w:numPr>
+          <w:ilvl w:val="0"/>
+          <w:numId w:val="1"/>
+        </w:numPr>
+      </w:pPr>
+      <w:r>
+        <w:t>[[PERSON_32]] – „k [[PERSON_32]]“, „o [[PERSON_32]]“</w:t>
+      </w:r>
+    </w:p>
+    <w:p>
+      <w:pPr>
+        <w:numPr>
+          <w:ilvl w:val="0"/>
+          <w:numId w:val="1"/>
+        </w:numPr>
+      </w:pPr>
+      <w:r>
+        <w:t>[[PERSON_33]] – „se [[PERSON_33]]“, „o Soně Mikulkové“</w:t>
+      </w:r>
+    </w:p>
+    <w:p>
+      <w:pPr>
+        <w:numPr>
+          <w:ilvl w:val="0"/>
+          <w:numId w:val="1"/>
+        </w:numPr>
+      </w:pPr>
+      <w:r>
+        <w:t>[[PERSON_34]] – „o [[PERSON_34]]“, „s [[PERSON_34]]“</w:t>
+      </w:r>
+    </w:p>
+    <w:p>
+      <w:pPr>
+        <w:numPr>
+          <w:ilvl w:val="0"/>
+          <w:numId w:val="1"/>
+        </w:numPr>
+      </w:pPr>
+      <w:r>
+        <w:t>[[PERSON_35]] – „s [[PERSON_35]]“, „o [[PERSON_35]]“</w:t>
+      </w:r>
+    </w:p>
+    <w:p>
+      <w:pPr>
+        <w:numPr>
+          <w:ilvl w:val="0"/>
+          <w:numId w:val="1"/>
+        </w:numPr>
+      </w:pPr>
+      <w:r>
+        <w:t>[[PERSON_36]] – „s [[PERSON_36]]“, „o [[PERSON_36]]“</w:t>
+      </w:r>
+    </w:p>
+    <w:p>
+      <w:pPr>
+        <w:numPr>
+          <w:ilvl w:val="0"/>
+          <w:numId w:val="1"/>
+        </w:numPr>
+      </w:pPr>
+      <w:r>
+        <w:t>[[PERSON_37]] – „k Ivetě Laurové“, „o Ivetě Laurové“</w:t>
+      </w:r>
+    </w:p>
+    <w:p>
+      <w:pPr>
+        <w:numPr>
+          <w:ilvl w:val="0"/>
+          <w:numId w:val="1"/>
+        </w:numPr>
+      </w:pPr>
+      <w:r>
+        <w:t>[[PERSON_38]] – „s [[PERSON_38]]“, „o Janě Votavové“</w:t>
+      </w:r>
+    </w:p>
+    <w:p>
+      <w:pPr>
+        <w:numPr>
+          <w:ilvl w:val="0"/>
+          <w:numId w:val="1"/>
+        </w:numPr>
+      </w:pPr>
+      <w:r>
+        <w:t>[[PERSON_39]] – „o [[PERSON_39]]“, „s [[PERSON_39]]“</w:t>
+      </w:r>
+    </w:p>
+    <w:p>
+      <w:pPr>
+        <w:numPr>
+          <w:ilvl w:val="0"/>
+          <w:numId w:val="1"/>
+        </w:numPr>
+      </w:pPr>
+      <w:r>
+        <w:t>[[PERSON_40]] – „se [[PERSON_41]]“, „o [[PERSON_41]]“</w:t>
+      </w:r>
+    </w:p>
+    <w:p>
+      <w:pPr>
+        <w:numPr>
+          <w:ilvl w:val="0"/>
+          <w:numId w:val="1"/>
+        </w:numPr>
+      </w:pPr>
+      <w:r>
+        <w:t>Radka Malá – „s [[PERSON_42]]“, „o [[PERSON_43]]“</w:t>
+      </w:r>
+    </w:p>
+    <w:p>
+      <w:pPr>
+        <w:numPr>
+          <w:ilvl w:val="0"/>
+          <w:numId w:val="1"/>
+        </w:numPr>
+      </w:pPr>
+      <w:r>
+        <w:t>[[PERSON_44]] – „s [[PERSON_44]]“, „o Ladě Řehákové“</w:t>
+      </w:r>
+    </w:p>
+    <w:p>
+      <w:pPr>
+        <w:numPr>
+          <w:ilvl w:val="0"/>
+          <w:numId w:val="1"/>
+        </w:numPr>
+      </w:pPr>
+      <w:r>
+        <w:t>[[PERSON_45]] – „s [[PERSON_45]]“, „o [[PERSON_45]]“</w:t>
       </w:r>
     </w:p>
     <w:p>
@@ -393,150 +448,95 @@
         </w:numPr>
       </w:pPr>
       <w:r>
-        <w:t>[[PERSON_48]] – „se [[PERSON_49]]“, „o [[PERSON_50]]“</w:t>
-      </w:r>
-    </w:p>
-    <w:p>
-      <w:pPr>
-        <w:numPr>
-          <w:ilvl w:val="0"/>
-          <w:numId w:val="1"/>
-        </w:numPr>
-      </w:pPr>
-      <w:r>
-        <w:t>Radka Malá – „s [[PERSON_51]]“, „o [[PERSON_52]]“</w:t>
-      </w:r>
-    </w:p>
-    <w:p>
-      <w:pPr>
-        <w:numPr>
-          <w:ilvl w:val="0"/>
-          <w:numId w:val="1"/>
-        </w:numPr>
-      </w:pPr>
-      <w:r>
-        <w:t>[[PERSON_53]] – „s [[PERSON_53]]“, „o Ladě Řehákové“</w:t>
-      </w:r>
-    </w:p>
-    <w:p>
-      <w:pPr>
-        <w:numPr>
-          <w:ilvl w:val="0"/>
-          <w:numId w:val="1"/>
-        </w:numPr>
-      </w:pPr>
-      <w:r>
-        <w:t>[[PERSON_54]] – „s [[PERSON_54]]“, „o [[PERSON_55]]“</w:t>
-      </w:r>
-    </w:p>
-    <w:p>
-      <w:pPr>
-        <w:numPr>
-          <w:ilvl w:val="0"/>
-          <w:numId w:val="1"/>
-        </w:numPr>
-      </w:pPr>
-      <w:r>
-        <w:t>[[PERSON_56]] – „o [[PERSON_57]]“, „s [[PERSON_56]]“</w:t>
-      </w:r>
-    </w:p>
-    <w:p>
-      <w:pPr>
-        <w:numPr>
-          <w:ilvl w:val="0"/>
-          <w:numId w:val="1"/>
-        </w:numPr>
-      </w:pPr>
-      <w:r>
-        <w:t>[[PERSON_58]] – „s [[PERSON_58]]“, „o [[PERSON_59]]“</w:t>
-      </w:r>
-    </w:p>
-    <w:p>
-      <w:pPr>
-        <w:numPr>
-          <w:ilvl w:val="0"/>
-          <w:numId w:val="1"/>
-        </w:numPr>
-      </w:pPr>
-      <w:r>
-        <w:t>[[PERSON_60]] – „s [[PERSON_60]]“, „o Anetě Vackové“</w:t>
-      </w:r>
-    </w:p>
-    <w:p>
-      <w:pPr>
-        <w:numPr>
-          <w:ilvl w:val="0"/>
-          <w:numId w:val="1"/>
-        </w:numPr>
-      </w:pPr>
-      <w:r>
-        <w:t>[[PERSON_61]] – „s [[PERSON_61]]“, „o [[PERSON_62]]“</w:t>
-      </w:r>
-    </w:p>
-    <w:p>
-      <w:pPr>
-        <w:numPr>
-          <w:ilvl w:val="0"/>
-          <w:numId w:val="1"/>
-        </w:numPr>
-      </w:pPr>
-      <w:r>
-        <w:t>[[PERSON_63]] – „o [[PERSON_64]]“, „s [[PERSON_63]]“</w:t>
-      </w:r>
-    </w:p>
-    <w:p>
-      <w:pPr>
-        <w:numPr>
-          <w:ilvl w:val="0"/>
-          <w:numId w:val="1"/>
-        </w:numPr>
-      </w:pPr>
-      <w:r>
-        <w:t>[[PERSON_65]] – „o [[PERSON_66]]“, „s [[PERSON_65]]“</w:t>
-      </w:r>
-    </w:p>
-    <w:p>
-      <w:pPr>
-        <w:numPr>
-          <w:ilvl w:val="0"/>
-          <w:numId w:val="1"/>
-        </w:numPr>
-      </w:pPr>
-      <w:r>
-        <w:t>[[PERSON_67]] – „s [[PERSON_68]]“, „o [[PERSON_69]]“</w:t>
-      </w:r>
-    </w:p>
-    <w:p>
-      <w:pPr>
-        <w:numPr>
-          <w:ilvl w:val="0"/>
-          <w:numId w:val="1"/>
-        </w:numPr>
-      </w:pPr>
-      <w:r>
-        <w:t>[[PERSON_70]] – „o [[PERSON_71]]“, „s [[PERSON_70]]“</w:t>
-      </w:r>
-    </w:p>
-    <w:p>
-      <w:pPr>
-        <w:numPr>
-          <w:ilvl w:val="0"/>
-          <w:numId w:val="1"/>
-        </w:numPr>
-      </w:pPr>
-      <w:r>
-        <w:t>[[PERSON_72]] – „s [[PERSON_72]]“, „o [[PERSON_73]]“</w:t>
-      </w:r>
-    </w:p>
-    <w:p>
-      <w:pPr>
-        <w:numPr>
-          <w:ilvl w:val="0"/>
-          <w:numId w:val="1"/>
-        </w:numPr>
-      </w:pPr>
-      <w:r>
-        <w:t>[[PERSON_74]] – „o [[PERSON_74]]“, „s [[PERSON_74]]“</w:t>
+        <w:t>[[PERSON_48]] – „s [[PERSON_48]]“, „o [[PERSON_49]]“</w:t>
+      </w:r>
+    </w:p>
+    <w:p>
+      <w:pPr>
+        <w:numPr>
+          <w:ilvl w:val="0"/>
+          <w:numId w:val="1"/>
+        </w:numPr>
+      </w:pPr>
+      <w:r>
+        <w:t>[[PERSON_50]] – „s [[PERSON_50]]“, „o Anetě Vackové“</w:t>
+      </w:r>
+    </w:p>
+    <w:p>
+      <w:pPr>
+        <w:numPr>
+          <w:ilvl w:val="0"/>
+          <w:numId w:val="1"/>
+        </w:numPr>
+      </w:pPr>
+      <w:r>
+        <w:t>[[PERSON_51]] – „s [[PERSON_51]]“, „o [[PERSON_51]]“</w:t>
+      </w:r>
+    </w:p>
+    <w:p>
+      <w:pPr>
+        <w:numPr>
+          <w:ilvl w:val="0"/>
+          <w:numId w:val="1"/>
+        </w:numPr>
+      </w:pPr>
+      <w:r>
+        <w:t>[[PERSON_52]] – „o [[PERSON_52]]“, „s [[PERSON_52]]“</w:t>
+      </w:r>
+    </w:p>
+    <w:p>
+      <w:pPr>
+        <w:numPr>
+          <w:ilvl w:val="0"/>
+          <w:numId w:val="1"/>
+        </w:numPr>
+      </w:pPr>
+      <w:r>
+        <w:t>[[PERSON_53]] – „o [[PERSON_53]]“, „s [[PERSON_53]]“</w:t>
+      </w:r>
+    </w:p>
+    <w:p>
+      <w:pPr>
+        <w:numPr>
+          <w:ilvl w:val="0"/>
+          <w:numId w:val="1"/>
+        </w:numPr>
+      </w:pPr>
+      <w:r>
+        <w:t>[[PERSON_54]] – „s [[PERSON_55]]“, „o [[PERSON_55]]“</w:t>
+      </w:r>
+    </w:p>
+    <w:p>
+      <w:pPr>
+        <w:numPr>
+          <w:ilvl w:val="0"/>
+          <w:numId w:val="1"/>
+        </w:numPr>
+      </w:pPr>
+      <w:r>
+        <w:t>[[PERSON_56]] – „o [[PERSON_56]]“, „s [[PERSON_56]]“</w:t>
+      </w:r>
+    </w:p>
+    <w:p>
+      <w:pPr>
+        <w:numPr>
+          <w:ilvl w:val="0"/>
+          <w:numId w:val="1"/>
+        </w:numPr>
+      </w:pPr>
+      <w:r>
+        <w:t>[[PERSON_57]] – „s [[PERSON_57]]“, „o [[PERSON_57]]“</w:t>
+      </w:r>
+    </w:p>
+    <w:p>
+      <w:pPr>
+        <w:numPr>
+          <w:ilvl w:val="0"/>
+          <w:numId w:val="1"/>
+        </w:numPr>
+      </w:pPr>
+      <w:r>
+        <w:t>[[PERSON_58]] – „o [[PERSON_58]]“, „s [[PERSON_58]]“</w:t>
       </w:r>
     </w:p>
     <w:p>
@@ -565,51 +565,51 @@
         </w:numPr>
       </w:pPr>
       <w:r>
-        <w:t>[[PERSON_75]] – „o Beátě Štěpánové**, „s [[PERSON_75]]“</w:t>
-      </w:r>
-    </w:p>
-    <w:p>
-      <w:pPr>
-        <w:numPr>
-          <w:ilvl w:val="0"/>
-          <w:numId w:val="1"/>
-        </w:numPr>
-      </w:pPr>
-      <w:r>
-        <w:t>[[PERSON_76]] – „s [[PERSON_77]]“, „o Haně Kamenické“</w:t>
-      </w:r>
-    </w:p>
-    <w:p>
-      <w:pPr>
-        <w:numPr>
-          <w:ilvl w:val="0"/>
-          <w:numId w:val="1"/>
-        </w:numPr>
-      </w:pPr>
-      <w:r>
-        <w:t>[[PERSON_78]] – „s [[PERSON_78]]“, „o [[PERSON_79]]“</w:t>
-      </w:r>
-    </w:p>
-    <w:p>
-      <w:pPr>
-        <w:numPr>
-          <w:ilvl w:val="0"/>
-          <w:numId w:val="1"/>
-        </w:numPr>
-      </w:pPr>
-      <w:r>
-        <w:t>[[PERSON_80]] – „o [[PERSON_81]]“, „s [[PERSON_80]]“</w:t>
-      </w:r>
-    </w:p>
-    <w:p>
-      <w:pPr>
-        <w:numPr>
-          <w:ilvl w:val="0"/>
-          <w:numId w:val="1"/>
-        </w:numPr>
-      </w:pPr>
-      <w:r>
-        <w:t>[[PERSON_82]] – „s [[PERSON_82]]“, „o Ivaně Krbcové“</w:t>
+        <w:t>[[PERSON_59]] – „o Beátě Štěpánové**, „s [[PERSON_59]]“</w:t>
+      </w:r>
+    </w:p>
+    <w:p>
+      <w:pPr>
+        <w:numPr>
+          <w:ilvl w:val="0"/>
+          <w:numId w:val="1"/>
+        </w:numPr>
+      </w:pPr>
+      <w:r>
+        <w:t>[[PERSON_60]] – „s [[PERSON_61]]“, „o Haně Kamenické“</w:t>
+      </w:r>
+    </w:p>
+    <w:p>
+      <w:pPr>
+        <w:numPr>
+          <w:ilvl w:val="0"/>
+          <w:numId w:val="1"/>
+        </w:numPr>
+      </w:pPr>
+      <w:r>
+        <w:t>[[PERSON_62]] – „s [[PERSON_62]]“, „o [[PERSON_62]]“</w:t>
+      </w:r>
+    </w:p>
+    <w:p>
+      <w:pPr>
+        <w:numPr>
+          <w:ilvl w:val="0"/>
+          <w:numId w:val="1"/>
+        </w:numPr>
+      </w:pPr>
+      <w:r>
+        <w:t>[[PERSON_63]] – „o [[PERSON_64]]“, „s [[PERSON_63]]“</w:t>
+      </w:r>
+    </w:p>
+    <w:p>
+      <w:pPr>
+        <w:numPr>
+          <w:ilvl w:val="0"/>
+          <w:numId w:val="1"/>
+        </w:numPr>
+      </w:pPr>
+      <w:r>
+        <w:t>[[PERSON_65]] – „s [[PERSON_65]]“, „o Ivaně Krbcové“</w:t>
       </w:r>
     </w:p>
     <w:p>
@@ -650,249 +650,370 @@
         </w:numPr>
       </w:pPr>
       <w:r>
-        <w:t>[[PERSON_83]] – „s [[PERSON_84]]“, „o [[PERSON_83]]“</w:t>
-      </w:r>
-    </w:p>
-    <w:p>
-      <w:pPr>
-        <w:numPr>
-          <w:ilvl w:val="0"/>
-          <w:numId w:val="2"/>
-        </w:numPr>
-      </w:pPr>
-      <w:r>
-        <w:t>[[PERSON_85]] – „k [[PERSON_86]]“, „s [[PERSON_85]]“</w:t>
-      </w:r>
-    </w:p>
-    <w:p>
-      <w:pPr>
-        <w:numPr>
-          <w:ilvl w:val="0"/>
-          <w:numId w:val="2"/>
-        </w:numPr>
-      </w:pPr>
-      <w:r>
-        <w:t>[[PERSON_87]] – „s [[PERSON_87]]“, „o [[PERSON_88]]“</w:t>
-      </w:r>
-    </w:p>
-    <w:p>
-      <w:pPr>
-        <w:numPr>
-          <w:ilvl w:val="0"/>
-          <w:numId w:val="2"/>
-        </w:numPr>
-      </w:pPr>
-      <w:r>
-        <w:t>[[PERSON_89]] – „od [[PERSON_89]]“, „s [[PERSON_90]]“</w:t>
-      </w:r>
-    </w:p>
-    <w:p>
-      <w:pPr>
-        <w:numPr>
-          <w:ilvl w:val="0"/>
-          <w:numId w:val="2"/>
-        </w:numPr>
-      </w:pPr>
-      <w:r>
-        <w:t>[[PERSON_91]] – „k [[PERSON_92]]“, „o [[PERSON_92]]“</w:t>
-      </w:r>
-    </w:p>
-    <w:p>
-      <w:pPr>
-        <w:numPr>
-          <w:ilvl w:val="0"/>
-          <w:numId w:val="2"/>
-        </w:numPr>
-      </w:pPr>
-      <w:r>
-        <w:t>[[PERSON_93]] – „o [[PERSON_94]]“, „s [[PERSON_95]]“</w:t>
-      </w:r>
-    </w:p>
-    <w:p>
-      <w:pPr>
-        <w:numPr>
-          <w:ilvl w:val="0"/>
-          <w:numId w:val="2"/>
-        </w:numPr>
-      </w:pPr>
-      <w:r>
-        <w:t>[[PERSON_96]] – „s [[PERSON_97]]“, „o [[PERSON_98]]“</w:t>
-      </w:r>
-    </w:p>
-    <w:p>
-      <w:pPr>
-        <w:numPr>
-          <w:ilvl w:val="0"/>
-          <w:numId w:val="2"/>
-        </w:numPr>
-      </w:pPr>
-      <w:r>
-        <w:t>[[PERSON_99]] – „s [[PERSON_99]]“, „o [[PERSON_100]]“</w:t>
-      </w:r>
-    </w:p>
-    <w:p>
-      <w:pPr>
-        <w:numPr>
-          <w:ilvl w:val="0"/>
-          <w:numId w:val="2"/>
-        </w:numPr>
-      </w:pPr>
-      <w:r>
-        <w:t>[[PERSON_101]] – „k [[PERSON_101]]“, „s [[PERSON_102]]“</w:t>
-      </w:r>
-    </w:p>
-    <w:p>
-      <w:pPr>
-        <w:numPr>
-          <w:ilvl w:val="0"/>
-          <w:numId w:val="2"/>
-        </w:numPr>
-      </w:pPr>
-      <w:r>
-        <w:t>[[PERSON_103]] – „pro [[PERSON_104]]“, „o [[PERSON_105]]“</w:t>
-      </w:r>
-    </w:p>
-    <w:p>
-      <w:pPr>
-        <w:numPr>
-          <w:ilvl w:val="0"/>
-          <w:numId w:val="2"/>
-        </w:numPr>
-      </w:pPr>
-      <w:r>
-        <w:t>[[PERSON_106]] – „k [[PERSON_106]]“, „o [[PERSON_106]]“</w:t>
-      </w:r>
-    </w:p>
-    <w:p>
-      <w:pPr>
-        <w:numPr>
-          <w:ilvl w:val="0"/>
-          <w:numId w:val="2"/>
-        </w:numPr>
-      </w:pPr>
-      <w:r>
-        <w:t>[[PERSON_107]] – „o [[PERSON_108]]“, „s [[PERSON_107]]“</w:t>
-      </w:r>
-    </w:p>
-    <w:p>
-      <w:pPr>
-        <w:numPr>
-          <w:ilvl w:val="0"/>
-          <w:numId w:val="2"/>
-        </w:numPr>
-      </w:pPr>
-      <w:r>
-        <w:t>[[PERSON_109]] – „s [[PERSON_110]]“, „o [[PERSON_111]]“</w:t>
-      </w:r>
-    </w:p>
-    <w:p>
-      <w:pPr>
-        <w:numPr>
-          <w:ilvl w:val="0"/>
-          <w:numId w:val="2"/>
-        </w:numPr>
-      </w:pPr>
-      <w:r>
-        <w:t>[[PERSON_112]] – „s [[PERSON_112]]“, „o [[PERSON_112]]“</w:t>
-      </w:r>
-    </w:p>
-    <w:p>
-      <w:pPr>
-        <w:numPr>
-          <w:ilvl w:val="0"/>
-          <w:numId w:val="2"/>
-        </w:numPr>
-      </w:pPr>
-      <w:r>
-        <w:t>[[PERSON_113]] – „u [[PERSON_113]]“, „o [[PERSON_114]]“</w:t>
-      </w:r>
-    </w:p>
-    <w:p>
-      <w:pPr>
-        <w:numPr>
-          <w:ilvl w:val="0"/>
-          <w:numId w:val="2"/>
-        </w:numPr>
-      </w:pPr>
-      <w:r>
-        <w:t>[[PERSON_115]] – „se [[PERSON_116]]“, „o [[PERSON_115]]“</w:t>
-      </w:r>
-    </w:p>
-    <w:p>
-      <w:pPr>
-        <w:numPr>
-          <w:ilvl w:val="0"/>
-          <w:numId w:val="2"/>
-        </w:numPr>
-      </w:pPr>
-      <w:r>
-        <w:t>[[PERSON_117]] – „o [[PERSON_118]]“, „s [[PERSON_119]]“</w:t>
-      </w:r>
-    </w:p>
-    <w:p>
-      <w:pPr>
-        <w:numPr>
-          <w:ilvl w:val="0"/>
-          <w:numId w:val="2"/>
-        </w:numPr>
-      </w:pPr>
-      <w:r>
-        <w:t>[[PERSON_120]] – „k [[PERSON_121]]“, „o [[PERSON_121]]“</w:t>
-      </w:r>
-    </w:p>
-    <w:p>
-      <w:pPr>
-        <w:numPr>
-          <w:ilvl w:val="0"/>
-          <w:numId w:val="2"/>
-        </w:numPr>
-      </w:pPr>
-      <w:r>
-        <w:t>[[PERSON_122]] – „o [[PERSON_123]]“, „s [[PERSON_122]]“</w:t>
-      </w:r>
-    </w:p>
-    <w:p>
-      <w:pPr>
-        <w:numPr>
-          <w:ilvl w:val="0"/>
-          <w:numId w:val="2"/>
-        </w:numPr>
-      </w:pPr>
-      <w:r>
-        <w:t>[[PERSON_124]] – „s [[PERSON_124]]“, „o [[PERSON_124]]“</w:t>
-      </w:r>
-    </w:p>
-    <w:p>
-      <w:pPr>
-        <w:numPr>
-          <w:ilvl w:val="0"/>
-          <w:numId w:val="2"/>
-        </w:numPr>
-      </w:pPr>
-      <w:r>
-        <w:t>[[PERSON_125]] – „s [[PERSON_125]]“, „o [[PERSON_126]]“</w:t>
-      </w:r>
-    </w:p>
-    <w:p>
-      <w:pPr>
-        <w:numPr>
-          <w:ilvl w:val="0"/>
-          <w:numId w:val="2"/>
-        </w:numPr>
-      </w:pPr>
-      <w:r>
-        <w:t>[[PERSON_127]] – „o [[PERSON_128]]“, „s [[PERSON_129]]“</w:t>
-      </w:r>
-    </w:p>
-    <w:p>
-      <w:pPr>
-        <w:numPr>
-          <w:ilvl w:val="0"/>
-          <w:numId w:val="2"/>
-        </w:numPr>
-      </w:pPr>
-      <w:r>
-        <w:t>[[PERSON_130]] – „s [[PERSON_131]]“, „o [[PERSON_132]]“</w:t>
+        <w:t>[[PERSON_66]] – „s [[PERSON_66]]“, „o [[PERSON_66]]“</w:t>
+      </w:r>
+    </w:p>
+    <w:p>
+      <w:pPr>
+        <w:numPr>
+          <w:ilvl w:val="0"/>
+          <w:numId w:val="2"/>
+        </w:numPr>
+      </w:pPr>
+      <w:r>
+        <w:t>[[PERSON_67]] – „k [[PERSON_68]]“, „s [[PERSON_67]]“</w:t>
+      </w:r>
+    </w:p>
+    <w:p>
+      <w:pPr>
+        <w:numPr>
+          <w:ilvl w:val="0"/>
+          <w:numId w:val="2"/>
+        </w:numPr>
+      </w:pPr>
+      <w:r>
+        <w:t>[[PERSON_69]] – „s [[PERSON_69]]“, „o [[PERSON_70]]“</w:t>
+      </w:r>
+    </w:p>
+    <w:p>
+      <w:pPr>
+        <w:numPr>
+          <w:ilvl w:val="0"/>
+          <w:numId w:val="2"/>
+        </w:numPr>
+      </w:pPr>
+      <w:r>
+        <w:t>[[PERSON_71]] – „od [[PERSON_71]]“, „s [[PERSON_72]]“</w:t>
+      </w:r>
+    </w:p>
+    <w:p>
+      <w:pPr>
+        <w:numPr>
+          <w:ilvl w:val="0"/>
+          <w:numId w:val="2"/>
+        </w:numPr>
+      </w:pPr>
+      <w:r>
+        <w:t>[[PERSON_73]] – „k [[PERSON_74]]“, „o [[PERSON_74]]“</w:t>
+      </w:r>
+    </w:p>
+    <w:p>
+      <w:pPr>
+        <w:numPr>
+          <w:ilvl w:val="0"/>
+          <w:numId w:val="2"/>
+        </w:numPr>
+      </w:pPr>
+      <w:r>
+        <w:t>[[PERSON_75]] – „o [[PERSON_76]]“, „s [[PERSON_75]]“</w:t>
+      </w:r>
+    </w:p>
+    <w:p>
+      <w:pPr>
+        <w:numPr>
+          <w:ilvl w:val="0"/>
+          <w:numId w:val="2"/>
+        </w:numPr>
+      </w:pPr>
+      <w:r>
+        <w:t>[[PERSON_77]] – „s [[PERSON_77]]“, „o [[PERSON_78]]“</w:t>
+      </w:r>
+    </w:p>
+    <w:p>
+      <w:pPr>
+        <w:numPr>
+          <w:ilvl w:val="0"/>
+          <w:numId w:val="2"/>
+        </w:numPr>
+      </w:pPr>
+      <w:r>
+        <w:t>[[PERSON_79]] – „s [[PERSON_79]]“, „o [[PERSON_80]]“</w:t>
+      </w:r>
+    </w:p>
+    <w:p>
+      <w:pPr>
+        <w:numPr>
+          <w:ilvl w:val="0"/>
+          <w:numId w:val="2"/>
+        </w:numPr>
+      </w:pPr>
+      <w:r>
+        <w:t>[[PERSON_81]] – „k [[PERSON_81]]“, „s [[PERSON_81]]“</w:t>
+      </w:r>
+    </w:p>
+    <w:p>
+      <w:pPr>
+        <w:numPr>
+          <w:ilvl w:val="0"/>
+          <w:numId w:val="2"/>
+        </w:numPr>
+      </w:pPr>
+      <w:r>
+        <w:t>[[PERSON_82]] – „pro [[PERSON_83]]“, „o [[PERSON_84]]“</w:t>
+      </w:r>
+    </w:p>
+    <w:p>
+      <w:pPr>
+        <w:numPr>
+          <w:ilvl w:val="0"/>
+          <w:numId w:val="2"/>
+        </w:numPr>
+      </w:pPr>
+      <w:r>
+        <w:t>[[PERSON_85]] – „k [[PERSON_85]]“, „o [[PERSON_85]]“</w:t>
+      </w:r>
+    </w:p>
+    <w:p>
+      <w:pPr>
+        <w:numPr>
+          <w:ilvl w:val="0"/>
+          <w:numId w:val="2"/>
+        </w:numPr>
+      </w:pPr>
+      <w:r>
+        <w:t>[[PERSON_86]] – „o [[PERSON_87]]“, „s [[PERSON_86]]“</w:t>
+      </w:r>
+    </w:p>
+    <w:p>
+      <w:pPr>
+        <w:numPr>
+          <w:ilvl w:val="0"/>
+          <w:numId w:val="2"/>
+        </w:numPr>
+      </w:pPr>
+      <w:r>
+        <w:t>[[PERSON_88]] – „s [[PERSON_88]]“, „o [[PERSON_89]]“</w:t>
+      </w:r>
+    </w:p>
+    <w:p>
+      <w:pPr>
+        <w:numPr>
+          <w:ilvl w:val="0"/>
+          <w:numId w:val="2"/>
+        </w:numPr>
+      </w:pPr>
+      <w:r>
+        <w:t>[[PERSON_90]] – „s [[PERSON_90]]“, „o [[PERSON_90]]“</w:t>
+      </w:r>
+    </w:p>
+    <w:p>
+      <w:pPr>
+        <w:numPr>
+          <w:ilvl w:val="0"/>
+          <w:numId w:val="2"/>
+        </w:numPr>
+      </w:pPr>
+      <w:r>
+        <w:t>[[PERSON_91]] – „u [[PERSON_91]]“, „o [[PERSON_92]]“</w:t>
+      </w:r>
+    </w:p>
+    <w:p>
+      <w:pPr>
+        <w:numPr>
+          <w:ilvl w:val="0"/>
+          <w:numId w:val="2"/>
+        </w:numPr>
+      </w:pPr>
+      <w:r>
+        <w:t>[[PERSON_93]] – „se [[PERSON_93]]“, „o [[PERSON_93]]“</w:t>
+      </w:r>
+    </w:p>
+    <w:p>
+      <w:pPr>
+        <w:numPr>
+          <w:ilvl w:val="0"/>
+          <w:numId w:val="2"/>
+        </w:numPr>
+      </w:pPr>
+      <w:r>
+        <w:t>[[PERSON_94]] – „o [[PERSON_95]]“, „s [[PERSON_96]]“</w:t>
+      </w:r>
+    </w:p>
+    <w:p>
+      <w:pPr>
+        <w:numPr>
+          <w:ilvl w:val="0"/>
+          <w:numId w:val="2"/>
+        </w:numPr>
+      </w:pPr>
+      <w:r>
+        <w:t>[[PERSON_97]] – „k [[PERSON_98]]“, „o [[PERSON_98]]“</w:t>
+      </w:r>
+    </w:p>
+    <w:p>
+      <w:pPr>
+        <w:numPr>
+          <w:ilvl w:val="0"/>
+          <w:numId w:val="2"/>
+        </w:numPr>
+      </w:pPr>
+      <w:r>
+        <w:t>[[PERSON_99]] – „o [[PERSON_100]]“, „s [[PERSON_99]]“</w:t>
+      </w:r>
+    </w:p>
+    <w:p>
+      <w:pPr>
+        <w:numPr>
+          <w:ilvl w:val="0"/>
+          <w:numId w:val="2"/>
+        </w:numPr>
+      </w:pPr>
+      <w:r>
+        <w:t>[[PERSON_101]] – „s [[PERSON_101]]“, „o [[PERSON_101]]“</w:t>
+      </w:r>
+    </w:p>
+    <w:p>
+      <w:pPr>
+        <w:numPr>
+          <w:ilvl w:val="0"/>
+          <w:numId w:val="2"/>
+        </w:numPr>
+      </w:pPr>
+      <w:r>
+        <w:t>[[PERSON_102]] – „s [[PERSON_102]]“, „o [[PERSON_103]]“</w:t>
+      </w:r>
+    </w:p>
+    <w:p>
+      <w:pPr>
+        <w:numPr>
+          <w:ilvl w:val="0"/>
+          <w:numId w:val="2"/>
+        </w:numPr>
+      </w:pPr>
+      <w:r>
+        <w:t>[[PERSON_104]] – „o [[PERSON_105]]“, „s [[PERSON_105]]“</w:t>
+      </w:r>
+    </w:p>
+    <w:p>
+      <w:pPr>
+        <w:numPr>
+          <w:ilvl w:val="0"/>
+          <w:numId w:val="2"/>
+        </w:numPr>
+      </w:pPr>
+      <w:r>
+        <w:t>[[PERSON_106]] – „s [[PERSON_107]]“, „o [[PERSON_108]]“</w:t>
+      </w:r>
+    </w:p>
+    <w:p>
+      <w:pPr>
+        <w:numPr>
+          <w:ilvl w:val="0"/>
+          <w:numId w:val="2"/>
+        </w:numPr>
+      </w:pPr>
+      <w:r>
+        <w:t>[[PERSON_109]] – „o [[PERSON_110]]“, „s [[PERSON_109]]“</w:t>
+      </w:r>
+    </w:p>
+    <w:p>
+      <w:pPr>
+        <w:numPr>
+          <w:ilvl w:val="0"/>
+          <w:numId w:val="2"/>
+        </w:numPr>
+      </w:pPr>
+      <w:r>
+        <w:t>[[PERSON_111]] – „s [[PERSON_112]]“, „o [[PERSON_113]]“</w:t>
+      </w:r>
+    </w:p>
+    <w:p>
+      <w:pPr>
+        <w:numPr>
+          <w:ilvl w:val="0"/>
+          <w:numId w:val="2"/>
+        </w:numPr>
+      </w:pPr>
+      <w:r>
+        <w:t>[[PERSON_114]] – „o [[PERSON_115]]“, „se [[PERSON_114]]“</w:t>
+      </w:r>
+    </w:p>
+    <w:p>
+      <w:pPr>
+        <w:numPr>
+          <w:ilvl w:val="0"/>
+          <w:numId w:val="2"/>
+        </w:numPr>
+      </w:pPr>
+      <w:r>
+        <w:t>[[PERSON_116]] – „s [[PERSON_116]]“, „o [[PERSON_117]]“</w:t>
+      </w:r>
+    </w:p>
+    <w:p>
+      <w:pPr>
+        <w:numPr>
+          <w:ilvl w:val="0"/>
+          <w:numId w:val="2"/>
+        </w:numPr>
+      </w:pPr>
+      <w:r>
+        <w:t>[[PERSON_118]] – „o [[PERSON_119]]“, „s [[PERSON_118]]“</w:t>
+      </w:r>
+    </w:p>
+    <w:p>
+      <w:pPr>
+        <w:numPr>
+          <w:ilvl w:val="0"/>
+          <w:numId w:val="2"/>
+        </w:numPr>
+      </w:pPr>
+      <w:r>
+        <w:t>[[PERSON_120]] – „s [[PERSON_120]]“, „o [[PERSON_121]]“</w:t>
+      </w:r>
+    </w:p>
+    <w:p>
+      <w:pPr>
+        <w:numPr>
+          <w:ilvl w:val="0"/>
+          <w:numId w:val="2"/>
+        </w:numPr>
+      </w:pPr>
+      <w:r>
+        <w:t>[[PERSON_122]] – „o [[PERSON_123]]“, „s [[PERSON_124]]“</w:t>
+      </w:r>
+    </w:p>
+    <w:p>
+      <w:pPr>
+        <w:numPr>
+          <w:ilvl w:val="0"/>
+          <w:numId w:val="2"/>
+        </w:numPr>
+      </w:pPr>
+      <w:r>
+        <w:t>[[PERSON_125]] – „o [[PERSON_126]]“, „s [[PERSON_125]]“</w:t>
+      </w:r>
+    </w:p>
+    <w:p>
+      <w:pPr>
+        <w:numPr>
+          <w:ilvl w:val="0"/>
+          <w:numId w:val="2"/>
+        </w:numPr>
+      </w:pPr>
+      <w:r>
+        <w:t>[[PERSON_127]] – „s [[PERSON_128]]“, „o [[PERSON_127]]“</w:t>
+      </w:r>
+    </w:p>
+    <w:p>
+      <w:pPr>
+        <w:numPr>
+          <w:ilvl w:val="0"/>
+          <w:numId w:val="2"/>
+        </w:numPr>
+      </w:pPr>
+      <w:r>
+        <w:t>[[PERSON_129]] – „o [[PERSON_130]]“, „s [[PERSON_129]]“</w:t>
+      </w:r>
+    </w:p>
+    <w:p>
+      <w:pPr>
+        <w:numPr>
+          <w:ilvl w:val="0"/>
+          <w:numId w:val="2"/>
+        </w:numPr>
+      </w:pPr>
+      <w:r>
+        <w:t>[[PERSON_131]] – „s [[PERSON_131]]“, „o [[PERSON_132]]“</w:t>
       </w:r>
     </w:p>
     <w:p>
@@ -914,282 +1035,161 @@
         </w:numPr>
       </w:pPr>
       <w:r>
-        <w:t>[[PERSON_135]] – „s [[PERSON_136]]“, „o [[PERSON_137]]“</w:t>
-      </w:r>
-    </w:p>
-    <w:p>
-      <w:pPr>
-        <w:numPr>
-          <w:ilvl w:val="0"/>
-          <w:numId w:val="2"/>
-        </w:numPr>
-      </w:pPr>
-      <w:r>
-        <w:t>[[PERSON_138]] – „o [[PERSON_139]]“, „se [[PERSON_138]]“</w:t>
-      </w:r>
-    </w:p>
-    <w:p>
-      <w:pPr>
-        <w:numPr>
-          <w:ilvl w:val="0"/>
-          <w:numId w:val="2"/>
-        </w:numPr>
-      </w:pPr>
-      <w:r>
-        <w:t>[[PERSON_140]] – „s [[PERSON_140]]“, „o [[PERSON_141]]“</w:t>
-      </w:r>
-    </w:p>
-    <w:p>
-      <w:pPr>
-        <w:numPr>
-          <w:ilvl w:val="0"/>
-          <w:numId w:val="2"/>
-        </w:numPr>
-      </w:pPr>
-      <w:r>
-        <w:t>[[PERSON_142]] – „o [[PERSON_143]]“, „s [[PERSON_142]]“</w:t>
-      </w:r>
-    </w:p>
-    <w:p>
-      <w:pPr>
-        <w:numPr>
-          <w:ilvl w:val="0"/>
-          <w:numId w:val="2"/>
-        </w:numPr>
-      </w:pPr>
-      <w:r>
-        <w:t>[[PERSON_144]] – „s [[PERSON_144]]“, „o [[PERSON_145]]“</w:t>
-      </w:r>
-    </w:p>
-    <w:p>
-      <w:pPr>
-        <w:numPr>
-          <w:ilvl w:val="0"/>
-          <w:numId w:val="2"/>
-        </w:numPr>
-      </w:pPr>
-      <w:r>
-        <w:t>[[PERSON_146]] – „o [[PERSON_147]]“, „s [[PERSON_148]]“</w:t>
-      </w:r>
-    </w:p>
-    <w:p>
-      <w:pPr>
-        <w:numPr>
-          <w:ilvl w:val="0"/>
-          <w:numId w:val="2"/>
-        </w:numPr>
-      </w:pPr>
-      <w:r>
-        <w:t>[[PERSON_149]] – „o [[PERSON_150]]“, „s [[PERSON_149]]“</w:t>
-      </w:r>
-    </w:p>
-    <w:p>
-      <w:pPr>
-        <w:numPr>
-          <w:ilvl w:val="0"/>
-          <w:numId w:val="2"/>
-        </w:numPr>
-      </w:pPr>
-      <w:r>
-        <w:t>[[PERSON_151]] – „s [[PERSON_152]]“, „o [[PERSON_151]]“</w:t>
-      </w:r>
-    </w:p>
-    <w:p>
-      <w:pPr>
-        <w:numPr>
-          <w:ilvl w:val="0"/>
-          <w:numId w:val="2"/>
-        </w:numPr>
-      </w:pPr>
-      <w:r>
-        <w:t>[[PERSON_153]] – „o [[PERSON_154]]“, „s [[PERSON_153]]“</w:t>
-      </w:r>
-    </w:p>
-    <w:p>
-      <w:pPr>
-        <w:numPr>
-          <w:ilvl w:val="0"/>
-          <w:numId w:val="2"/>
-        </w:numPr>
-      </w:pPr>
-      <w:r>
-        <w:t>[[PERSON_155]] – „s [[PERSON_155]]“, „o [[PERSON_156]]“</w:t>
-      </w:r>
-    </w:p>
-    <w:p>
-      <w:pPr>
-        <w:numPr>
-          <w:ilvl w:val="0"/>
-          <w:numId w:val="2"/>
-        </w:numPr>
-      </w:pPr>
-      <w:r>
-        <w:t>[[PERSON_157]] – „o [[PERSON_158]]“, „s [[PERSON_157]]“</w:t>
-      </w:r>
-    </w:p>
-    <w:p>
-      <w:pPr>
-        <w:numPr>
-          <w:ilvl w:val="0"/>
-          <w:numId w:val="2"/>
-        </w:numPr>
-      </w:pPr>
-      <w:r>
-        <w:t>[[PERSON_159]] – „s [[PERSON_159]]“, „o [[PERSON_160]]“</w:t>
-      </w:r>
-    </w:p>
-    <w:p>
-      <w:pPr>
-        <w:numPr>
-          <w:ilvl w:val="0"/>
-          <w:numId w:val="2"/>
-        </w:numPr>
-      </w:pPr>
-      <w:r>
-        <w:t>[[PERSON_161]] – „o [[PERSON_162]]“, „s [[PERSON_163]]“</w:t>
-      </w:r>
-    </w:p>
-    <w:p>
-      <w:pPr>
-        <w:numPr>
-          <w:ilvl w:val="0"/>
-          <w:numId w:val="2"/>
-        </w:numPr>
-      </w:pPr>
-      <w:r>
-        <w:t>[[PERSON_164]] – „s [[PERSON_165]]“, „o [[PERSON_166]]“</w:t>
-      </w:r>
-    </w:p>
-    <w:p>
-      <w:pPr>
-        <w:numPr>
-          <w:ilvl w:val="0"/>
-          <w:numId w:val="2"/>
-        </w:numPr>
-      </w:pPr>
-      <w:r>
-        <w:t>[[PERSON_167]] – „o [[PERSON_168]]“, „s [[PERSON_169]]“</w:t>
-      </w:r>
-    </w:p>
-    <w:p>
-      <w:pPr>
-        <w:numPr>
-          <w:ilvl w:val="0"/>
-          <w:numId w:val="2"/>
-        </w:numPr>
-      </w:pPr>
-      <w:r>
-        <w:t>[[PERSON_170]] – „s [[PERSON_170]]“, „o [[PERSON_171]]“</w:t>
-      </w:r>
-    </w:p>
-    <w:p>
-      <w:pPr>
-        <w:numPr>
-          <w:ilvl w:val="0"/>
-          <w:numId w:val="2"/>
-        </w:numPr>
-      </w:pPr>
-      <w:r>
-        <w:t>[[PERSON_172]] – „o [[PERSON_173]]“, „s [[PERSON_174]]“</w:t>
-      </w:r>
-    </w:p>
-    <w:p>
-      <w:pPr>
-        <w:numPr>
-          <w:ilvl w:val="0"/>
-          <w:numId w:val="2"/>
-        </w:numPr>
-      </w:pPr>
-      <w:r>
-        <w:t>[[PERSON_175]] – „s [[PERSON_175]]“, „o [[PERSON_176]]“</w:t>
-      </w:r>
-    </w:p>
-    <w:p>
-      <w:pPr>
-        <w:numPr>
-          <w:ilvl w:val="0"/>
-          <w:numId w:val="2"/>
-        </w:numPr>
-      </w:pPr>
-      <w:r>
-        <w:t>[[PERSON_177]] – „s [[PERSON_178]]“, „o [[PERSON_179]]“</w:t>
-      </w:r>
-    </w:p>
-    <w:p>
-      <w:pPr>
-        <w:numPr>
-          <w:ilvl w:val="0"/>
-          <w:numId w:val="2"/>
-        </w:numPr>
-      </w:pPr>
-      <w:r>
-        <w:t>[[PERSON_180]] – „s [[PERSON_180]]“, „o [[PERSON_181]]“</w:t>
-      </w:r>
-    </w:p>
-    <w:p>
-      <w:pPr>
-        <w:numPr>
-          <w:ilvl w:val="0"/>
-          <w:numId w:val="2"/>
-        </w:numPr>
-      </w:pPr>
-      <w:r>
-        <w:t>[[PERSON_182]] – „o [[PERSON_182]]“, „s [[PERSON_183]]“</w:t>
-      </w:r>
-    </w:p>
-    <w:p>
-      <w:pPr>
-        <w:numPr>
-          <w:ilvl w:val="0"/>
-          <w:numId w:val="2"/>
-        </w:numPr>
-      </w:pPr>
-      <w:r>
-        <w:t>[[PERSON_184]] – „s [[PERSON_185]]“, „o [[PERSON_186]]“</w:t>
-      </w:r>
-    </w:p>
-    <w:p>
-      <w:pPr>
-        <w:numPr>
-          <w:ilvl w:val="0"/>
-          <w:numId w:val="2"/>
-        </w:numPr>
-      </w:pPr>
-      <w:r>
-        <w:t>[[PERSON_187]] – „s [[PERSON_187]]“, „o [[PERSON_188]]“</w:t>
-      </w:r>
-    </w:p>
-    <w:p>
-      <w:pPr>
-        <w:numPr>
-          <w:ilvl w:val="0"/>
-          <w:numId w:val="2"/>
-        </w:numPr>
-      </w:pPr>
-      <w:r>
-        <w:t>[[PERSON_189]] – „o [[PERSON_190]]“, „s [[PERSON_191]]“</w:t>
-      </w:r>
-    </w:p>
-    <w:p>
-      <w:pPr>
-        <w:numPr>
-          <w:ilvl w:val="0"/>
-          <w:numId w:val="2"/>
-        </w:numPr>
-      </w:pPr>
-      <w:r>
-        <w:t>[[PERSON_192]] – „s [[PERSON_193]]“, „o [[PERSON_194]]“</w:t>
-      </w:r>
-    </w:p>
-    <w:p>
-      <w:pPr>
-        <w:numPr>
-          <w:ilvl w:val="0"/>
-          <w:numId w:val="2"/>
-        </w:numPr>
-      </w:pPr>
-      <w:r>
-        <w:t>[[PERSON_195]] – „o [[PERSON_196]]“, „s [[PERSON_195]]“</w:t>
+        <w:t>[[PERSON_135]] – „s [[PERSON_135]]“, „o [[PERSON_136]]“</w:t>
+      </w:r>
+    </w:p>
+    <w:p>
+      <w:pPr>
+        <w:numPr>
+          <w:ilvl w:val="0"/>
+          <w:numId w:val="2"/>
+        </w:numPr>
+      </w:pPr>
+      <w:r>
+        <w:t>[[PERSON_137]] – „o [[PERSON_138]]“, „s [[PERSON_139]]“</w:t>
+      </w:r>
+    </w:p>
+    <w:p>
+      <w:pPr>
+        <w:numPr>
+          <w:ilvl w:val="0"/>
+          <w:numId w:val="2"/>
+        </w:numPr>
+      </w:pPr>
+      <w:r>
+        <w:t>[[PERSON_140]] – „s [[PERSON_141]]“, „o [[PERSON_142]]“</w:t>
+      </w:r>
+    </w:p>
+    <w:p>
+      <w:pPr>
+        <w:numPr>
+          <w:ilvl w:val="0"/>
+          <w:numId w:val="2"/>
+        </w:numPr>
+      </w:pPr>
+      <w:r>
+        <w:t>[[PERSON_143]] – „o [[PERSON_144]]“, „s [[PERSON_143]]“</w:t>
+      </w:r>
+    </w:p>
+    <w:p>
+      <w:pPr>
+        <w:numPr>
+          <w:ilvl w:val="0"/>
+          <w:numId w:val="2"/>
+        </w:numPr>
+      </w:pPr>
+      <w:r>
+        <w:t>[[PERSON_145]] – „s [[PERSON_145]]“, „o [[PERSON_146]]“</w:t>
+      </w:r>
+    </w:p>
+    <w:p>
+      <w:pPr>
+        <w:numPr>
+          <w:ilvl w:val="0"/>
+          <w:numId w:val="2"/>
+        </w:numPr>
+      </w:pPr>
+      <w:r>
+        <w:t>[[PERSON_147]] – „o [[PERSON_148]]“, „s [[PERSON_149]]“</w:t>
+      </w:r>
+    </w:p>
+    <w:p>
+      <w:pPr>
+        <w:numPr>
+          <w:ilvl w:val="0"/>
+          <w:numId w:val="2"/>
+        </w:numPr>
+      </w:pPr>
+      <w:r>
+        <w:t>[[PERSON_150]] – „s [[PERSON_150]]“, „o [[PERSON_151]]“</w:t>
+      </w:r>
+    </w:p>
+    <w:p>
+      <w:pPr>
+        <w:numPr>
+          <w:ilvl w:val="0"/>
+          <w:numId w:val="2"/>
+        </w:numPr>
+      </w:pPr>
+      <w:r>
+        <w:t>[[PERSON_152]] – „s [[PERSON_152]]“, „o [[PERSON_153]]“</w:t>
+      </w:r>
+    </w:p>
+    <w:p>
+      <w:pPr>
+        <w:numPr>
+          <w:ilvl w:val="0"/>
+          <w:numId w:val="2"/>
+        </w:numPr>
+      </w:pPr>
+      <w:r>
+        <w:t>[[PERSON_154]] – „s [[PERSON_154]]“, „o [[PERSON_155]]“</w:t>
+      </w:r>
+    </w:p>
+    <w:p>
+      <w:pPr>
+        <w:numPr>
+          <w:ilvl w:val="0"/>
+          <w:numId w:val="2"/>
+        </w:numPr>
+      </w:pPr>
+      <w:r>
+        <w:t>[[PERSON_156]] – „o [[PERSON_156]]“, „s [[PERSON_157]]“</w:t>
+      </w:r>
+    </w:p>
+    <w:p>
+      <w:pPr>
+        <w:numPr>
+          <w:ilvl w:val="0"/>
+          <w:numId w:val="2"/>
+        </w:numPr>
+      </w:pPr>
+      <w:r>
+        <w:t>[[PERSON_158]] – „s [[PERSON_159]]“, „o [[PERSON_160]]“</w:t>
+      </w:r>
+    </w:p>
+    <w:p>
+      <w:pPr>
+        <w:numPr>
+          <w:ilvl w:val="0"/>
+          <w:numId w:val="2"/>
+        </w:numPr>
+      </w:pPr>
+      <w:r>
+        <w:t>[[PERSON_161]] – „s [[PERSON_161]]“, „o [[PERSON_162]]“</w:t>
+      </w:r>
+    </w:p>
+    <w:p>
+      <w:pPr>
+        <w:numPr>
+          <w:ilvl w:val="0"/>
+          <w:numId w:val="2"/>
+        </w:numPr>
+      </w:pPr>
+      <w:r>
+        <w:t>[[PERSON_163]] – „o [[PERSON_164]]“, „s [[PERSON_165]]“</w:t>
+      </w:r>
+    </w:p>
+    <w:p>
+      <w:pPr>
+        <w:numPr>
+          <w:ilvl w:val="0"/>
+          <w:numId w:val="2"/>
+        </w:numPr>
+      </w:pPr>
+      <w:r>
+        <w:t>[[PERSON_166]] – „s [[PERSON_167]]“, „o [[PERSON_168]]“</w:t>
+      </w:r>
+    </w:p>
+    <w:p>
+      <w:pPr>
+        <w:numPr>
+          <w:ilvl w:val="0"/>
+          <w:numId w:val="2"/>
+        </w:numPr>
+      </w:pPr>
+      <w:r>
+        <w:t>[[PERSON_169]] – „o [[PERSON_170]]“, „s [[PERSON_169]]“</w:t>
       </w:r>
     </w:p>
     <w:p/>

</xml_diff>

<commit_message>
Partial regeneration of contracts 13,22,24 with first name fixes
</commit_message>
<xml_diff>
--- a/smlouva22_anon.docx
+++ b/smlouva22_anon.docx
@@ -63,359 +63,403 @@
         </w:numPr>
       </w:pPr>
       <w:r>
-        <w:t>[[PERSON_1]] – „s [[PERSON_2]]“, „o [[PERSON_2]]“</w:t>
-      </w:r>
-    </w:p>
-    <w:p>
-      <w:pPr>
-        <w:numPr>
-          <w:ilvl w:val="0"/>
-          <w:numId w:val="1"/>
-        </w:numPr>
-      </w:pPr>
-      <w:r>
-        <w:t>[[PERSON_3]] – „k Evě Marečkové“, „u [[PERSON_3]]“</w:t>
-      </w:r>
-    </w:p>
-    <w:p>
-      <w:pPr>
-        <w:numPr>
-          <w:ilvl w:val="0"/>
-          <w:numId w:val="1"/>
-        </w:numPr>
-      </w:pPr>
-      <w:r>
-        <w:t>[[PERSON_4]] – „pro [[PERSON_4]]“, „s [[PERSON_4]]“</w:t>
-      </w:r>
-    </w:p>
-    <w:p>
-      <w:pPr>
-        <w:numPr>
-          <w:ilvl w:val="0"/>
-          <w:numId w:val="1"/>
-        </w:numPr>
-      </w:pPr>
-      <w:r>
-        <w:t>[[PERSON_5]] – „s [[PERSON_5]]“, „o [[PERSON_5]]“</w:t>
-      </w:r>
-    </w:p>
-    <w:p>
-      <w:pPr>
-        <w:numPr>
-          <w:ilvl w:val="0"/>
-          <w:numId w:val="1"/>
-        </w:numPr>
-      </w:pPr>
-      <w:r>
-        <w:t>[[PERSON_6]] – „u [[PERSON_6]]“, „k [[PERSON_6]]“</w:t>
-      </w:r>
-    </w:p>
-    <w:p>
-      <w:pPr>
-        <w:numPr>
-          <w:ilvl w:val="0"/>
-          <w:numId w:val="1"/>
-        </w:numPr>
-      </w:pPr>
-      <w:r>
-        <w:t>[[PERSON_7]] – „o [[PERSON_7]]“, „se [[PERSON_7]]“</w:t>
-      </w:r>
-    </w:p>
-    <w:p>
-      <w:pPr>
-        <w:numPr>
-          <w:ilvl w:val="0"/>
-          <w:numId w:val="1"/>
-        </w:numPr>
-      </w:pPr>
-      <w:r>
-        <w:t>[[PERSON_8]] – „k [[PERSON_9]]“, „u [[PERSON_8]]“</w:t>
-      </w:r>
-    </w:p>
-    <w:p>
-      <w:pPr>
-        <w:numPr>
-          <w:ilvl w:val="0"/>
-          <w:numId w:val="1"/>
-        </w:numPr>
-      </w:pPr>
-      <w:r>
-        <w:t>[[PERSON_10]] – „s [[PERSON_10]]“, „o [[PERSON_10]]“</w:t>
-      </w:r>
-    </w:p>
-    <w:p>
-      <w:pPr>
-        <w:numPr>
-          <w:ilvl w:val="0"/>
-          <w:numId w:val="1"/>
-        </w:numPr>
-      </w:pPr>
-      <w:r>
-        <w:t>[[PERSON_11]] – „u [[PERSON_11]]“, „s [[PERSON_11]]“</w:t>
-      </w:r>
-    </w:p>
-    <w:p>
-      <w:pPr>
-        <w:numPr>
-          <w:ilvl w:val="0"/>
-          <w:numId w:val="1"/>
-        </w:numPr>
-      </w:pPr>
-      <w:r>
-        <w:t>[[PERSON_12]] – „s [[PERSON_12]]“, „k [[PERSON_12]]“</w:t>
-      </w:r>
-    </w:p>
-    <w:p>
-      <w:pPr>
-        <w:numPr>
-          <w:ilvl w:val="0"/>
-          <w:numId w:val="1"/>
-        </w:numPr>
-      </w:pPr>
-      <w:r>
-        <w:t>[[PERSON_13]] – „s [[PERSON_14]]“, „o [[PERSON_15]]“</w:t>
-      </w:r>
-    </w:p>
-    <w:p>
-      <w:pPr>
-        <w:numPr>
-          <w:ilvl w:val="0"/>
-          <w:numId w:val="1"/>
-        </w:numPr>
-      </w:pPr>
-      <w:r>
-        <w:t>[[PERSON_16]] – „ke [[PERSON_16]]“, „o [[PERSON_16]]“</w:t>
-      </w:r>
-    </w:p>
-    <w:p>
-      <w:pPr>
-        <w:numPr>
-          <w:ilvl w:val="0"/>
-          <w:numId w:val="1"/>
-        </w:numPr>
-      </w:pPr>
-      <w:r>
-        <w:t>[[PERSON_17]] – „o [[PERSON_18]]“, „s [[PERSON_17]]“</w:t>
-      </w:r>
-    </w:p>
-    <w:p>
-      <w:pPr>
-        <w:numPr>
-          <w:ilvl w:val="0"/>
-          <w:numId w:val="1"/>
-        </w:numPr>
-      </w:pPr>
-      <w:r>
-        <w:t>[[PERSON_19]] – „u [[PERSON_19]]“, „s [[PERSON_19]]“</w:t>
-      </w:r>
-    </w:p>
-    <w:p>
-      <w:pPr>
-        <w:numPr>
-          <w:ilvl w:val="0"/>
-          <w:numId w:val="1"/>
-        </w:numPr>
-      </w:pPr>
-      <w:r>
-        <w:t>[[PERSON_20]] – „ke [[PERSON_20]]“, „o [[PERSON_20]]“</w:t>
-      </w:r>
-    </w:p>
-    <w:p>
-      <w:pPr>
-        <w:numPr>
-          <w:ilvl w:val="0"/>
-          <w:numId w:val="1"/>
-        </w:numPr>
-      </w:pPr>
-      <w:r>
-        <w:t>[[PERSON_21]] – „s [[PERSON_21]]“, „o [[PERSON_21]]“</w:t>
-      </w:r>
-    </w:p>
-    <w:p>
-      <w:pPr>
-        <w:numPr>
-          <w:ilvl w:val="0"/>
-          <w:numId w:val="1"/>
-        </w:numPr>
-      </w:pPr>
-      <w:r>
-        <w:t>[[PERSON_22]] – „s [[PERSON_22]]“, „o [[PERSON_22]]“</w:t>
-      </w:r>
-    </w:p>
-    <w:p>
-      <w:pPr>
-        <w:numPr>
-          <w:ilvl w:val="0"/>
-          <w:numId w:val="1"/>
-        </w:numPr>
-      </w:pPr>
-      <w:r>
-        <w:t>[[PERSON_23]] – „k [[PERSON_23]]“, „od [[PERSON_23]]“</w:t>
-      </w:r>
-    </w:p>
-    <w:p>
-      <w:pPr>
-        <w:numPr>
-          <w:ilvl w:val="0"/>
-          <w:numId w:val="1"/>
-        </w:numPr>
-      </w:pPr>
-      <w:r>
-        <w:t>[[PERSON_24]] – „o [[PERSON_24]]“, „s [[PERSON_24]]“</w:t>
-      </w:r>
-    </w:p>
-    <w:p>
-      <w:pPr>
-        <w:numPr>
-          <w:ilvl w:val="0"/>
-          <w:numId w:val="1"/>
-        </w:numPr>
-      </w:pPr>
-      <w:r>
-        <w:t>[[PERSON_25]] – „o [[PERSON_26]]“, „se [[PERSON_27]]“</w:t>
-      </w:r>
-    </w:p>
-    <w:p>
-      <w:pPr>
-        <w:numPr>
-          <w:ilvl w:val="0"/>
-          <w:numId w:val="1"/>
-        </w:numPr>
-      </w:pPr>
-      <w:r>
-        <w:t>[[PERSON_28]] – „s [[PERSON_28]]“, „u [[PERSON_28]]“</w:t>
-      </w:r>
-    </w:p>
-    <w:p>
-      <w:pPr>
-        <w:numPr>
-          <w:ilvl w:val="0"/>
-          <w:numId w:val="1"/>
-        </w:numPr>
-      </w:pPr>
-      <w:r>
-        <w:t>[[PERSON_29]] – „o [[PERSON_30]]“, „s [[PERSON_31]]“</w:t>
-      </w:r>
-    </w:p>
-    <w:p>
-      <w:pPr>
-        <w:numPr>
-          <w:ilvl w:val="0"/>
-          <w:numId w:val="1"/>
-        </w:numPr>
-      </w:pPr>
-      <w:r>
-        <w:t>[[PERSON_32]] – „k [[PERSON_32]]“, „o [[PERSON_32]]“</w:t>
-      </w:r>
-    </w:p>
-    <w:p>
-      <w:pPr>
-        <w:numPr>
-          <w:ilvl w:val="0"/>
-          <w:numId w:val="1"/>
-        </w:numPr>
-      </w:pPr>
-      <w:r>
-        <w:t>[[PERSON_33]] – „se [[PERSON_33]]“, „o Soně Mikulkové“</w:t>
-      </w:r>
-    </w:p>
-    <w:p>
-      <w:pPr>
-        <w:numPr>
-          <w:ilvl w:val="0"/>
-          <w:numId w:val="1"/>
-        </w:numPr>
-      </w:pPr>
-      <w:r>
-        <w:t>[[PERSON_34]] – „o [[PERSON_34]]“, „s [[PERSON_34]]“</w:t>
-      </w:r>
-    </w:p>
-    <w:p>
-      <w:pPr>
-        <w:numPr>
-          <w:ilvl w:val="0"/>
-          <w:numId w:val="1"/>
-        </w:numPr>
-      </w:pPr>
-      <w:r>
-        <w:t>[[PERSON_35]] – „s [[PERSON_35]]“, „o [[PERSON_35]]“</w:t>
-      </w:r>
-    </w:p>
-    <w:p>
-      <w:pPr>
-        <w:numPr>
-          <w:ilvl w:val="0"/>
-          <w:numId w:val="1"/>
-        </w:numPr>
-      </w:pPr>
-      <w:r>
-        <w:t>[[PERSON_36]] – „s [[PERSON_36]]“, „o [[PERSON_36]]“</w:t>
-      </w:r>
-    </w:p>
-    <w:p>
-      <w:pPr>
-        <w:numPr>
-          <w:ilvl w:val="0"/>
-          <w:numId w:val="1"/>
-        </w:numPr>
-      </w:pPr>
-      <w:r>
-        <w:t>[[PERSON_37]] – „k Ivetě Laurové“, „o Ivetě Laurové“</w:t>
-      </w:r>
-    </w:p>
-    <w:p>
-      <w:pPr>
-        <w:numPr>
-          <w:ilvl w:val="0"/>
-          <w:numId w:val="1"/>
-        </w:numPr>
-      </w:pPr>
-      <w:r>
-        <w:t>[[PERSON_38]] – „s [[PERSON_38]]“, „o Janě Votavové“</w:t>
-      </w:r>
-    </w:p>
-    <w:p>
-      <w:pPr>
-        <w:numPr>
-          <w:ilvl w:val="0"/>
-          <w:numId w:val="1"/>
-        </w:numPr>
-      </w:pPr>
-      <w:r>
-        <w:t>[[PERSON_39]] – „o [[PERSON_39]]“, „s [[PERSON_39]]“</w:t>
-      </w:r>
-    </w:p>
-    <w:p>
-      <w:pPr>
-        <w:numPr>
-          <w:ilvl w:val="0"/>
-          <w:numId w:val="1"/>
-        </w:numPr>
-      </w:pPr>
-      <w:r>
-        <w:t>[[PERSON_40]] – „se [[PERSON_41]]“, „o [[PERSON_41]]“</w:t>
-      </w:r>
-    </w:p>
-    <w:p>
-      <w:pPr>
-        <w:numPr>
-          <w:ilvl w:val="0"/>
-          <w:numId w:val="1"/>
-        </w:numPr>
-      </w:pPr>
-      <w:r>
-        <w:t>Radka Malá – „s [[PERSON_42]]“, „o [[PERSON_43]]“</w:t>
-      </w:r>
-    </w:p>
-    <w:p>
-      <w:pPr>
-        <w:numPr>
-          <w:ilvl w:val="0"/>
-          <w:numId w:val="1"/>
-        </w:numPr>
-      </w:pPr>
-      <w:r>
-        <w:t>[[PERSON_44]] – „s [[PERSON_44]]“, „o Ladě Řehákové“</w:t>
+        <w:t>[[PERSON_1]] – „s [[PERSON_1]]“, „o [[PERSON_1]]“</w:t>
+      </w:r>
+    </w:p>
+    <w:p>
+      <w:pPr>
+        <w:numPr>
+          <w:ilvl w:val="0"/>
+          <w:numId w:val="1"/>
+        </w:numPr>
+      </w:pPr>
+      <w:r>
+        <w:t>[[PERSON_2]] – „k Evě Marečkové“, „u [[PERSON_2]]“</w:t>
+      </w:r>
+    </w:p>
+    <w:p>
+      <w:pPr>
+        <w:numPr>
+          <w:ilvl w:val="0"/>
+          <w:numId w:val="1"/>
+        </w:numPr>
+      </w:pPr>
+      <w:r>
+        <w:t>[[PERSON_3]] – „pro [[PERSON_3]]“, „s [[PERSON_3]]“</w:t>
+      </w:r>
+    </w:p>
+    <w:p>
+      <w:pPr>
+        <w:numPr>
+          <w:ilvl w:val="0"/>
+          <w:numId w:val="1"/>
+        </w:numPr>
+      </w:pPr>
+      <w:r>
+        <w:t>[[PERSON_4]] – „s [[PERSON_4]]“, „o [[PERSON_4]]“</w:t>
+      </w:r>
+    </w:p>
+    <w:p>
+      <w:pPr>
+        <w:numPr>
+          <w:ilvl w:val="0"/>
+          <w:numId w:val="1"/>
+        </w:numPr>
+      </w:pPr>
+      <w:r>
+        <w:t>[[PERSON_5]] – „u [[PERSON_5]]“, „k [[PERSON_5]]“</w:t>
+      </w:r>
+    </w:p>
+    <w:p>
+      <w:pPr>
+        <w:numPr>
+          <w:ilvl w:val="0"/>
+          <w:numId w:val="1"/>
+        </w:numPr>
+      </w:pPr>
+      <w:r>
+        <w:t>[[PERSON_6]] – „o [[PERSON_6]]“, „se [[PERSON_6]]“</w:t>
+      </w:r>
+    </w:p>
+    <w:p>
+      <w:pPr>
+        <w:numPr>
+          <w:ilvl w:val="0"/>
+          <w:numId w:val="1"/>
+        </w:numPr>
+      </w:pPr>
+      <w:r>
+        <w:t>[[PERSON_7]] – „k [[PERSON_7]]“, „u [[PERSON_7]]“</w:t>
+      </w:r>
+    </w:p>
+    <w:p>
+      <w:pPr>
+        <w:numPr>
+          <w:ilvl w:val="0"/>
+          <w:numId w:val="1"/>
+        </w:numPr>
+      </w:pPr>
+      <w:r>
+        <w:t>[[PERSON_8]] – „s [[PERSON_8]]“, „o [[PERSON_8]]“</w:t>
+      </w:r>
+    </w:p>
+    <w:p>
+      <w:pPr>
+        <w:numPr>
+          <w:ilvl w:val="0"/>
+          <w:numId w:val="1"/>
+        </w:numPr>
+      </w:pPr>
+      <w:r>
+        <w:t>[[PERSON_9]] – „u [[PERSON_9]]“, „s [[PERSON_9]]“</w:t>
+      </w:r>
+    </w:p>
+    <w:p>
+      <w:pPr>
+        <w:numPr>
+          <w:ilvl w:val="0"/>
+          <w:numId w:val="1"/>
+        </w:numPr>
+      </w:pPr>
+      <w:r>
+        <w:t>[[PERSON_10]] – „s [[PERSON_10]]“, „k [[PERSON_10]]“</w:t>
+      </w:r>
+    </w:p>
+    <w:p>
+      <w:pPr>
+        <w:numPr>
+          <w:ilvl w:val="0"/>
+          <w:numId w:val="1"/>
+        </w:numPr>
+      </w:pPr>
+      <w:r>
+        <w:t>[[PERSON_11]] – „s [[PERSON_12]]“, „o [[PERSON_13]]“</w:t>
+      </w:r>
+    </w:p>
+    <w:p>
+      <w:pPr>
+        <w:numPr>
+          <w:ilvl w:val="0"/>
+          <w:numId w:val="1"/>
+        </w:numPr>
+      </w:pPr>
+      <w:r>
+        <w:t>[[PERSON_14]] – „ke [[PERSON_14]]“, „o [[PERSON_14]]“</w:t>
+      </w:r>
+    </w:p>
+    <w:p>
+      <w:pPr>
+        <w:numPr>
+          <w:ilvl w:val="0"/>
+          <w:numId w:val="1"/>
+        </w:numPr>
+      </w:pPr>
+      <w:r>
+        <w:t>[[PERSON_15]] – „o [[PERSON_16]]“, „s [[PERSON_15]]“</w:t>
+      </w:r>
+    </w:p>
+    <w:p>
+      <w:pPr>
+        <w:numPr>
+          <w:ilvl w:val="0"/>
+          <w:numId w:val="1"/>
+        </w:numPr>
+      </w:pPr>
+      <w:r>
+        <w:t>[[PERSON_17]] – „u [[PERSON_17]]“, „s [[PERSON_17]]“</w:t>
+      </w:r>
+    </w:p>
+    <w:p>
+      <w:pPr>
+        <w:numPr>
+          <w:ilvl w:val="0"/>
+          <w:numId w:val="1"/>
+        </w:numPr>
+      </w:pPr>
+      <w:r>
+        <w:t>[[PERSON_18]] – „ke [[PERSON_18]]“, „o [[PERSON_18]]“</w:t>
+      </w:r>
+    </w:p>
+    <w:p>
+      <w:pPr>
+        <w:numPr>
+          <w:ilvl w:val="0"/>
+          <w:numId w:val="1"/>
+        </w:numPr>
+      </w:pPr>
+      <w:r>
+        <w:t>[[PERSON_19]] – „s [[PERSON_19]]“, „o [[PERSON_19]]“</w:t>
+      </w:r>
+    </w:p>
+    <w:p>
+      <w:pPr>
+        <w:numPr>
+          <w:ilvl w:val="0"/>
+          <w:numId w:val="1"/>
+        </w:numPr>
+      </w:pPr>
+      <w:r>
+        <w:t>[[PERSON_20]] – „s [[PERSON_20]]“, „o [[PERSON_20]]“</w:t>
+      </w:r>
+    </w:p>
+    <w:p>
+      <w:pPr>
+        <w:numPr>
+          <w:ilvl w:val="0"/>
+          <w:numId w:val="1"/>
+        </w:numPr>
+      </w:pPr>
+      <w:r>
+        <w:t>[[PERSON_21]] – „k [[PERSON_21]]“, „od [[PERSON_21]]“</w:t>
+      </w:r>
+    </w:p>
+    <w:p>
+      <w:pPr>
+        <w:numPr>
+          <w:ilvl w:val="0"/>
+          <w:numId w:val="1"/>
+        </w:numPr>
+      </w:pPr>
+      <w:r>
+        <w:t>[[PERSON_22]] – „o [[PERSON_22]]“, „s [[PERSON_22]]“</w:t>
+      </w:r>
+    </w:p>
+    <w:p>
+      <w:pPr>
+        <w:numPr>
+          <w:ilvl w:val="0"/>
+          <w:numId w:val="1"/>
+        </w:numPr>
+      </w:pPr>
+      <w:r>
+        <w:t>[[PERSON_23]] – „o [[PERSON_24]]“, „se [[PERSON_25]]“</w:t>
+      </w:r>
+    </w:p>
+    <w:p>
+      <w:pPr>
+        <w:numPr>
+          <w:ilvl w:val="0"/>
+          <w:numId w:val="1"/>
+        </w:numPr>
+      </w:pPr>
+      <w:r>
+        <w:t>[[PERSON_26]] – „s [[PERSON_26]]“, „u [[PERSON_26]]“</w:t>
+      </w:r>
+    </w:p>
+    <w:p>
+      <w:pPr>
+        <w:numPr>
+          <w:ilvl w:val="0"/>
+          <w:numId w:val="1"/>
+        </w:numPr>
+      </w:pPr>
+      <w:r>
+        <w:t>[[PERSON_27]] – „o [[PERSON_28]]“, „s [[PERSON_29]]“</w:t>
+      </w:r>
+    </w:p>
+    <w:p>
+      <w:pPr>
+        <w:numPr>
+          <w:ilvl w:val="0"/>
+          <w:numId w:val="1"/>
+        </w:numPr>
+      </w:pPr>
+      <w:r>
+        <w:t>[[PERSON_30]] – „k [[PERSON_30]]“, „o [[PERSON_30]]“</w:t>
+      </w:r>
+    </w:p>
+    <w:p>
+      <w:pPr>
+        <w:numPr>
+          <w:ilvl w:val="0"/>
+          <w:numId w:val="1"/>
+        </w:numPr>
+      </w:pPr>
+      <w:r>
+        <w:t>[[PERSON_31]] – „se [[PERSON_31]]“, „o Soně Mikulkové“</w:t>
+      </w:r>
+    </w:p>
+    <w:p>
+      <w:pPr>
+        <w:numPr>
+          <w:ilvl w:val="0"/>
+          <w:numId w:val="1"/>
+        </w:numPr>
+      </w:pPr>
+      <w:r>
+        <w:t>[[PERSON_32]] – „o [[PERSON_32]]“, „s [[PERSON_32]]“</w:t>
+      </w:r>
+    </w:p>
+    <w:p>
+      <w:pPr>
+        <w:numPr>
+          <w:ilvl w:val="0"/>
+          <w:numId w:val="1"/>
+        </w:numPr>
+      </w:pPr>
+      <w:r>
+        <w:t>[[PERSON_33]] – „s [[PERSON_33]]“, „o [[PERSON_33]]“</w:t>
+      </w:r>
+    </w:p>
+    <w:p>
+      <w:pPr>
+        <w:numPr>
+          <w:ilvl w:val="0"/>
+          <w:numId w:val="1"/>
+        </w:numPr>
+      </w:pPr>
+      <w:r>
+        <w:t>[[PERSON_34]] – „s [[PERSON_34]]“, „o [[PERSON_34]]“</w:t>
+      </w:r>
+    </w:p>
+    <w:p>
+      <w:pPr>
+        <w:numPr>
+          <w:ilvl w:val="0"/>
+          <w:numId w:val="1"/>
+        </w:numPr>
+      </w:pPr>
+      <w:r>
+        <w:t>[[PERSON_35]] – „k Ivetě Laurové“, „o Ivetě Laurové“</w:t>
+      </w:r>
+    </w:p>
+    <w:p>
+      <w:pPr>
+        <w:numPr>
+          <w:ilvl w:val="0"/>
+          <w:numId w:val="1"/>
+        </w:numPr>
+      </w:pPr>
+      <w:r>
+        <w:t>[[PERSON_36]] – „s [[PERSON_36]]“, „o Janě Votavové“</w:t>
+      </w:r>
+    </w:p>
+    <w:p>
+      <w:pPr>
+        <w:numPr>
+          <w:ilvl w:val="0"/>
+          <w:numId w:val="1"/>
+        </w:numPr>
+      </w:pPr>
+      <w:r>
+        <w:t>[[PERSON_37]] – „o [[PERSON_37]]“, „s [[PERSON_37]]“</w:t>
+      </w:r>
+    </w:p>
+    <w:p>
+      <w:pPr>
+        <w:numPr>
+          <w:ilvl w:val="0"/>
+          <w:numId w:val="1"/>
+        </w:numPr>
+      </w:pPr>
+      <w:r>
+        <w:t>[[PERSON_38]] – „se [[PERSON_38]]“, „o [[PERSON_38]]“</w:t>
+      </w:r>
+    </w:p>
+    <w:p>
+      <w:pPr>
+        <w:numPr>
+          <w:ilvl w:val="0"/>
+          <w:numId w:val="1"/>
+        </w:numPr>
+      </w:pPr>
+      <w:r>
+        <w:t>Radka Malá – „s [[PERSON_39]]“, „o [[PERSON_39]]“</w:t>
+      </w:r>
+    </w:p>
+    <w:p>
+      <w:pPr>
+        <w:numPr>
+          <w:ilvl w:val="0"/>
+          <w:numId w:val="1"/>
+        </w:numPr>
+      </w:pPr>
+      <w:r>
+        <w:t>[[PERSON_40]] – „s [[PERSON_40]]“, „o Ladě Řehákové“</w:t>
+      </w:r>
+    </w:p>
+    <w:p>
+      <w:pPr>
+        <w:numPr>
+          <w:ilvl w:val="0"/>
+          <w:numId w:val="1"/>
+        </w:numPr>
+      </w:pPr>
+      <w:r>
+        <w:t>[[PERSON_41]] – „s [[PERSON_41]]“, „o [[PERSON_41]]“</w:t>
+      </w:r>
+    </w:p>
+    <w:p>
+      <w:pPr>
+        <w:numPr>
+          <w:ilvl w:val="0"/>
+          <w:numId w:val="1"/>
+        </w:numPr>
+      </w:pPr>
+      <w:r>
+        <w:t>[[PERSON_42]] – „o [[PERSON_42]]“, „s [[PERSON_42]]“</w:t>
+      </w:r>
+    </w:p>
+    <w:p>
+      <w:pPr>
+        <w:numPr>
+          <w:ilvl w:val="0"/>
+          <w:numId w:val="1"/>
+        </w:numPr>
+      </w:pPr>
+      <w:r>
+        <w:t>[[PERSON_43]] – „s [[PERSON_43]]“, „o [[PERSON_43]]“</w:t>
+      </w:r>
+    </w:p>
+    <w:p>
+      <w:pPr>
+        <w:numPr>
+          <w:ilvl w:val="0"/>
+          <w:numId w:val="1"/>
+        </w:numPr>
+      </w:pPr>
+      <w:r>
+        <w:t>[[PERSON_44]] – „s [[PERSON_44]]“, „o Anetě Vackové“</w:t>
       </w:r>
     </w:p>
     <w:p>
@@ -437,29 +481,40 @@
         </w:numPr>
       </w:pPr>
       <w:r>
-        <w:t>[[PERSON_46]] – „o [[PERSON_47]]“, „s [[PERSON_46]]“</w:t>
-      </w:r>
-    </w:p>
-    <w:p>
-      <w:pPr>
-        <w:numPr>
-          <w:ilvl w:val="0"/>
-          <w:numId w:val="1"/>
-        </w:numPr>
-      </w:pPr>
-      <w:r>
-        <w:t>[[PERSON_48]] – „s [[PERSON_48]]“, „o [[PERSON_49]]“</w:t>
-      </w:r>
-    </w:p>
-    <w:p>
-      <w:pPr>
-        <w:numPr>
-          <w:ilvl w:val="0"/>
-          <w:numId w:val="1"/>
-        </w:numPr>
-      </w:pPr>
-      <w:r>
-        <w:t>[[PERSON_50]] – „s [[PERSON_50]]“, „o Anetě Vackové“</w:t>
+        <w:t>[[PERSON_46]] – „o [[PERSON_46]]“, „s [[PERSON_46]]“</w:t>
+      </w:r>
+    </w:p>
+    <w:p>
+      <w:pPr>
+        <w:numPr>
+          <w:ilvl w:val="0"/>
+          <w:numId w:val="1"/>
+        </w:numPr>
+      </w:pPr>
+      <w:r>
+        <w:t>[[PERSON_47]] – „o [[PERSON_47]]“, „s [[PERSON_47]]“</w:t>
+      </w:r>
+    </w:p>
+    <w:p>
+      <w:pPr>
+        <w:numPr>
+          <w:ilvl w:val="0"/>
+          <w:numId w:val="1"/>
+        </w:numPr>
+      </w:pPr>
+      <w:r>
+        <w:t>[[PERSON_48]] – „s [[PERSON_49]]“, „o [[PERSON_48]]“</w:t>
+      </w:r>
+    </w:p>
+    <w:p>
+      <w:pPr>
+        <w:numPr>
+          <w:ilvl w:val="0"/>
+          <w:numId w:val="1"/>
+        </w:numPr>
+      </w:pPr>
+      <w:r>
+        <w:t>[[PERSON_50]] – „o [[PERSON_50]]“, „s [[PERSON_50]]“</w:t>
       </w:r>
     </w:p>
     <w:p>
@@ -482,61 +537,6 @@
       </w:pPr>
       <w:r>
         <w:t>[[PERSON_52]] – „o [[PERSON_52]]“, „s [[PERSON_52]]“</w:t>
-      </w:r>
-    </w:p>
-    <w:p>
-      <w:pPr>
-        <w:numPr>
-          <w:ilvl w:val="0"/>
-          <w:numId w:val="1"/>
-        </w:numPr>
-      </w:pPr>
-      <w:r>
-        <w:t>[[PERSON_53]] – „o [[PERSON_53]]“, „s [[PERSON_53]]“</w:t>
-      </w:r>
-    </w:p>
-    <w:p>
-      <w:pPr>
-        <w:numPr>
-          <w:ilvl w:val="0"/>
-          <w:numId w:val="1"/>
-        </w:numPr>
-      </w:pPr>
-      <w:r>
-        <w:t>[[PERSON_54]] – „s [[PERSON_55]]“, „o [[PERSON_55]]“</w:t>
-      </w:r>
-    </w:p>
-    <w:p>
-      <w:pPr>
-        <w:numPr>
-          <w:ilvl w:val="0"/>
-          <w:numId w:val="1"/>
-        </w:numPr>
-      </w:pPr>
-      <w:r>
-        <w:t>[[PERSON_56]] – „o [[PERSON_56]]“, „s [[PERSON_56]]“</w:t>
-      </w:r>
-    </w:p>
-    <w:p>
-      <w:pPr>
-        <w:numPr>
-          <w:ilvl w:val="0"/>
-          <w:numId w:val="1"/>
-        </w:numPr>
-      </w:pPr>
-      <w:r>
-        <w:t>[[PERSON_57]] – „s [[PERSON_57]]“, „o [[PERSON_57]]“</w:t>
-      </w:r>
-    </w:p>
-    <w:p>
-      <w:pPr>
-        <w:numPr>
-          <w:ilvl w:val="0"/>
-          <w:numId w:val="1"/>
-        </w:numPr>
-      </w:pPr>
-      <w:r>
-        <w:t>[[PERSON_58]] – „o [[PERSON_58]]“, „s [[PERSON_58]]“</w:t>
       </w:r>
     </w:p>
     <w:p>
@@ -565,51 +565,51 @@
         </w:numPr>
       </w:pPr>
       <w:r>
-        <w:t>[[PERSON_59]] – „o Beátě Štěpánové**, „s [[PERSON_59]]“</w:t>
-      </w:r>
-    </w:p>
-    <w:p>
-      <w:pPr>
-        <w:numPr>
-          <w:ilvl w:val="0"/>
-          <w:numId w:val="1"/>
-        </w:numPr>
-      </w:pPr>
-      <w:r>
-        <w:t>[[PERSON_60]] – „s [[PERSON_61]]“, „o Haně Kamenické“</w:t>
-      </w:r>
-    </w:p>
-    <w:p>
-      <w:pPr>
-        <w:numPr>
-          <w:ilvl w:val="0"/>
-          <w:numId w:val="1"/>
-        </w:numPr>
-      </w:pPr>
-      <w:r>
-        <w:t>[[PERSON_62]] – „s [[PERSON_62]]“, „o [[PERSON_62]]“</w:t>
-      </w:r>
-    </w:p>
-    <w:p>
-      <w:pPr>
-        <w:numPr>
-          <w:ilvl w:val="0"/>
-          <w:numId w:val="1"/>
-        </w:numPr>
-      </w:pPr>
-      <w:r>
-        <w:t>[[PERSON_63]] – „o [[PERSON_64]]“, „s [[PERSON_63]]“</w:t>
-      </w:r>
-    </w:p>
-    <w:p>
-      <w:pPr>
-        <w:numPr>
-          <w:ilvl w:val="0"/>
-          <w:numId w:val="1"/>
-        </w:numPr>
-      </w:pPr>
-      <w:r>
-        <w:t>[[PERSON_65]] – „s [[PERSON_65]]“, „o Ivaně Krbcové“</w:t>
+        <w:t>[[PERSON_53]] – „o Beátě Štěpánové**, „s [[PERSON_53]]“</w:t>
+      </w:r>
+    </w:p>
+    <w:p>
+      <w:pPr>
+        <w:numPr>
+          <w:ilvl w:val="0"/>
+          <w:numId w:val="1"/>
+        </w:numPr>
+      </w:pPr>
+      <w:r>
+        <w:t>[[PERSON_54]] – „s [[PERSON_55]]“, „o Haně Kamenické“</w:t>
+      </w:r>
+    </w:p>
+    <w:p>
+      <w:pPr>
+        <w:numPr>
+          <w:ilvl w:val="0"/>
+          <w:numId w:val="1"/>
+        </w:numPr>
+      </w:pPr>
+      <w:r>
+        <w:t>[[PERSON_56]] – „s [[PERSON_56]]“, „o [[PERSON_56]]“</w:t>
+      </w:r>
+    </w:p>
+    <w:p>
+      <w:pPr>
+        <w:numPr>
+          <w:ilvl w:val="0"/>
+          <w:numId w:val="1"/>
+        </w:numPr>
+      </w:pPr>
+      <w:r>
+        <w:t>[[PERSON_57]] – „o [[PERSON_57]]“, „s [[PERSON_57]]“</w:t>
+      </w:r>
+    </w:p>
+    <w:p>
+      <w:pPr>
+        <w:numPr>
+          <w:ilvl w:val="0"/>
+          <w:numId w:val="1"/>
+        </w:numPr>
+      </w:pPr>
+      <w:r>
+        <w:t>[[PERSON_58]] – „s [[PERSON_58]]“, „o Ivaně Krbcové“</w:t>
       </w:r>
     </w:p>
     <w:p>
@@ -650,293 +650,326 @@
         </w:numPr>
       </w:pPr>
       <w:r>
-        <w:t>[[PERSON_66]] – „s [[PERSON_66]]“, „o [[PERSON_66]]“</w:t>
-      </w:r>
-    </w:p>
-    <w:p>
-      <w:pPr>
-        <w:numPr>
-          <w:ilvl w:val="0"/>
-          <w:numId w:val="2"/>
-        </w:numPr>
-      </w:pPr>
-      <w:r>
-        <w:t>[[PERSON_67]] – „k [[PERSON_68]]“, „s [[PERSON_67]]“</w:t>
-      </w:r>
-    </w:p>
-    <w:p>
-      <w:pPr>
-        <w:numPr>
-          <w:ilvl w:val="0"/>
-          <w:numId w:val="2"/>
-        </w:numPr>
-      </w:pPr>
-      <w:r>
-        <w:t>[[PERSON_69]] – „s [[PERSON_69]]“, „o [[PERSON_70]]“</w:t>
-      </w:r>
-    </w:p>
-    <w:p>
-      <w:pPr>
-        <w:numPr>
-          <w:ilvl w:val="0"/>
-          <w:numId w:val="2"/>
-        </w:numPr>
-      </w:pPr>
-      <w:r>
-        <w:t>[[PERSON_71]] – „od [[PERSON_71]]“, „s [[PERSON_72]]“</w:t>
-      </w:r>
-    </w:p>
-    <w:p>
-      <w:pPr>
-        <w:numPr>
-          <w:ilvl w:val="0"/>
-          <w:numId w:val="2"/>
-        </w:numPr>
-      </w:pPr>
-      <w:r>
-        <w:t>[[PERSON_73]] – „k [[PERSON_74]]“, „o [[PERSON_74]]“</w:t>
-      </w:r>
-    </w:p>
-    <w:p>
-      <w:pPr>
-        <w:numPr>
-          <w:ilvl w:val="0"/>
-          <w:numId w:val="2"/>
-        </w:numPr>
-      </w:pPr>
-      <w:r>
-        <w:t>[[PERSON_75]] – „o [[PERSON_76]]“, „s [[PERSON_75]]“</w:t>
-      </w:r>
-    </w:p>
-    <w:p>
-      <w:pPr>
-        <w:numPr>
-          <w:ilvl w:val="0"/>
-          <w:numId w:val="2"/>
-        </w:numPr>
-      </w:pPr>
-      <w:r>
-        <w:t>[[PERSON_77]] – „s [[PERSON_77]]“, „o [[PERSON_78]]“</w:t>
-      </w:r>
-    </w:p>
-    <w:p>
-      <w:pPr>
-        <w:numPr>
-          <w:ilvl w:val="0"/>
-          <w:numId w:val="2"/>
-        </w:numPr>
-      </w:pPr>
-      <w:r>
-        <w:t>[[PERSON_79]] – „s [[PERSON_79]]“, „o [[PERSON_80]]“</w:t>
-      </w:r>
-    </w:p>
-    <w:p>
-      <w:pPr>
-        <w:numPr>
-          <w:ilvl w:val="0"/>
-          <w:numId w:val="2"/>
-        </w:numPr>
-      </w:pPr>
-      <w:r>
-        <w:t>[[PERSON_81]] – „k [[PERSON_81]]“, „s [[PERSON_81]]“</w:t>
-      </w:r>
-    </w:p>
-    <w:p>
-      <w:pPr>
-        <w:numPr>
-          <w:ilvl w:val="0"/>
-          <w:numId w:val="2"/>
-        </w:numPr>
-      </w:pPr>
-      <w:r>
-        <w:t>[[PERSON_82]] – „pro [[PERSON_83]]“, „o [[PERSON_84]]“</w:t>
-      </w:r>
-    </w:p>
-    <w:p>
-      <w:pPr>
-        <w:numPr>
-          <w:ilvl w:val="0"/>
-          <w:numId w:val="2"/>
-        </w:numPr>
-      </w:pPr>
-      <w:r>
-        <w:t>[[PERSON_85]] – „k [[PERSON_85]]“, „o [[PERSON_85]]“</w:t>
-      </w:r>
-    </w:p>
-    <w:p>
-      <w:pPr>
-        <w:numPr>
-          <w:ilvl w:val="0"/>
-          <w:numId w:val="2"/>
-        </w:numPr>
-      </w:pPr>
-      <w:r>
-        <w:t>[[PERSON_86]] – „o [[PERSON_87]]“, „s [[PERSON_86]]“</w:t>
-      </w:r>
-    </w:p>
-    <w:p>
-      <w:pPr>
-        <w:numPr>
-          <w:ilvl w:val="0"/>
-          <w:numId w:val="2"/>
-        </w:numPr>
-      </w:pPr>
-      <w:r>
-        <w:t>[[PERSON_88]] – „s [[PERSON_88]]“, „o [[PERSON_89]]“</w:t>
-      </w:r>
-    </w:p>
-    <w:p>
-      <w:pPr>
-        <w:numPr>
-          <w:ilvl w:val="0"/>
-          <w:numId w:val="2"/>
-        </w:numPr>
-      </w:pPr>
-      <w:r>
-        <w:t>[[PERSON_90]] – „s [[PERSON_90]]“, „o [[PERSON_90]]“</w:t>
-      </w:r>
-    </w:p>
-    <w:p>
-      <w:pPr>
-        <w:numPr>
-          <w:ilvl w:val="0"/>
-          <w:numId w:val="2"/>
-        </w:numPr>
-      </w:pPr>
-      <w:r>
-        <w:t>[[PERSON_91]] – „u [[PERSON_91]]“, „o [[PERSON_92]]“</w:t>
-      </w:r>
-    </w:p>
-    <w:p>
-      <w:pPr>
-        <w:numPr>
-          <w:ilvl w:val="0"/>
-          <w:numId w:val="2"/>
-        </w:numPr>
-      </w:pPr>
-      <w:r>
-        <w:t>[[PERSON_93]] – „se [[PERSON_93]]“, „o [[PERSON_93]]“</w:t>
-      </w:r>
-    </w:p>
-    <w:p>
-      <w:pPr>
-        <w:numPr>
-          <w:ilvl w:val="0"/>
-          <w:numId w:val="2"/>
-        </w:numPr>
-      </w:pPr>
-      <w:r>
-        <w:t>[[PERSON_94]] – „o [[PERSON_95]]“, „s [[PERSON_96]]“</w:t>
-      </w:r>
-    </w:p>
-    <w:p>
-      <w:pPr>
-        <w:numPr>
-          <w:ilvl w:val="0"/>
-          <w:numId w:val="2"/>
-        </w:numPr>
-      </w:pPr>
-      <w:r>
-        <w:t>[[PERSON_97]] – „k [[PERSON_98]]“, „o [[PERSON_98]]“</w:t>
-      </w:r>
-    </w:p>
-    <w:p>
-      <w:pPr>
-        <w:numPr>
-          <w:ilvl w:val="0"/>
-          <w:numId w:val="2"/>
-        </w:numPr>
-      </w:pPr>
-      <w:r>
-        <w:t>[[PERSON_99]] – „o [[PERSON_100]]“, „s [[PERSON_99]]“</w:t>
-      </w:r>
-    </w:p>
-    <w:p>
-      <w:pPr>
-        <w:numPr>
-          <w:ilvl w:val="0"/>
-          <w:numId w:val="2"/>
-        </w:numPr>
-      </w:pPr>
-      <w:r>
-        <w:t>[[PERSON_101]] – „s [[PERSON_101]]“, „o [[PERSON_101]]“</w:t>
-      </w:r>
-    </w:p>
-    <w:p>
-      <w:pPr>
-        <w:numPr>
-          <w:ilvl w:val="0"/>
-          <w:numId w:val="2"/>
-        </w:numPr>
-      </w:pPr>
-      <w:r>
-        <w:t>[[PERSON_102]] – „s [[PERSON_102]]“, „o [[PERSON_103]]“</w:t>
-      </w:r>
-    </w:p>
-    <w:p>
-      <w:pPr>
-        <w:numPr>
-          <w:ilvl w:val="0"/>
-          <w:numId w:val="2"/>
-        </w:numPr>
-      </w:pPr>
-      <w:r>
-        <w:t>[[PERSON_104]] – „o [[PERSON_105]]“, „s [[PERSON_105]]“</w:t>
-      </w:r>
-    </w:p>
-    <w:p>
-      <w:pPr>
-        <w:numPr>
-          <w:ilvl w:val="0"/>
-          <w:numId w:val="2"/>
-        </w:numPr>
-      </w:pPr>
-      <w:r>
-        <w:t>[[PERSON_106]] – „s [[PERSON_107]]“, „o [[PERSON_108]]“</w:t>
-      </w:r>
-    </w:p>
-    <w:p>
-      <w:pPr>
-        <w:numPr>
-          <w:ilvl w:val="0"/>
-          <w:numId w:val="2"/>
-        </w:numPr>
-      </w:pPr>
-      <w:r>
-        <w:t>[[PERSON_109]] – „o [[PERSON_110]]“, „s [[PERSON_109]]“</w:t>
-      </w:r>
-    </w:p>
-    <w:p>
-      <w:pPr>
-        <w:numPr>
-          <w:ilvl w:val="0"/>
-          <w:numId w:val="2"/>
-        </w:numPr>
-      </w:pPr>
-      <w:r>
-        <w:t>[[PERSON_111]] – „s [[PERSON_112]]“, „o [[PERSON_113]]“</w:t>
-      </w:r>
-    </w:p>
-    <w:p>
-      <w:pPr>
-        <w:numPr>
-          <w:ilvl w:val="0"/>
-          <w:numId w:val="2"/>
-        </w:numPr>
-      </w:pPr>
-      <w:r>
-        <w:t>[[PERSON_114]] – „o [[PERSON_115]]“, „se [[PERSON_114]]“</w:t>
-      </w:r>
-    </w:p>
-    <w:p>
-      <w:pPr>
-        <w:numPr>
-          <w:ilvl w:val="0"/>
-          <w:numId w:val="2"/>
-        </w:numPr>
-      </w:pPr>
-      <w:r>
-        <w:t>[[PERSON_116]] – „s [[PERSON_116]]“, „o [[PERSON_117]]“</w:t>
+        <w:t>[[PERSON_59]] – „s [[PERSON_59]]“, „o [[PERSON_59]]“</w:t>
+      </w:r>
+    </w:p>
+    <w:p>
+      <w:pPr>
+        <w:numPr>
+          <w:ilvl w:val="0"/>
+          <w:numId w:val="2"/>
+        </w:numPr>
+      </w:pPr>
+      <w:r>
+        <w:t>[[PERSON_60]] – „k [[PERSON_61]]“, „s [[PERSON_60]]“</w:t>
+      </w:r>
+    </w:p>
+    <w:p>
+      <w:pPr>
+        <w:numPr>
+          <w:ilvl w:val="0"/>
+          <w:numId w:val="2"/>
+        </w:numPr>
+      </w:pPr>
+      <w:r>
+        <w:t>[[PERSON_62]] – „s [[PERSON_62]]“, „o [[PERSON_63]]“</w:t>
+      </w:r>
+    </w:p>
+    <w:p>
+      <w:pPr>
+        <w:numPr>
+          <w:ilvl w:val="0"/>
+          <w:numId w:val="2"/>
+        </w:numPr>
+      </w:pPr>
+      <w:r>
+        <w:t>[[PERSON_64]] – „od [[PERSON_64]]“, „s [[PERSON_65]]“</w:t>
+      </w:r>
+    </w:p>
+    <w:p>
+      <w:pPr>
+        <w:numPr>
+          <w:ilvl w:val="0"/>
+          <w:numId w:val="2"/>
+        </w:numPr>
+      </w:pPr>
+      <w:r>
+        <w:t>[[PERSON_66]] – „k [[PERSON_67]]“, „o [[PERSON_67]]“</w:t>
+      </w:r>
+    </w:p>
+    <w:p>
+      <w:pPr>
+        <w:numPr>
+          <w:ilvl w:val="0"/>
+          <w:numId w:val="2"/>
+        </w:numPr>
+      </w:pPr>
+      <w:r>
+        <w:t>[[PERSON_68]] – „o [[PERSON_69]]“, „s [[PERSON_68]]“</w:t>
+      </w:r>
+    </w:p>
+    <w:p>
+      <w:pPr>
+        <w:numPr>
+          <w:ilvl w:val="0"/>
+          <w:numId w:val="2"/>
+        </w:numPr>
+      </w:pPr>
+      <w:r>
+        <w:t>[[PERSON_70]] – „s [[PERSON_70]]“, „o [[PERSON_71]]“</w:t>
+      </w:r>
+    </w:p>
+    <w:p>
+      <w:pPr>
+        <w:numPr>
+          <w:ilvl w:val="0"/>
+          <w:numId w:val="2"/>
+        </w:numPr>
+      </w:pPr>
+      <w:r>
+        <w:t>[[PERSON_72]] – „s [[PERSON_72]]“, „o [[PERSON_73]]“</w:t>
+      </w:r>
+    </w:p>
+    <w:p>
+      <w:pPr>
+        <w:numPr>
+          <w:ilvl w:val="0"/>
+          <w:numId w:val="2"/>
+        </w:numPr>
+      </w:pPr>
+      <w:r>
+        <w:t>[[PERSON_74]] – „k [[PERSON_74]]“, „s [[PERSON_74]]“</w:t>
+      </w:r>
+    </w:p>
+    <w:p>
+      <w:pPr>
+        <w:numPr>
+          <w:ilvl w:val="0"/>
+          <w:numId w:val="2"/>
+        </w:numPr>
+      </w:pPr>
+      <w:r>
+        <w:t>[[PERSON_75]] – „pro [[PERSON_76]]“, „o [[PERSON_77]]“</w:t>
+      </w:r>
+    </w:p>
+    <w:p>
+      <w:pPr>
+        <w:numPr>
+          <w:ilvl w:val="0"/>
+          <w:numId w:val="2"/>
+        </w:numPr>
+      </w:pPr>
+      <w:r>
+        <w:t>[[PERSON_78]] – „k [[PERSON_78]]“, „o [[PERSON_78]]“</w:t>
+      </w:r>
+    </w:p>
+    <w:p>
+      <w:pPr>
+        <w:numPr>
+          <w:ilvl w:val="0"/>
+          <w:numId w:val="2"/>
+        </w:numPr>
+      </w:pPr>
+      <w:r>
+        <w:t>[[PERSON_79]] – „o [[PERSON_80]]“, „s [[PERSON_79]]“</w:t>
+      </w:r>
+    </w:p>
+    <w:p>
+      <w:pPr>
+        <w:numPr>
+          <w:ilvl w:val="0"/>
+          <w:numId w:val="2"/>
+        </w:numPr>
+      </w:pPr>
+      <w:r>
+        <w:t>[[PERSON_81]] – „s [[PERSON_81]]“, „o [[PERSON_82]]“</w:t>
+      </w:r>
+    </w:p>
+    <w:p>
+      <w:pPr>
+        <w:numPr>
+          <w:ilvl w:val="0"/>
+          <w:numId w:val="2"/>
+        </w:numPr>
+      </w:pPr>
+      <w:r>
+        <w:t>[[PERSON_83]] – „s [[PERSON_83]]“, „o [[PERSON_83]]“</w:t>
+      </w:r>
+    </w:p>
+    <w:p>
+      <w:pPr>
+        <w:numPr>
+          <w:ilvl w:val="0"/>
+          <w:numId w:val="2"/>
+        </w:numPr>
+      </w:pPr>
+      <w:r>
+        <w:t>[[PERSON_84]] – „u [[PERSON_84]]“, „o [[PERSON_85]]“</w:t>
+      </w:r>
+    </w:p>
+    <w:p>
+      <w:pPr>
+        <w:numPr>
+          <w:ilvl w:val="0"/>
+          <w:numId w:val="2"/>
+        </w:numPr>
+      </w:pPr>
+      <w:r>
+        <w:t>[[PERSON_86]] – „se [[PERSON_86]]“, „o [[PERSON_86]]“</w:t>
+      </w:r>
+    </w:p>
+    <w:p>
+      <w:pPr>
+        <w:numPr>
+          <w:ilvl w:val="0"/>
+          <w:numId w:val="2"/>
+        </w:numPr>
+      </w:pPr>
+      <w:r>
+        <w:t>[[PERSON_87]] – „o [[PERSON_88]]“, „s [[PERSON_89]]“</w:t>
+      </w:r>
+    </w:p>
+    <w:p>
+      <w:pPr>
+        <w:numPr>
+          <w:ilvl w:val="0"/>
+          <w:numId w:val="2"/>
+        </w:numPr>
+      </w:pPr>
+      <w:r>
+        <w:t>[[PERSON_90]] – „k [[PERSON_91]]“, „o [[PERSON_91]]“</w:t>
+      </w:r>
+    </w:p>
+    <w:p>
+      <w:pPr>
+        <w:numPr>
+          <w:ilvl w:val="0"/>
+          <w:numId w:val="2"/>
+        </w:numPr>
+      </w:pPr>
+      <w:r>
+        <w:t>[[PERSON_92]] – „o [[PERSON_93]]“, „s [[PERSON_92]]“</w:t>
+      </w:r>
+    </w:p>
+    <w:p>
+      <w:pPr>
+        <w:numPr>
+          <w:ilvl w:val="0"/>
+          <w:numId w:val="2"/>
+        </w:numPr>
+      </w:pPr>
+      <w:r>
+        <w:t>[[PERSON_94]] – „s [[PERSON_94]]“, „o [[PERSON_94]]“</w:t>
+      </w:r>
+    </w:p>
+    <w:p>
+      <w:pPr>
+        <w:numPr>
+          <w:ilvl w:val="0"/>
+          <w:numId w:val="2"/>
+        </w:numPr>
+      </w:pPr>
+      <w:r>
+        <w:t>[[PERSON_95]] – „s [[PERSON_95]]“, „o [[PERSON_96]]“</w:t>
+      </w:r>
+    </w:p>
+    <w:p>
+      <w:pPr>
+        <w:numPr>
+          <w:ilvl w:val="0"/>
+          <w:numId w:val="2"/>
+        </w:numPr>
+      </w:pPr>
+      <w:r>
+        <w:t>[[PERSON_97]] – „o [[PERSON_98]]“, „s [[PERSON_98]]“</w:t>
+      </w:r>
+    </w:p>
+    <w:p>
+      <w:pPr>
+        <w:numPr>
+          <w:ilvl w:val="0"/>
+          <w:numId w:val="2"/>
+        </w:numPr>
+      </w:pPr>
+      <w:r>
+        <w:t>[[PERSON_99]] – „s [[PERSON_100]]“, „o [[PERSON_101]]“</w:t>
+      </w:r>
+    </w:p>
+    <w:p>
+      <w:pPr>
+        <w:numPr>
+          <w:ilvl w:val="0"/>
+          <w:numId w:val="2"/>
+        </w:numPr>
+      </w:pPr>
+      <w:r>
+        <w:t>[[PERSON_102]] – „o [[PERSON_103]]“, „s [[PERSON_102]]“</w:t>
+      </w:r>
+    </w:p>
+    <w:p>
+      <w:pPr>
+        <w:numPr>
+          <w:ilvl w:val="0"/>
+          <w:numId w:val="2"/>
+        </w:numPr>
+      </w:pPr>
+      <w:r>
+        <w:t>[[PERSON_104]] – „s [[PERSON_105]]“, „o [[PERSON_106]]“</w:t>
+      </w:r>
+    </w:p>
+    <w:p>
+      <w:pPr>
+        <w:numPr>
+          <w:ilvl w:val="0"/>
+          <w:numId w:val="2"/>
+        </w:numPr>
+      </w:pPr>
+      <w:r>
+        <w:t>[[PERSON_107]] – „o [[PERSON_108]]“, „se [[PERSON_107]]“</w:t>
+      </w:r>
+    </w:p>
+    <w:p>
+      <w:pPr>
+        <w:numPr>
+          <w:ilvl w:val="0"/>
+          <w:numId w:val="2"/>
+        </w:numPr>
+      </w:pPr>
+      <w:r>
+        <w:t>[[PERSON_109]] – „s [[PERSON_109]]“, „o [[PERSON_110]]“</w:t>
+      </w:r>
+    </w:p>
+    <w:p>
+      <w:pPr>
+        <w:numPr>
+          <w:ilvl w:val="0"/>
+          <w:numId w:val="2"/>
+        </w:numPr>
+      </w:pPr>
+      <w:r>
+        <w:t>[[PERSON_111]] – „o [[PERSON_112]]“, „s [[PERSON_111]]“</w:t>
+      </w:r>
+    </w:p>
+    <w:p>
+      <w:pPr>
+        <w:numPr>
+          <w:ilvl w:val="0"/>
+          <w:numId w:val="2"/>
+        </w:numPr>
+      </w:pPr>
+      <w:r>
+        <w:t>[[PERSON_113]] – „s [[PERSON_113]]“, „o [[PERSON_114]]“</w:t>
+      </w:r>
+    </w:p>
+    <w:p>
+      <w:pPr>
+        <w:numPr>
+          <w:ilvl w:val="0"/>
+          <w:numId w:val="2"/>
+        </w:numPr>
+      </w:pPr>
+      <w:r>
+        <w:t>[[PERSON_115]] – „o [[PERSON_116]]“, „s [[PERSON_117]]“</w:t>
       </w:r>
     </w:p>
     <w:p>
@@ -958,117 +991,117 @@
         </w:numPr>
       </w:pPr>
       <w:r>
-        <w:t>[[PERSON_120]] – „s [[PERSON_120]]“, „o [[PERSON_121]]“</w:t>
-      </w:r>
-    </w:p>
-    <w:p>
-      <w:pPr>
-        <w:numPr>
-          <w:ilvl w:val="0"/>
-          <w:numId w:val="2"/>
-        </w:numPr>
-      </w:pPr>
-      <w:r>
-        <w:t>[[PERSON_122]] – „o [[PERSON_123]]“, „s [[PERSON_124]]“</w:t>
-      </w:r>
-    </w:p>
-    <w:p>
-      <w:pPr>
-        <w:numPr>
-          <w:ilvl w:val="0"/>
-          <w:numId w:val="2"/>
-        </w:numPr>
-      </w:pPr>
-      <w:r>
-        <w:t>[[PERSON_125]] – „o [[PERSON_126]]“, „s [[PERSON_125]]“</w:t>
-      </w:r>
-    </w:p>
-    <w:p>
-      <w:pPr>
-        <w:numPr>
-          <w:ilvl w:val="0"/>
-          <w:numId w:val="2"/>
-        </w:numPr>
-      </w:pPr>
-      <w:r>
-        <w:t>[[PERSON_127]] – „s [[PERSON_128]]“, „o [[PERSON_127]]“</w:t>
-      </w:r>
-    </w:p>
-    <w:p>
-      <w:pPr>
-        <w:numPr>
-          <w:ilvl w:val="0"/>
-          <w:numId w:val="2"/>
-        </w:numPr>
-      </w:pPr>
-      <w:r>
-        <w:t>[[PERSON_129]] – „o [[PERSON_130]]“, „s [[PERSON_129]]“</w:t>
-      </w:r>
-    </w:p>
-    <w:p>
-      <w:pPr>
-        <w:numPr>
-          <w:ilvl w:val="0"/>
-          <w:numId w:val="2"/>
-        </w:numPr>
-      </w:pPr>
-      <w:r>
-        <w:t>[[PERSON_131]] – „s [[PERSON_131]]“, „o [[PERSON_132]]“</w:t>
-      </w:r>
-    </w:p>
-    <w:p>
-      <w:pPr>
-        <w:numPr>
-          <w:ilvl w:val="0"/>
-          <w:numId w:val="2"/>
-        </w:numPr>
-      </w:pPr>
-      <w:r>
-        <w:t>[[PERSON_133]] – „o [[PERSON_134]]“, „s [[PERSON_133]]“</w:t>
-      </w:r>
-    </w:p>
-    <w:p>
-      <w:pPr>
-        <w:numPr>
-          <w:ilvl w:val="0"/>
-          <w:numId w:val="2"/>
-        </w:numPr>
-      </w:pPr>
-      <w:r>
-        <w:t>[[PERSON_135]] – „s [[PERSON_135]]“, „o [[PERSON_136]]“</w:t>
-      </w:r>
-    </w:p>
-    <w:p>
-      <w:pPr>
-        <w:numPr>
-          <w:ilvl w:val="0"/>
-          <w:numId w:val="2"/>
-        </w:numPr>
-      </w:pPr>
-      <w:r>
-        <w:t>[[PERSON_137]] – „o [[PERSON_138]]“, „s [[PERSON_139]]“</w:t>
-      </w:r>
-    </w:p>
-    <w:p>
-      <w:pPr>
-        <w:numPr>
-          <w:ilvl w:val="0"/>
-          <w:numId w:val="2"/>
-        </w:numPr>
-      </w:pPr>
-      <w:r>
-        <w:t>[[PERSON_140]] – „s [[PERSON_141]]“, „o [[PERSON_142]]“</w:t>
-      </w:r>
-    </w:p>
-    <w:p>
-      <w:pPr>
-        <w:numPr>
-          <w:ilvl w:val="0"/>
-          <w:numId w:val="2"/>
-        </w:numPr>
-      </w:pPr>
-      <w:r>
-        <w:t>[[PERSON_143]] – „o [[PERSON_144]]“, „s [[PERSON_143]]“</w:t>
+        <w:t>[[PERSON_120]] – „s [[PERSON_121]]“, „o [[PERSON_120]]“</w:t>
+      </w:r>
+    </w:p>
+    <w:p>
+      <w:pPr>
+        <w:numPr>
+          <w:ilvl w:val="0"/>
+          <w:numId w:val="2"/>
+        </w:numPr>
+      </w:pPr>
+      <w:r>
+        <w:t>[[PERSON_122]] – „o [[PERSON_123]]“, „s [[PERSON_122]]“</w:t>
+      </w:r>
+    </w:p>
+    <w:p>
+      <w:pPr>
+        <w:numPr>
+          <w:ilvl w:val="0"/>
+          <w:numId w:val="2"/>
+        </w:numPr>
+      </w:pPr>
+      <w:r>
+        <w:t>[[PERSON_124]] – „s [[PERSON_124]]“, „o [[PERSON_125]]“</w:t>
+      </w:r>
+    </w:p>
+    <w:p>
+      <w:pPr>
+        <w:numPr>
+          <w:ilvl w:val="0"/>
+          <w:numId w:val="2"/>
+        </w:numPr>
+      </w:pPr>
+      <w:r>
+        <w:t>[[PERSON_126]] – „o [[PERSON_127]]“, „s [[PERSON_126]]“</w:t>
+      </w:r>
+    </w:p>
+    <w:p>
+      <w:pPr>
+        <w:numPr>
+          <w:ilvl w:val="0"/>
+          <w:numId w:val="2"/>
+        </w:numPr>
+      </w:pPr>
+      <w:r>
+        <w:t>[[PERSON_128]] – „s [[PERSON_128]]“, „o [[PERSON_129]]“</w:t>
+      </w:r>
+    </w:p>
+    <w:p>
+      <w:pPr>
+        <w:numPr>
+          <w:ilvl w:val="0"/>
+          <w:numId w:val="2"/>
+        </w:numPr>
+      </w:pPr>
+      <w:r>
+        <w:t>[[PERSON_130]] – „o [[PERSON_131]]“, „s [[PERSON_132]]“</w:t>
+      </w:r>
+    </w:p>
+    <w:p>
+      <w:pPr>
+        <w:numPr>
+          <w:ilvl w:val="0"/>
+          <w:numId w:val="2"/>
+        </w:numPr>
+      </w:pPr>
+      <w:r>
+        <w:t>[[PERSON_133]] – „s [[PERSON_134]]“, „o [[PERSON_135]]“</w:t>
+      </w:r>
+    </w:p>
+    <w:p>
+      <w:pPr>
+        <w:numPr>
+          <w:ilvl w:val="0"/>
+          <w:numId w:val="2"/>
+        </w:numPr>
+      </w:pPr>
+      <w:r>
+        <w:t>[[PERSON_136]] – „o [[PERSON_137]]“, „s [[PERSON_136]]“</w:t>
+      </w:r>
+    </w:p>
+    <w:p>
+      <w:pPr>
+        <w:numPr>
+          <w:ilvl w:val="0"/>
+          <w:numId w:val="2"/>
+        </w:numPr>
+      </w:pPr>
+      <w:r>
+        <w:t>[[PERSON_138]] – „s [[PERSON_138]]“, „o [[PERSON_139]]“</w:t>
+      </w:r>
+    </w:p>
+    <w:p>
+      <w:pPr>
+        <w:numPr>
+          <w:ilvl w:val="0"/>
+          <w:numId w:val="2"/>
+        </w:numPr>
+      </w:pPr>
+      <w:r>
+        <w:t>[[PERSON_140]] – „o [[PERSON_141]]“, „s [[PERSON_142]]“</w:t>
+      </w:r>
+    </w:p>
+    <w:p>
+      <w:pPr>
+        <w:numPr>
+          <w:ilvl w:val="0"/>
+          <w:numId w:val="2"/>
+        </w:numPr>
+      </w:pPr>
+      <w:r>
+        <w:t>[[PERSON_143]] – „s [[PERSON_143]]“, „o [[PERSON_144]]“</w:t>
       </w:r>
     </w:p>
     <w:p>
@@ -1090,29 +1123,29 @@
         </w:numPr>
       </w:pPr>
       <w:r>
-        <w:t>[[PERSON_147]] – „o [[PERSON_148]]“, „s [[PERSON_149]]“</w:t>
-      </w:r>
-    </w:p>
-    <w:p>
-      <w:pPr>
-        <w:numPr>
-          <w:ilvl w:val="0"/>
-          <w:numId w:val="2"/>
-        </w:numPr>
-      </w:pPr>
-      <w:r>
-        <w:t>[[PERSON_150]] – „s [[PERSON_150]]“, „o [[PERSON_151]]“</w:t>
-      </w:r>
-    </w:p>
-    <w:p>
-      <w:pPr>
-        <w:numPr>
-          <w:ilvl w:val="0"/>
-          <w:numId w:val="2"/>
-        </w:numPr>
-      </w:pPr>
-      <w:r>
-        <w:t>[[PERSON_152]] – „s [[PERSON_152]]“, „o [[PERSON_153]]“</w:t>
+        <w:t>[[PERSON_147]] – „s [[PERSON_147]]“, „o [[PERSON_148]]“</w:t>
+      </w:r>
+    </w:p>
+    <w:p>
+      <w:pPr>
+        <w:numPr>
+          <w:ilvl w:val="0"/>
+          <w:numId w:val="2"/>
+        </w:numPr>
+      </w:pPr>
+      <w:r>
+        <w:t>[[PERSON_149]] – „o [[PERSON_149]]“, „s [[PERSON_150]]“</w:t>
+      </w:r>
+    </w:p>
+    <w:p>
+      <w:pPr>
+        <w:numPr>
+          <w:ilvl w:val="0"/>
+          <w:numId w:val="2"/>
+        </w:numPr>
+      </w:pPr>
+      <w:r>
+        <w:t>[[PERSON_151]] – „s [[PERSON_152]]“, „o [[PERSON_153]]“</w:t>
       </w:r>
     </w:p>
     <w:p>
@@ -1134,62 +1167,29 @@
         </w:numPr>
       </w:pPr>
       <w:r>
-        <w:t>[[PERSON_156]] – „o [[PERSON_156]]“, „s [[PERSON_157]]“</w:t>
-      </w:r>
-    </w:p>
-    <w:p>
-      <w:pPr>
-        <w:numPr>
-          <w:ilvl w:val="0"/>
-          <w:numId w:val="2"/>
-        </w:numPr>
-      </w:pPr>
-      <w:r>
-        <w:t>[[PERSON_158]] – „s [[PERSON_159]]“, „o [[PERSON_160]]“</w:t>
-      </w:r>
-    </w:p>
-    <w:p>
-      <w:pPr>
-        <w:numPr>
-          <w:ilvl w:val="0"/>
-          <w:numId w:val="2"/>
-        </w:numPr>
-      </w:pPr>
-      <w:r>
-        <w:t>[[PERSON_161]] – „s [[PERSON_161]]“, „o [[PERSON_162]]“</w:t>
-      </w:r>
-    </w:p>
-    <w:p>
-      <w:pPr>
-        <w:numPr>
-          <w:ilvl w:val="0"/>
-          <w:numId w:val="2"/>
-        </w:numPr>
-      </w:pPr>
-      <w:r>
-        <w:t>[[PERSON_163]] – „o [[PERSON_164]]“, „s [[PERSON_165]]“</w:t>
-      </w:r>
-    </w:p>
-    <w:p>
-      <w:pPr>
-        <w:numPr>
-          <w:ilvl w:val="0"/>
-          <w:numId w:val="2"/>
-        </w:numPr>
-      </w:pPr>
-      <w:r>
-        <w:t>[[PERSON_166]] – „s [[PERSON_167]]“, „o [[PERSON_168]]“</w:t>
-      </w:r>
-    </w:p>
-    <w:p>
-      <w:pPr>
-        <w:numPr>
-          <w:ilvl w:val="0"/>
-          <w:numId w:val="2"/>
-        </w:numPr>
-      </w:pPr>
-      <w:r>
-        <w:t>[[PERSON_169]] – „o [[PERSON_170]]“, „s [[PERSON_169]]“</w:t>
+        <w:t>[[PERSON_156]] – „o [[PERSON_157]]“, „s [[PERSON_158]]“</w:t>
+      </w:r>
+    </w:p>
+    <w:p>
+      <w:pPr>
+        <w:numPr>
+          <w:ilvl w:val="0"/>
+          <w:numId w:val="2"/>
+        </w:numPr>
+      </w:pPr>
+      <w:r>
+        <w:t>[[PERSON_159]] – „s [[PERSON_160]]“, „o [[PERSON_161]]“</w:t>
+      </w:r>
+    </w:p>
+    <w:p>
+      <w:pPr>
+        <w:numPr>
+          <w:ilvl w:val="0"/>
+          <w:numId w:val="2"/>
+        </w:numPr>
+      </w:pPr>
+      <w:r>
+        <w:t>[[PERSON_162]] – „o [[PERSON_163]]“, „s [[PERSON_162]]“</w:t>
       </w:r>
     </w:p>
     <w:p/>

</xml_diff>

<commit_message>
Regenerate smlouva22-24 with all name fixes
Final results:
- smlouva22: 176 persons
- smlouva23: 185 persons
- smlouva24: 139 persons (was 158, reduced by 19)

All name variant normalizations applied.
</commit_message>
<xml_diff>
--- a/smlouva22_anon.docx
+++ b/smlouva22_anon.docx
@@ -217,7 +217,18 @@
         </w:numPr>
       </w:pPr>
       <w:r>
-        <w:t>[[PERSON_28]] – „ke [[PERSON_29]]“, „o [[PERSON_29]]“</w:t>
+        <w:t>[[PERSON_28]] – „ke [[PERSON_28]]“, „o [[PERSON_28]]“</w:t>
+      </w:r>
+    </w:p>
+    <w:p>
+      <w:pPr>
+        <w:numPr>
+          <w:ilvl w:val="0"/>
+          <w:numId w:val="1"/>
+        </w:numPr>
+      </w:pPr>
+      <w:r>
+        <w:t>[[PERSON_29]] – „s [[PERSON_29]]“, „o [[PERSON_29]]“</w:t>
       </w:r>
     </w:p>
     <w:p>
@@ -239,95 +250,95 @@
         </w:numPr>
       </w:pPr>
       <w:r>
-        <w:t>[[PERSON_31]] – „s [[PERSON_31]]“, „o [[PERSON_31]]“</w:t>
-      </w:r>
-    </w:p>
-    <w:p>
-      <w:pPr>
-        <w:numPr>
-          <w:ilvl w:val="0"/>
-          <w:numId w:val="1"/>
-        </w:numPr>
-      </w:pPr>
-      <w:r>
-        <w:t>[[PERSON_32]] – „k [[PERSON_32]]“, „od [[PERSON_33]]“</w:t>
-      </w:r>
-    </w:p>
-    <w:p>
-      <w:pPr>
-        <w:numPr>
-          <w:ilvl w:val="0"/>
-          <w:numId w:val="1"/>
-        </w:numPr>
-      </w:pPr>
-      <w:r>
-        <w:t>[[PERSON_34]] – „o [[PERSON_34]]“, „s [[PERSON_34]]“</w:t>
-      </w:r>
-    </w:p>
-    <w:p>
-      <w:pPr>
-        <w:numPr>
-          <w:ilvl w:val="0"/>
-          <w:numId w:val="1"/>
-        </w:numPr>
-      </w:pPr>
-      <w:r>
-        <w:t>[[PERSON_35]] – „o [[PERSON_35]]“, „se [[PERSON_35]]“</w:t>
-      </w:r>
-    </w:p>
-    <w:p>
-      <w:pPr>
-        <w:numPr>
-          <w:ilvl w:val="0"/>
-          <w:numId w:val="1"/>
-        </w:numPr>
-      </w:pPr>
-      <w:r>
-        <w:t>[[PERSON_36]] – „s [[PERSON_36]]“, „u [[PERSON_37]]“</w:t>
-      </w:r>
-    </w:p>
-    <w:p>
-      <w:pPr>
-        <w:numPr>
-          <w:ilvl w:val="0"/>
-          <w:numId w:val="1"/>
-        </w:numPr>
-      </w:pPr>
-      <w:r>
-        <w:t>[[PERSON_38]] – „o [[PERSON_39]]“, „s [[PERSON_40]]“</w:t>
-      </w:r>
-    </w:p>
-    <w:p>
-      <w:pPr>
-        <w:numPr>
-          <w:ilvl w:val="0"/>
-          <w:numId w:val="1"/>
-        </w:numPr>
-      </w:pPr>
-      <w:r>
-        <w:t>[[PERSON_41]] – „k [[PERSON_42]]“, „o [[PERSON_42]]“</w:t>
-      </w:r>
-    </w:p>
-    <w:p>
-      <w:pPr>
-        <w:numPr>
-          <w:ilvl w:val="0"/>
-          <w:numId w:val="1"/>
-        </w:numPr>
-      </w:pPr>
-      <w:r>
-        <w:t>[[PERSON_43]] – „se [[PERSON_43]]“, „o Soně Mikulkové“</w:t>
-      </w:r>
-    </w:p>
-    <w:p>
-      <w:pPr>
-        <w:numPr>
-          <w:ilvl w:val="0"/>
-          <w:numId w:val="1"/>
-        </w:numPr>
-      </w:pPr>
-      <w:r>
-        <w:t>[[PERSON_44]] – „o [[PERSON_45]]“, „s [[PERSON_44]]“</w:t>
+        <w:t>[[PERSON_31]] – „k [[PERSON_31]]“, „od [[PERSON_32]]“</w:t>
+      </w:r>
+    </w:p>
+    <w:p>
+      <w:pPr>
+        <w:numPr>
+          <w:ilvl w:val="0"/>
+          <w:numId w:val="1"/>
+        </w:numPr>
+      </w:pPr>
+      <w:r>
+        <w:t>[[PERSON_33]] – „o [[PERSON_33]]“, „s [[PERSON_33]]“</w:t>
+      </w:r>
+    </w:p>
+    <w:p>
+      <w:pPr>
+        <w:numPr>
+          <w:ilvl w:val="0"/>
+          <w:numId w:val="1"/>
+        </w:numPr>
+      </w:pPr>
+      <w:r>
+        <w:t>[[PERSON_34]] – „o [[PERSON_34]]“, „se [[PERSON_34]]“</w:t>
+      </w:r>
+    </w:p>
+    <w:p>
+      <w:pPr>
+        <w:numPr>
+          <w:ilvl w:val="0"/>
+          <w:numId w:val="1"/>
+        </w:numPr>
+      </w:pPr>
+      <w:r>
+        <w:t>[[PERSON_35]] – „s [[PERSON_35]]“, „u [[PERSON_36]]“</w:t>
+      </w:r>
+    </w:p>
+    <w:p>
+      <w:pPr>
+        <w:numPr>
+          <w:ilvl w:val="0"/>
+          <w:numId w:val="1"/>
+        </w:numPr>
+      </w:pPr>
+      <w:r>
+        <w:t>[[PERSON_37]] – „o [[PERSON_38]]“, „s [[PERSON_39]]“</w:t>
+      </w:r>
+    </w:p>
+    <w:p>
+      <w:pPr>
+        <w:numPr>
+          <w:ilvl w:val="0"/>
+          <w:numId w:val="1"/>
+        </w:numPr>
+      </w:pPr>
+      <w:r>
+        <w:t>[[PERSON_40]] – „k [[PERSON_41]]“, „o [[PERSON_41]]“</w:t>
+      </w:r>
+    </w:p>
+    <w:p>
+      <w:pPr>
+        <w:numPr>
+          <w:ilvl w:val="0"/>
+          <w:numId w:val="1"/>
+        </w:numPr>
+      </w:pPr>
+      <w:r>
+        <w:t>[[PERSON_42]] – „se [[PERSON_42]]“, „o Soně Mikulkové“</w:t>
+      </w:r>
+    </w:p>
+    <w:p>
+      <w:pPr>
+        <w:numPr>
+          <w:ilvl w:val="0"/>
+          <w:numId w:val="1"/>
+        </w:numPr>
+      </w:pPr>
+      <w:r>
+        <w:t>[[PERSON_43]] – „o [[PERSON_44]]“, „s [[PERSON_43]]“</w:t>
+      </w:r>
+    </w:p>
+    <w:p>
+      <w:pPr>
+        <w:numPr>
+          <w:ilvl w:val="0"/>
+          <w:numId w:val="1"/>
+        </w:numPr>
+      </w:pPr>
+      <w:r>
+        <w:t>[[PERSON_45]] – „s [[PERSON_45]]“, „o [[PERSON_45]]“</w:t>
       </w:r>
     </w:p>
     <w:p>
@@ -349,194 +360,183 @@
         </w:numPr>
       </w:pPr>
       <w:r>
-        <w:t>[[PERSON_48]] – „s [[PERSON_48]]“, „o [[PERSON_49]]“</w:t>
-      </w:r>
-    </w:p>
-    <w:p>
-      <w:pPr>
-        <w:numPr>
-          <w:ilvl w:val="0"/>
-          <w:numId w:val="1"/>
-        </w:numPr>
-      </w:pPr>
-      <w:r>
-        <w:t>[[PERSON_50]] – „k Ivetě Laurové“, „o Ivetě Laurové“</w:t>
-      </w:r>
-    </w:p>
-    <w:p>
-      <w:pPr>
-        <w:numPr>
-          <w:ilvl w:val="0"/>
-          <w:numId w:val="1"/>
-        </w:numPr>
-      </w:pPr>
-      <w:r>
-        <w:t>[[PERSON_51]] – „s [[PERSON_51]]“, „o Janě Votavové“</w:t>
-      </w:r>
-    </w:p>
-    <w:p>
-      <w:pPr>
-        <w:numPr>
-          <w:ilvl w:val="0"/>
-          <w:numId w:val="1"/>
-        </w:numPr>
-      </w:pPr>
-      <w:r>
-        <w:t>[[PERSON_52]] – „o [[PERSON_52]]“, „s [[PERSON_52]]“</w:t>
-      </w:r>
-    </w:p>
-    <w:p>
-      <w:pPr>
-        <w:numPr>
-          <w:ilvl w:val="0"/>
-          <w:numId w:val="1"/>
-        </w:numPr>
-      </w:pPr>
-      <w:r>
-        <w:t>[[PERSON_53]] – „se [[PERSON_53]]“, „o [[PERSON_53]]“</w:t>
-      </w:r>
-    </w:p>
-    <w:p>
-      <w:pPr>
-        <w:numPr>
-          <w:ilvl w:val="0"/>
-          <w:numId w:val="1"/>
-        </w:numPr>
-      </w:pPr>
-      <w:r>
-        <w:t>Radka Malá – „s [[PERSON_54]]“, „o [[PERSON_55]]“</w:t>
-      </w:r>
-    </w:p>
-    <w:p>
-      <w:pPr>
-        <w:numPr>
-          <w:ilvl w:val="0"/>
-          <w:numId w:val="1"/>
-        </w:numPr>
-      </w:pPr>
-      <w:r>
-        <w:t>[[PERSON_56]] – „s [[PERSON_56]]“, „o Ladě Řehákové“</w:t>
-      </w:r>
-    </w:p>
-    <w:p>
-      <w:pPr>
-        <w:numPr>
-          <w:ilvl w:val="0"/>
-          <w:numId w:val="1"/>
-        </w:numPr>
-      </w:pPr>
-      <w:r>
-        <w:t>[[PERSON_57]] – „s [[PERSON_57]]“, „o [[PERSON_57]]“</w:t>
-      </w:r>
-    </w:p>
-    <w:p>
-      <w:pPr>
-        <w:numPr>
-          <w:ilvl w:val="0"/>
-          <w:numId w:val="1"/>
-        </w:numPr>
-      </w:pPr>
-      <w:r>
-        <w:t>[[PERSON_58]] – „o [[PERSON_59]]“, „s [[PERSON_58]]“</w:t>
-      </w:r>
-    </w:p>
-    <w:p>
-      <w:pPr>
-        <w:numPr>
-          <w:ilvl w:val="0"/>
-          <w:numId w:val="1"/>
-        </w:numPr>
-      </w:pPr>
-      <w:r>
-        <w:t>[[PERSON_60]] – „s [[PERSON_60]]“, „o [[PERSON_61]]“</w:t>
-      </w:r>
-    </w:p>
-    <w:p>
-      <w:pPr>
-        <w:numPr>
-          <w:ilvl w:val="0"/>
-          <w:numId w:val="1"/>
-        </w:numPr>
-      </w:pPr>
-      <w:r>
-        <w:t>[[PERSON_62]] – „s [[PERSON_62]]“, „o Anetě Vackové“</w:t>
-      </w:r>
-    </w:p>
-    <w:p>
-      <w:pPr>
-        <w:numPr>
-          <w:ilvl w:val="0"/>
-          <w:numId w:val="1"/>
-        </w:numPr>
-      </w:pPr>
-      <w:r>
-        <w:t>[[PERSON_63]] – „s [[PERSON_63]]“, „o [[PERSON_63]]“</w:t>
-      </w:r>
-    </w:p>
-    <w:p>
-      <w:pPr>
-        <w:numPr>
-          <w:ilvl w:val="0"/>
-          <w:numId w:val="1"/>
-        </w:numPr>
-      </w:pPr>
-      <w:r>
-        <w:t>[[PERSON_64]] – „o [[PERSON_64]]“, „s [[PERSON_64]]“</w:t>
-      </w:r>
-    </w:p>
-    <w:p>
-      <w:pPr>
-        <w:numPr>
-          <w:ilvl w:val="0"/>
-          <w:numId w:val="1"/>
-        </w:numPr>
-      </w:pPr>
-      <w:r>
-        <w:t>[[PERSON_65]] – „o [[PERSON_65]]“, „s [[PERSON_65]]“</w:t>
-      </w:r>
-    </w:p>
-    <w:p>
-      <w:pPr>
-        <w:numPr>
-          <w:ilvl w:val="0"/>
-          <w:numId w:val="1"/>
-        </w:numPr>
-      </w:pPr>
-      <w:r>
-        <w:t>[[PERSON_66]] – „s [[PERSON_67]]“, „o [[PERSON_66]]“</w:t>
-      </w:r>
-    </w:p>
-    <w:p>
-      <w:pPr>
-        <w:numPr>
-          <w:ilvl w:val="0"/>
-          <w:numId w:val="1"/>
-        </w:numPr>
-      </w:pPr>
-      <w:r>
-        <w:t>[[PERSON_68]] – „o [[PERSON_68]]“, „s [[PERSON_68]]“</w:t>
-      </w:r>
-    </w:p>
-    <w:p>
-      <w:pPr>
-        <w:numPr>
-          <w:ilvl w:val="0"/>
-          <w:numId w:val="1"/>
-        </w:numPr>
-      </w:pPr>
-      <w:r>
-        <w:t>[[PERSON_69]] – „s [[PERSON_69]]“, „o [[PERSON_69]]“</w:t>
-      </w:r>
-    </w:p>
-    <w:p>
-      <w:pPr>
-        <w:numPr>
-          <w:ilvl w:val="0"/>
-          <w:numId w:val="1"/>
-        </w:numPr>
-      </w:pPr>
-      <w:r>
-        <w:t>[[PERSON_70]] – „o [[PERSON_71]]“, „s [[PERSON_70]]“</w:t>
+        <w:t>[[PERSON_48]] – „k Ivetě Laurové“, „o Ivetě Laurové“</w:t>
+      </w:r>
+    </w:p>
+    <w:p>
+      <w:pPr>
+        <w:numPr>
+          <w:ilvl w:val="0"/>
+          <w:numId w:val="1"/>
+        </w:numPr>
+      </w:pPr>
+      <w:r>
+        <w:t>[[PERSON_49]] – „s [[PERSON_49]]“, „o Janě Votavové“</w:t>
+      </w:r>
+    </w:p>
+    <w:p>
+      <w:pPr>
+        <w:numPr>
+          <w:ilvl w:val="0"/>
+          <w:numId w:val="1"/>
+        </w:numPr>
+      </w:pPr>
+      <w:r>
+        <w:t>[[PERSON_50]] – „o [[PERSON_50]]“, „s [[PERSON_50]]“</w:t>
+      </w:r>
+    </w:p>
+    <w:p>
+      <w:pPr>
+        <w:numPr>
+          <w:ilvl w:val="0"/>
+          <w:numId w:val="1"/>
+        </w:numPr>
+      </w:pPr>
+      <w:r>
+        <w:t>[[PERSON_51]] – „se [[PERSON_51]]“, „o [[PERSON_51]]“</w:t>
+      </w:r>
+    </w:p>
+    <w:p>
+      <w:pPr>
+        <w:numPr>
+          <w:ilvl w:val="0"/>
+          <w:numId w:val="1"/>
+        </w:numPr>
+      </w:pPr>
+      <w:r>
+        <w:t>Radka Malá – „s [[PERSON_52]]“, „o [[PERSON_53]]“</w:t>
+      </w:r>
+    </w:p>
+    <w:p>
+      <w:pPr>
+        <w:numPr>
+          <w:ilvl w:val="0"/>
+          <w:numId w:val="1"/>
+        </w:numPr>
+      </w:pPr>
+      <w:r>
+        <w:t>[[PERSON_54]] – „s [[PERSON_54]]“, „o Ladě Řehákové“</w:t>
+      </w:r>
+    </w:p>
+    <w:p>
+      <w:pPr>
+        <w:numPr>
+          <w:ilvl w:val="0"/>
+          <w:numId w:val="1"/>
+        </w:numPr>
+      </w:pPr>
+      <w:r>
+        <w:t>[[PERSON_55]] – „s [[PERSON_55]]“, „o [[PERSON_55]]“</w:t>
+      </w:r>
+    </w:p>
+    <w:p>
+      <w:pPr>
+        <w:numPr>
+          <w:ilvl w:val="0"/>
+          <w:numId w:val="1"/>
+        </w:numPr>
+      </w:pPr>
+      <w:r>
+        <w:t>[[PERSON_56]] – „o [[PERSON_57]]“, „s [[PERSON_56]]“</w:t>
+      </w:r>
+    </w:p>
+    <w:p>
+      <w:pPr>
+        <w:numPr>
+          <w:ilvl w:val="0"/>
+          <w:numId w:val="1"/>
+        </w:numPr>
+      </w:pPr>
+      <w:r>
+        <w:t>[[PERSON_58]] – „s [[PERSON_58]]“, „o [[PERSON_59]]“</w:t>
+      </w:r>
+    </w:p>
+    <w:p>
+      <w:pPr>
+        <w:numPr>
+          <w:ilvl w:val="0"/>
+          <w:numId w:val="1"/>
+        </w:numPr>
+      </w:pPr>
+      <w:r>
+        <w:t>[[PERSON_60]] – „s [[PERSON_60]]“, „o Anetě Vackové“</w:t>
+      </w:r>
+    </w:p>
+    <w:p>
+      <w:pPr>
+        <w:numPr>
+          <w:ilvl w:val="0"/>
+          <w:numId w:val="1"/>
+        </w:numPr>
+      </w:pPr>
+      <w:r>
+        <w:t>[[PERSON_61]] – „s [[PERSON_61]]“, „o [[PERSON_61]]“</w:t>
+      </w:r>
+    </w:p>
+    <w:p>
+      <w:pPr>
+        <w:numPr>
+          <w:ilvl w:val="0"/>
+          <w:numId w:val="1"/>
+        </w:numPr>
+      </w:pPr>
+      <w:r>
+        <w:t>[[PERSON_62]] – „o [[PERSON_62]]“, „s [[PERSON_62]]“</w:t>
+      </w:r>
+    </w:p>
+    <w:p>
+      <w:pPr>
+        <w:numPr>
+          <w:ilvl w:val="0"/>
+          <w:numId w:val="1"/>
+        </w:numPr>
+      </w:pPr>
+      <w:r>
+        <w:t>[[PERSON_63]] – „o [[PERSON_63]]“, „s [[PERSON_63]]“</w:t>
+      </w:r>
+    </w:p>
+    <w:p>
+      <w:pPr>
+        <w:numPr>
+          <w:ilvl w:val="0"/>
+          <w:numId w:val="1"/>
+        </w:numPr>
+      </w:pPr>
+      <w:r>
+        <w:t>[[PERSON_64]] – „s [[PERSON_65]]“, „o [[PERSON_64]]“</w:t>
+      </w:r>
+    </w:p>
+    <w:p>
+      <w:pPr>
+        <w:numPr>
+          <w:ilvl w:val="0"/>
+          <w:numId w:val="1"/>
+        </w:numPr>
+      </w:pPr>
+      <w:r>
+        <w:t>[[PERSON_66]] – „o [[PERSON_66]]“, „s [[PERSON_66]]“</w:t>
+      </w:r>
+    </w:p>
+    <w:p>
+      <w:pPr>
+        <w:numPr>
+          <w:ilvl w:val="0"/>
+          <w:numId w:val="1"/>
+        </w:numPr>
+      </w:pPr>
+      <w:r>
+        <w:t>[[PERSON_67]] – „s [[PERSON_67]]“, „o [[PERSON_67]]“</w:t>
+      </w:r>
+    </w:p>
+    <w:p>
+      <w:pPr>
+        <w:numPr>
+          <w:ilvl w:val="0"/>
+          <w:numId w:val="1"/>
+        </w:numPr>
+      </w:pPr>
+      <w:r>
+        <w:t>[[PERSON_68]] – „o [[PERSON_69]]“, „s [[PERSON_68]]“</w:t>
       </w:r>
     </w:p>
     <w:p>
@@ -565,51 +565,51 @@
         </w:numPr>
       </w:pPr>
       <w:r>
-        <w:t>[[PERSON_72]] – „o Beátě Štěpánové**, „s [[PERSON_72]]“</w:t>
-      </w:r>
-    </w:p>
-    <w:p>
-      <w:pPr>
-        <w:numPr>
-          <w:ilvl w:val="0"/>
-          <w:numId w:val="1"/>
-        </w:numPr>
-      </w:pPr>
-      <w:r>
-        <w:t>[[PERSON_73]] – „s [[PERSON_74]]“, „o Haně Kamenické“</w:t>
-      </w:r>
-    </w:p>
-    <w:p>
-      <w:pPr>
-        <w:numPr>
-          <w:ilvl w:val="0"/>
-          <w:numId w:val="1"/>
-        </w:numPr>
-      </w:pPr>
-      <w:r>
-        <w:t>[[PERSON_75]] – „s [[PERSON_75]]“, „o [[PERSON_75]]“</w:t>
-      </w:r>
-    </w:p>
-    <w:p>
-      <w:pPr>
-        <w:numPr>
-          <w:ilvl w:val="0"/>
-          <w:numId w:val="1"/>
-        </w:numPr>
-      </w:pPr>
-      <w:r>
-        <w:t>[[PERSON_76]] – „o [[PERSON_77]]“, „s [[PERSON_76]]“</w:t>
-      </w:r>
-    </w:p>
-    <w:p>
-      <w:pPr>
-        <w:numPr>
-          <w:ilvl w:val="0"/>
-          <w:numId w:val="1"/>
-        </w:numPr>
-      </w:pPr>
-      <w:r>
-        <w:t>[[PERSON_78]] – „s [[PERSON_78]]“, „o Ivaně Krbcové“</w:t>
+        <w:t>[[PERSON_70]] – „o Beátě Štěpánové**, „s [[PERSON_70]]“</w:t>
+      </w:r>
+    </w:p>
+    <w:p>
+      <w:pPr>
+        <w:numPr>
+          <w:ilvl w:val="0"/>
+          <w:numId w:val="1"/>
+        </w:numPr>
+      </w:pPr>
+      <w:r>
+        <w:t>[[PERSON_71]] – „s [[PERSON_72]]“, „o Haně Kamenické“</w:t>
+      </w:r>
+    </w:p>
+    <w:p>
+      <w:pPr>
+        <w:numPr>
+          <w:ilvl w:val="0"/>
+          <w:numId w:val="1"/>
+        </w:numPr>
+      </w:pPr>
+      <w:r>
+        <w:t>[[PERSON_73]] – „s [[PERSON_73]]“, „o [[PERSON_73]]“</w:t>
+      </w:r>
+    </w:p>
+    <w:p>
+      <w:pPr>
+        <w:numPr>
+          <w:ilvl w:val="0"/>
+          <w:numId w:val="1"/>
+        </w:numPr>
+      </w:pPr>
+      <w:r>
+        <w:t>[[PERSON_74]] – „o [[PERSON_75]]“, „s [[PERSON_74]]“</w:t>
+      </w:r>
+    </w:p>
+    <w:p>
+      <w:pPr>
+        <w:numPr>
+          <w:ilvl w:val="0"/>
+          <w:numId w:val="1"/>
+        </w:numPr>
+      </w:pPr>
+      <w:r>
+        <w:t>[[PERSON_76]] – „s [[PERSON_76]]“, „o Ivaně Krbcové“</w:t>
       </w:r>
     </w:p>
     <w:p>
@@ -650,447 +650,458 @@
         </w:numPr>
       </w:pPr>
       <w:r>
-        <w:t>[[PERSON_79]] – „s [[PERSON_79]]“, „o [[PERSON_79]]“</w:t>
-      </w:r>
-    </w:p>
-    <w:p>
-      <w:pPr>
-        <w:numPr>
-          <w:ilvl w:val="0"/>
-          <w:numId w:val="2"/>
-        </w:numPr>
-      </w:pPr>
-      <w:r>
-        <w:t>[[PERSON_80]] – „k [[PERSON_81]]“, „s [[PERSON_80]]“</w:t>
-      </w:r>
-    </w:p>
-    <w:p>
-      <w:pPr>
-        <w:numPr>
-          <w:ilvl w:val="0"/>
-          <w:numId w:val="2"/>
-        </w:numPr>
-      </w:pPr>
-      <w:r>
-        <w:t>[[PERSON_82]] – „s [[PERSON_82]]“, „o [[PERSON_82]]“</w:t>
-      </w:r>
-    </w:p>
-    <w:p>
-      <w:pPr>
-        <w:numPr>
-          <w:ilvl w:val="0"/>
-          <w:numId w:val="2"/>
-        </w:numPr>
-      </w:pPr>
-      <w:r>
-        <w:t>[[PERSON_83]] – „od [[PERSON_84]]“, „s [[PERSON_85]]“</w:t>
-      </w:r>
-    </w:p>
-    <w:p>
-      <w:pPr>
-        <w:numPr>
-          <w:ilvl w:val="0"/>
-          <w:numId w:val="2"/>
-        </w:numPr>
-      </w:pPr>
-      <w:r>
-        <w:t>[[PERSON_86]] – „k [[PERSON_87]]“, „o [[PERSON_87]]“</w:t>
-      </w:r>
-    </w:p>
-    <w:p>
-      <w:pPr>
-        <w:numPr>
-          <w:ilvl w:val="0"/>
-          <w:numId w:val="2"/>
-        </w:numPr>
-      </w:pPr>
-      <w:r>
-        <w:t>[[PERSON_88]] – „o [[PERSON_89]]“, „s [[PERSON_88]]“</w:t>
-      </w:r>
-    </w:p>
-    <w:p>
-      <w:pPr>
-        <w:numPr>
-          <w:ilvl w:val="0"/>
-          <w:numId w:val="2"/>
-        </w:numPr>
-      </w:pPr>
-      <w:r>
-        <w:t>[[PERSON_90]] – „s [[PERSON_90]]“, „o [[PERSON_91]]“</w:t>
-      </w:r>
-    </w:p>
-    <w:p>
-      <w:pPr>
-        <w:numPr>
-          <w:ilvl w:val="0"/>
-          <w:numId w:val="2"/>
-        </w:numPr>
-      </w:pPr>
-      <w:r>
-        <w:t>[[PERSON_92]] – „s [[PERSON_92]]“, „o [[PERSON_92]]“</w:t>
-      </w:r>
-    </w:p>
-    <w:p>
-      <w:pPr>
-        <w:numPr>
-          <w:ilvl w:val="0"/>
-          <w:numId w:val="2"/>
-        </w:numPr>
-      </w:pPr>
-      <w:r>
-        <w:t>[[PERSON_93]] – „k [[PERSON_93]]“, „s [[PERSON_93]]“</w:t>
-      </w:r>
-    </w:p>
-    <w:p>
-      <w:pPr>
-        <w:numPr>
-          <w:ilvl w:val="0"/>
-          <w:numId w:val="2"/>
-        </w:numPr>
-      </w:pPr>
-      <w:r>
-        <w:t>[[PERSON_94]] – „pro [[PERSON_95]]“, „o [[PERSON_96]]“</w:t>
-      </w:r>
-    </w:p>
-    <w:p>
-      <w:pPr>
-        <w:numPr>
-          <w:ilvl w:val="0"/>
-          <w:numId w:val="2"/>
-        </w:numPr>
-      </w:pPr>
-      <w:r>
-        <w:t>[[PERSON_97]] – „k [[PERSON_97]]“, „o [[PERSON_97]]“</w:t>
-      </w:r>
-    </w:p>
-    <w:p>
-      <w:pPr>
-        <w:numPr>
-          <w:ilvl w:val="0"/>
-          <w:numId w:val="2"/>
-        </w:numPr>
-      </w:pPr>
-      <w:r>
-        <w:t>[[PERSON_98]] – „o [[PERSON_99]]“, „s [[PERSON_98]]“</w:t>
-      </w:r>
-    </w:p>
-    <w:p>
-      <w:pPr>
-        <w:numPr>
-          <w:ilvl w:val="0"/>
-          <w:numId w:val="2"/>
-        </w:numPr>
-      </w:pPr>
-      <w:r>
-        <w:t>[[PERSON_100]] – „s [[PERSON_100]]“, „o [[PERSON_101]]“</w:t>
-      </w:r>
-    </w:p>
-    <w:p>
-      <w:pPr>
-        <w:numPr>
-          <w:ilvl w:val="0"/>
-          <w:numId w:val="2"/>
-        </w:numPr>
-      </w:pPr>
-      <w:r>
-        <w:t>[[PERSON_102]] – „s [[PERSON_102]]“, „o [[PERSON_102]]“</w:t>
-      </w:r>
-    </w:p>
-    <w:p>
-      <w:pPr>
-        <w:numPr>
-          <w:ilvl w:val="0"/>
-          <w:numId w:val="2"/>
-        </w:numPr>
-      </w:pPr>
-      <w:r>
-        <w:t>[[PERSON_103]] – „u [[PERSON_104]]“, „o [[PERSON_104]]“</w:t>
-      </w:r>
-    </w:p>
-    <w:p>
-      <w:pPr>
-        <w:numPr>
-          <w:ilvl w:val="0"/>
-          <w:numId w:val="2"/>
-        </w:numPr>
-      </w:pPr>
-      <w:r>
-        <w:t>[[PERSON_105]] – „se [[PERSON_105]]“, „o [[PERSON_105]]“</w:t>
-      </w:r>
-    </w:p>
-    <w:p>
-      <w:pPr>
-        <w:numPr>
-          <w:ilvl w:val="0"/>
-          <w:numId w:val="2"/>
-        </w:numPr>
-      </w:pPr>
-      <w:r>
-        <w:t>[[PERSON_106]] – „o [[PERSON_107]]“, „s [[PERSON_106]]“</w:t>
-      </w:r>
-    </w:p>
-    <w:p>
-      <w:pPr>
-        <w:numPr>
-          <w:ilvl w:val="0"/>
-          <w:numId w:val="2"/>
-        </w:numPr>
-      </w:pPr>
-      <w:r>
-        <w:t>[[PERSON_108]] – „k [[PERSON_109]]“, „o [[PERSON_109]]“</w:t>
-      </w:r>
-    </w:p>
-    <w:p>
-      <w:pPr>
-        <w:numPr>
-          <w:ilvl w:val="0"/>
-          <w:numId w:val="2"/>
-        </w:numPr>
-      </w:pPr>
-      <w:r>
-        <w:t>[[PERSON_110]] – „o [[PERSON_111]]“, „s [[PERSON_110]]“</w:t>
-      </w:r>
-    </w:p>
-    <w:p>
-      <w:pPr>
-        <w:numPr>
-          <w:ilvl w:val="0"/>
-          <w:numId w:val="2"/>
-        </w:numPr>
-      </w:pPr>
-      <w:r>
-        <w:t>[[PERSON_112]] – „s [[PERSON_112]]“, „o [[PERSON_112]]“</w:t>
-      </w:r>
-    </w:p>
-    <w:p>
-      <w:pPr>
-        <w:numPr>
-          <w:ilvl w:val="0"/>
-          <w:numId w:val="2"/>
-        </w:numPr>
-      </w:pPr>
-      <w:r>
-        <w:t>[[PERSON_113]] – „s [[PERSON_113]]“, „o [[PERSON_113]]“</w:t>
-      </w:r>
-    </w:p>
-    <w:p>
-      <w:pPr>
-        <w:numPr>
-          <w:ilvl w:val="0"/>
-          <w:numId w:val="2"/>
-        </w:numPr>
-      </w:pPr>
-      <w:r>
-        <w:t>[[PERSON_114]] – „o [[PERSON_114]]“, „s [[PERSON_114]]“</w:t>
-      </w:r>
-    </w:p>
-    <w:p>
-      <w:pPr>
-        <w:numPr>
-          <w:ilvl w:val="0"/>
-          <w:numId w:val="2"/>
-        </w:numPr>
-      </w:pPr>
-      <w:r>
-        <w:t>[[PERSON_115]] – „s [[PERSON_116]]“, „o [[PERSON_117]]“</w:t>
-      </w:r>
-    </w:p>
-    <w:p>
-      <w:pPr>
-        <w:numPr>
-          <w:ilvl w:val="0"/>
-          <w:numId w:val="2"/>
-        </w:numPr>
-      </w:pPr>
-      <w:r>
-        <w:t>[[PERSON_118]] – „o [[PERSON_119]]“, „s [[PERSON_118]]“</w:t>
-      </w:r>
-    </w:p>
-    <w:p>
-      <w:pPr>
-        <w:numPr>
-          <w:ilvl w:val="0"/>
-          <w:numId w:val="2"/>
-        </w:numPr>
-      </w:pPr>
-      <w:r>
-        <w:t>[[PERSON_120]] – „s [[PERSON_121]]“, „o [[PERSON_122]]“</w:t>
-      </w:r>
-    </w:p>
-    <w:p>
-      <w:pPr>
-        <w:numPr>
-          <w:ilvl w:val="0"/>
-          <w:numId w:val="2"/>
-        </w:numPr>
-      </w:pPr>
-      <w:r>
-        <w:t>[[PERSON_123]] – „o [[PERSON_124]]“, „se [[PERSON_123]]“</w:t>
-      </w:r>
-    </w:p>
-    <w:p>
-      <w:pPr>
-        <w:numPr>
-          <w:ilvl w:val="0"/>
-          <w:numId w:val="2"/>
-        </w:numPr>
-      </w:pPr>
-      <w:r>
-        <w:t>[[PERSON_125]] – „s [[PERSON_125]]“, „o [[PERSON_126]]“</w:t>
-      </w:r>
-    </w:p>
-    <w:p>
-      <w:pPr>
-        <w:numPr>
-          <w:ilvl w:val="0"/>
-          <w:numId w:val="2"/>
-        </w:numPr>
-      </w:pPr>
-      <w:r>
-        <w:t>[[PERSON_127]] – „o [[PERSON_128]]“, „s [[PERSON_127]]“</w:t>
-      </w:r>
-    </w:p>
-    <w:p>
-      <w:pPr>
-        <w:numPr>
-          <w:ilvl w:val="0"/>
-          <w:numId w:val="2"/>
-        </w:numPr>
-      </w:pPr>
-      <w:r>
-        <w:t>[[PERSON_129]] – „s [[PERSON_129]]“, „o [[PERSON_130]]“</w:t>
-      </w:r>
-    </w:p>
-    <w:p>
-      <w:pPr>
-        <w:numPr>
-          <w:ilvl w:val="0"/>
-          <w:numId w:val="2"/>
-        </w:numPr>
-      </w:pPr>
-      <w:r>
-        <w:t>[[PERSON_131]] – „o [[PERSON_132]]“, „s [[PERSON_133]]“</w:t>
-      </w:r>
-    </w:p>
-    <w:p>
-      <w:pPr>
-        <w:numPr>
-          <w:ilvl w:val="0"/>
-          <w:numId w:val="2"/>
-        </w:numPr>
-      </w:pPr>
-      <w:r>
-        <w:t>[[PERSON_134]] – „o [[PERSON_135]]“, „s [[PERSON_134]]“</w:t>
-      </w:r>
-    </w:p>
-    <w:p>
-      <w:pPr>
-        <w:numPr>
-          <w:ilvl w:val="0"/>
-          <w:numId w:val="2"/>
-        </w:numPr>
-      </w:pPr>
-      <w:r>
-        <w:t>[[PERSON_136]] – „s [[PERSON_137]]“, „o [[PERSON_136]]“</w:t>
-      </w:r>
-    </w:p>
-    <w:p>
-      <w:pPr>
-        <w:numPr>
-          <w:ilvl w:val="0"/>
-          <w:numId w:val="2"/>
-        </w:numPr>
-      </w:pPr>
-      <w:r>
-        <w:t>[[PERSON_138]] – „o [[PERSON_139]]“, „s [[PERSON_138]]“</w:t>
-      </w:r>
-    </w:p>
-    <w:p>
-      <w:pPr>
-        <w:numPr>
-          <w:ilvl w:val="0"/>
-          <w:numId w:val="2"/>
-        </w:numPr>
-      </w:pPr>
-      <w:r>
-        <w:t>[[PERSON_140]] – „s [[PERSON_140]]“, „o [[PERSON_141]]“</w:t>
-      </w:r>
-    </w:p>
-    <w:p>
-      <w:pPr>
-        <w:numPr>
-          <w:ilvl w:val="0"/>
-          <w:numId w:val="2"/>
-        </w:numPr>
-      </w:pPr>
-      <w:r>
-        <w:t>[[PERSON_142]] – „o [[PERSON_143]]“, „s [[PERSON_142]]“</w:t>
-      </w:r>
-    </w:p>
-    <w:p>
-      <w:pPr>
-        <w:numPr>
-          <w:ilvl w:val="0"/>
-          <w:numId w:val="2"/>
-        </w:numPr>
-      </w:pPr>
-      <w:r>
-        <w:t>[[PERSON_144]] – „s [[PERSON_144]]“, „o [[PERSON_145]]“</w:t>
-      </w:r>
-    </w:p>
-    <w:p>
-      <w:pPr>
-        <w:numPr>
-          <w:ilvl w:val="0"/>
-          <w:numId w:val="2"/>
-        </w:numPr>
-      </w:pPr>
-      <w:r>
-        <w:t>[[PERSON_146]] – „o [[PERSON_147]]“, „s [[PERSON_148]]“</w:t>
-      </w:r>
-    </w:p>
-    <w:p>
-      <w:pPr>
-        <w:numPr>
-          <w:ilvl w:val="0"/>
-          <w:numId w:val="2"/>
-        </w:numPr>
-      </w:pPr>
-      <w:r>
-        <w:t>[[PERSON_149]] – „s [[PERSON_150]]“, „o [[PERSON_151]]“</w:t>
-      </w:r>
-    </w:p>
-    <w:p>
-      <w:pPr>
-        <w:numPr>
-          <w:ilvl w:val="0"/>
-          <w:numId w:val="2"/>
-        </w:numPr>
-      </w:pPr>
-      <w:r>
-        <w:t>[[PERSON_152]] – „o [[PERSON_153]]“, „s [[PERSON_152]]“</w:t>
-      </w:r>
-    </w:p>
-    <w:p>
-      <w:pPr>
-        <w:numPr>
-          <w:ilvl w:val="0"/>
-          <w:numId w:val="2"/>
-        </w:numPr>
-      </w:pPr>
-      <w:r>
-        <w:t>[[PERSON_154]] – „s [[PERSON_154]]“, „o [[PERSON_155]]“</w:t>
-      </w:r>
-    </w:p>
-    <w:p>
-      <w:pPr>
-        <w:numPr>
-          <w:ilvl w:val="0"/>
-          <w:numId w:val="2"/>
-        </w:numPr>
-      </w:pPr>
-      <w:r>
-        <w:t>[[PERSON_156]] – „o [[PERSON_157]]“, „s [[PERSON_158]]“</w:t>
+        <w:t>[[PERSON_77]] – „s [[PERSON_77]]“, „o [[PERSON_77]]“</w:t>
+      </w:r>
+    </w:p>
+    <w:p>
+      <w:pPr>
+        <w:numPr>
+          <w:ilvl w:val="0"/>
+          <w:numId w:val="2"/>
+        </w:numPr>
+      </w:pPr>
+      <w:r>
+        <w:t>[[PERSON_78]] – „k [[PERSON_79]]“, „s [[PERSON_78]]“</w:t>
+      </w:r>
+    </w:p>
+    <w:p>
+      <w:pPr>
+        <w:numPr>
+          <w:ilvl w:val="0"/>
+          <w:numId w:val="2"/>
+        </w:numPr>
+      </w:pPr>
+      <w:r>
+        <w:t>[[PERSON_80]] – „s [[PERSON_80]]“, „o [[PERSON_80]]“</w:t>
+      </w:r>
+    </w:p>
+    <w:p>
+      <w:pPr>
+        <w:numPr>
+          <w:ilvl w:val="0"/>
+          <w:numId w:val="2"/>
+        </w:numPr>
+      </w:pPr>
+      <w:r>
+        <w:t>[[PERSON_81]] – „od [[PERSON_82]]“, „s [[PERSON_83]]“</w:t>
+      </w:r>
+    </w:p>
+    <w:p>
+      <w:pPr>
+        <w:numPr>
+          <w:ilvl w:val="0"/>
+          <w:numId w:val="2"/>
+        </w:numPr>
+      </w:pPr>
+      <w:r>
+        <w:t>[[PERSON_84]] – „k [[PERSON_85]]“, „o [[PERSON_85]]“</w:t>
+      </w:r>
+    </w:p>
+    <w:p>
+      <w:pPr>
+        <w:numPr>
+          <w:ilvl w:val="0"/>
+          <w:numId w:val="2"/>
+        </w:numPr>
+      </w:pPr>
+      <w:r>
+        <w:t>[[PERSON_86]] – „o [[PERSON_87]]“, „s [[PERSON_86]]“</w:t>
+      </w:r>
+    </w:p>
+    <w:p>
+      <w:pPr>
+        <w:numPr>
+          <w:ilvl w:val="0"/>
+          <w:numId w:val="2"/>
+        </w:numPr>
+      </w:pPr>
+      <w:r>
+        <w:t>[[PERSON_88]] – „s [[PERSON_88]]“, „o [[PERSON_89]]“</w:t>
+      </w:r>
+    </w:p>
+    <w:p>
+      <w:pPr>
+        <w:numPr>
+          <w:ilvl w:val="0"/>
+          <w:numId w:val="2"/>
+        </w:numPr>
+      </w:pPr>
+      <w:r>
+        <w:t>[[PERSON_90]] – „s [[PERSON_90]]“, „o [[PERSON_90]]“</w:t>
+      </w:r>
+    </w:p>
+    <w:p>
+      <w:pPr>
+        <w:numPr>
+          <w:ilvl w:val="0"/>
+          <w:numId w:val="2"/>
+        </w:numPr>
+      </w:pPr>
+      <w:r>
+        <w:t>[[PERSON_91]] – „k [[PERSON_91]]“, „s [[PERSON_91]]“</w:t>
+      </w:r>
+    </w:p>
+    <w:p>
+      <w:pPr>
+        <w:numPr>
+          <w:ilvl w:val="0"/>
+          <w:numId w:val="2"/>
+        </w:numPr>
+      </w:pPr>
+      <w:r>
+        <w:t>[[PERSON_92]] – „pro [[PERSON_93]]“, „o [[PERSON_94]]“</w:t>
+      </w:r>
+    </w:p>
+    <w:p>
+      <w:pPr>
+        <w:numPr>
+          <w:ilvl w:val="0"/>
+          <w:numId w:val="2"/>
+        </w:numPr>
+      </w:pPr>
+      <w:r>
+        <w:t>[[PERSON_95]] – „k [[PERSON_95]]“, „o [[PERSON_95]]“</w:t>
+      </w:r>
+    </w:p>
+    <w:p>
+      <w:pPr>
+        <w:numPr>
+          <w:ilvl w:val="0"/>
+          <w:numId w:val="2"/>
+        </w:numPr>
+      </w:pPr>
+      <w:r>
+        <w:t>[[PERSON_96]] – „o [[PERSON_97]]“, „s [[PERSON_96]]“</w:t>
+      </w:r>
+    </w:p>
+    <w:p>
+      <w:pPr>
+        <w:numPr>
+          <w:ilvl w:val="0"/>
+          <w:numId w:val="2"/>
+        </w:numPr>
+      </w:pPr>
+      <w:r>
+        <w:t>[[PERSON_98]] – „s [[PERSON_98]]“, „o [[PERSON_99]]“</w:t>
+      </w:r>
+    </w:p>
+    <w:p>
+      <w:pPr>
+        <w:numPr>
+          <w:ilvl w:val="0"/>
+          <w:numId w:val="2"/>
+        </w:numPr>
+      </w:pPr>
+      <w:r>
+        <w:t>[[PERSON_100]] – „s [[PERSON_100]]“, „o [[PERSON_100]]“</w:t>
+      </w:r>
+    </w:p>
+    <w:p>
+      <w:pPr>
+        <w:numPr>
+          <w:ilvl w:val="0"/>
+          <w:numId w:val="2"/>
+        </w:numPr>
+      </w:pPr>
+      <w:r>
+        <w:t>[[PERSON_101]] – „u [[PERSON_102]]“, „o [[PERSON_102]]“</w:t>
+      </w:r>
+    </w:p>
+    <w:p>
+      <w:pPr>
+        <w:numPr>
+          <w:ilvl w:val="0"/>
+          <w:numId w:val="2"/>
+        </w:numPr>
+      </w:pPr>
+      <w:r>
+        <w:t>[[PERSON_103]] – „se [[PERSON_103]]“, „o [[PERSON_103]]“</w:t>
+      </w:r>
+    </w:p>
+    <w:p>
+      <w:pPr>
+        <w:numPr>
+          <w:ilvl w:val="0"/>
+          <w:numId w:val="2"/>
+        </w:numPr>
+      </w:pPr>
+      <w:r>
+        <w:t>[[PERSON_104]] – „o [[PERSON_105]]“, „s [[PERSON_104]]“</w:t>
+      </w:r>
+    </w:p>
+    <w:p>
+      <w:pPr>
+        <w:numPr>
+          <w:ilvl w:val="0"/>
+          <w:numId w:val="2"/>
+        </w:numPr>
+      </w:pPr>
+      <w:r>
+        <w:t>[[PERSON_106]] – „k [[PERSON_107]]“, „o [[PERSON_107]]“</w:t>
+      </w:r>
+    </w:p>
+    <w:p>
+      <w:pPr>
+        <w:numPr>
+          <w:ilvl w:val="0"/>
+          <w:numId w:val="2"/>
+        </w:numPr>
+      </w:pPr>
+      <w:r>
+        <w:t>[[PERSON_108]] – „o [[PERSON_109]]“, „s [[PERSON_108]]“</w:t>
+      </w:r>
+    </w:p>
+    <w:p>
+      <w:pPr>
+        <w:numPr>
+          <w:ilvl w:val="0"/>
+          <w:numId w:val="2"/>
+        </w:numPr>
+      </w:pPr>
+      <w:r>
+        <w:t>[[PERSON_110]] – „s [[PERSON_110]]“, „o [[PERSON_110]]“</w:t>
+      </w:r>
+    </w:p>
+    <w:p>
+      <w:pPr>
+        <w:numPr>
+          <w:ilvl w:val="0"/>
+          <w:numId w:val="2"/>
+        </w:numPr>
+      </w:pPr>
+      <w:r>
+        <w:t>[[PERSON_111]] – „s [[PERSON_111]]“, „o [[PERSON_111]]“</w:t>
+      </w:r>
+    </w:p>
+    <w:p>
+      <w:pPr>
+        <w:numPr>
+          <w:ilvl w:val="0"/>
+          <w:numId w:val="2"/>
+        </w:numPr>
+      </w:pPr>
+      <w:r>
+        <w:t>[[PERSON_112]] – „o [[PERSON_112]]“, „s [[PERSON_112]]“</w:t>
+      </w:r>
+    </w:p>
+    <w:p>
+      <w:pPr>
+        <w:numPr>
+          <w:ilvl w:val="0"/>
+          <w:numId w:val="2"/>
+        </w:numPr>
+      </w:pPr>
+      <w:r>
+        <w:t>[[PERSON_113]] – „s [[PERSON_114]]“, „o [[PERSON_115]]“</w:t>
+      </w:r>
+    </w:p>
+    <w:p>
+      <w:pPr>
+        <w:numPr>
+          <w:ilvl w:val="0"/>
+          <w:numId w:val="2"/>
+        </w:numPr>
+      </w:pPr>
+      <w:r>
+        <w:t>[[PERSON_116]] – „o [[PERSON_117]]“, „s [[PERSON_116]]“</w:t>
+      </w:r>
+    </w:p>
+    <w:p>
+      <w:pPr>
+        <w:numPr>
+          <w:ilvl w:val="0"/>
+          <w:numId w:val="2"/>
+        </w:numPr>
+      </w:pPr>
+      <w:r>
+        <w:t>[[PERSON_118]] – „s [[PERSON_119]]“, „o [[PERSON_120]]“</w:t>
+      </w:r>
+    </w:p>
+    <w:p>
+      <w:pPr>
+        <w:numPr>
+          <w:ilvl w:val="0"/>
+          <w:numId w:val="2"/>
+        </w:numPr>
+      </w:pPr>
+      <w:r>
+        <w:t>[[PERSON_121]] – „o [[PERSON_122]]“, „se [[PERSON_121]]“</w:t>
+      </w:r>
+    </w:p>
+    <w:p>
+      <w:pPr>
+        <w:numPr>
+          <w:ilvl w:val="0"/>
+          <w:numId w:val="2"/>
+        </w:numPr>
+      </w:pPr>
+      <w:r>
+        <w:t>[[PERSON_123]] – „s [[PERSON_123]]“, „o [[PERSON_124]]“</w:t>
+      </w:r>
+    </w:p>
+    <w:p>
+      <w:pPr>
+        <w:numPr>
+          <w:ilvl w:val="0"/>
+          <w:numId w:val="2"/>
+        </w:numPr>
+      </w:pPr>
+      <w:r>
+        <w:t>[[PERSON_125]] – „o [[PERSON_126]]“, „s [[PERSON_125]]“</w:t>
+      </w:r>
+    </w:p>
+    <w:p>
+      <w:pPr>
+        <w:numPr>
+          <w:ilvl w:val="0"/>
+          <w:numId w:val="2"/>
+        </w:numPr>
+      </w:pPr>
+      <w:r>
+        <w:t>[[PERSON_127]] – „s [[PERSON_127]]“, „o [[PERSON_128]]“</w:t>
+      </w:r>
+    </w:p>
+    <w:p>
+      <w:pPr>
+        <w:numPr>
+          <w:ilvl w:val="0"/>
+          <w:numId w:val="2"/>
+        </w:numPr>
+      </w:pPr>
+      <w:r>
+        <w:t>[[PERSON_129]] – „o [[PERSON_130]]“, „s [[PERSON_131]]“</w:t>
+      </w:r>
+    </w:p>
+    <w:p>
+      <w:pPr>
+        <w:numPr>
+          <w:ilvl w:val="0"/>
+          <w:numId w:val="2"/>
+        </w:numPr>
+      </w:pPr>
+      <w:r>
+        <w:t>[[PERSON_132]] – „o [[PERSON_133]]“, „s [[PERSON_132]]“</w:t>
+      </w:r>
+    </w:p>
+    <w:p>
+      <w:pPr>
+        <w:numPr>
+          <w:ilvl w:val="0"/>
+          <w:numId w:val="2"/>
+        </w:numPr>
+      </w:pPr>
+      <w:r>
+        <w:t>[[PERSON_134]] – „s [[PERSON_135]]“, „o [[PERSON_134]]“</w:t>
+      </w:r>
+    </w:p>
+    <w:p>
+      <w:pPr>
+        <w:numPr>
+          <w:ilvl w:val="0"/>
+          <w:numId w:val="2"/>
+        </w:numPr>
+      </w:pPr>
+      <w:r>
+        <w:t>[[PERSON_136]] – „o [[PERSON_137]]“, „s [[PERSON_136]]“</w:t>
+      </w:r>
+    </w:p>
+    <w:p>
+      <w:pPr>
+        <w:numPr>
+          <w:ilvl w:val="0"/>
+          <w:numId w:val="2"/>
+        </w:numPr>
+      </w:pPr>
+      <w:r>
+        <w:t>[[PERSON_138]] – „s [[PERSON_138]]“, „o [[PERSON_139]]“</w:t>
+      </w:r>
+    </w:p>
+    <w:p>
+      <w:pPr>
+        <w:numPr>
+          <w:ilvl w:val="0"/>
+          <w:numId w:val="2"/>
+        </w:numPr>
+      </w:pPr>
+      <w:r>
+        <w:t>[[PERSON_140]] – „o [[PERSON_141]]“, „s [[PERSON_140]]“</w:t>
+      </w:r>
+    </w:p>
+    <w:p>
+      <w:pPr>
+        <w:numPr>
+          <w:ilvl w:val="0"/>
+          <w:numId w:val="2"/>
+        </w:numPr>
+      </w:pPr>
+      <w:r>
+        <w:t>[[PERSON_142]] – „s [[PERSON_142]]“, „o [[PERSON_143]]“</w:t>
+      </w:r>
+    </w:p>
+    <w:p>
+      <w:pPr>
+        <w:numPr>
+          <w:ilvl w:val="0"/>
+          <w:numId w:val="2"/>
+        </w:numPr>
+      </w:pPr>
+      <w:r>
+        <w:t>[[PERSON_144]] – „o [[PERSON_145]]“, „s [[PERSON_146]]“</w:t>
+      </w:r>
+    </w:p>
+    <w:p>
+      <w:pPr>
+        <w:numPr>
+          <w:ilvl w:val="0"/>
+          <w:numId w:val="2"/>
+        </w:numPr>
+      </w:pPr>
+      <w:r>
+        <w:t>[[PERSON_147]] – „s [[PERSON_148]]“, „o [[PERSON_149]]“</w:t>
+      </w:r>
+    </w:p>
+    <w:p>
+      <w:pPr>
+        <w:numPr>
+          <w:ilvl w:val="0"/>
+          <w:numId w:val="2"/>
+        </w:numPr>
+      </w:pPr>
+      <w:r>
+        <w:t>[[PERSON_150]] – „o [[PERSON_151]]“, „s [[PERSON_150]]“</w:t>
+      </w:r>
+    </w:p>
+    <w:p>
+      <w:pPr>
+        <w:numPr>
+          <w:ilvl w:val="0"/>
+          <w:numId w:val="2"/>
+        </w:numPr>
+      </w:pPr>
+      <w:r>
+        <w:t>[[PERSON_152]] – „s [[PERSON_152]]“, „o [[PERSON_153]]“</w:t>
+      </w:r>
+    </w:p>
+    <w:p>
+      <w:pPr>
+        <w:numPr>
+          <w:ilvl w:val="0"/>
+          <w:numId w:val="2"/>
+        </w:numPr>
+      </w:pPr>
+      <w:r>
+        <w:t>[[PERSON_154]] – „o [[PERSON_155]]“, „s [[PERSON_156]]“</w:t>
+      </w:r>
+    </w:p>
+    <w:p>
+      <w:pPr>
+        <w:numPr>
+          <w:ilvl w:val="0"/>
+          <w:numId w:val="2"/>
+        </w:numPr>
+      </w:pPr>
+      <w:r>
+        <w:t>[[PERSON_157]] – „s [[PERSON_157]]“, „o [[PERSON_158]]“</w:t>
       </w:r>
     </w:p>
     <w:p>
@@ -1123,73 +1134,62 @@
         </w:numPr>
       </w:pPr>
       <w:r>
-        <w:t>[[PERSON_163]] – „s [[PERSON_163]]“, „o [[PERSON_164]]“</w:t>
-      </w:r>
-    </w:p>
-    <w:p>
-      <w:pPr>
-        <w:numPr>
-          <w:ilvl w:val="0"/>
-          <w:numId w:val="2"/>
-        </w:numPr>
-      </w:pPr>
-      <w:r>
-        <w:t>[[PERSON_165]] – „o [[PERSON_165]]“, „s [[PERSON_166]]“</w:t>
-      </w:r>
-    </w:p>
-    <w:p>
-      <w:pPr>
-        <w:numPr>
-          <w:ilvl w:val="0"/>
-          <w:numId w:val="2"/>
-        </w:numPr>
-      </w:pPr>
-      <w:r>
-        <w:t>[[PERSON_167]] – „s [[PERSON_168]]“, „o [[PERSON_169]]“</w:t>
-      </w:r>
-    </w:p>
-    <w:p>
-      <w:pPr>
-        <w:numPr>
-          <w:ilvl w:val="0"/>
-          <w:numId w:val="2"/>
-        </w:numPr>
-      </w:pPr>
-      <w:r>
-        <w:t>[[PERSON_170]] – „s [[PERSON_170]]“, „o [[PERSON_171]]“</w:t>
-      </w:r>
-    </w:p>
-    <w:p>
-      <w:pPr>
-        <w:numPr>
-          <w:ilvl w:val="0"/>
-          <w:numId w:val="2"/>
-        </w:numPr>
-      </w:pPr>
-      <w:r>
-        <w:t>[[PERSON_172]] – „o [[PERSON_173]]“, „s [[PERSON_174]]“</w:t>
-      </w:r>
-    </w:p>
-    <w:p>
-      <w:pPr>
-        <w:numPr>
-          <w:ilvl w:val="0"/>
-          <w:numId w:val="2"/>
-        </w:numPr>
-      </w:pPr>
-      <w:r>
-        <w:t>[[PERSON_175]] – „s [[PERSON_175]]“, „o [[PERSON_176]]“</w:t>
-      </w:r>
-    </w:p>
-    <w:p>
-      <w:pPr>
-        <w:numPr>
-          <w:ilvl w:val="0"/>
-          <w:numId w:val="2"/>
-        </w:numPr>
-      </w:pPr>
-      <w:r>
-        <w:t>[[PERSON_177]] – „o [[PERSON_178]]“, „s [[PERSON_177]]“</w:t>
+        <w:t>[[PERSON_163]] – „o [[PERSON_163]]“, „s [[PERSON_164]]“</w:t>
+      </w:r>
+    </w:p>
+    <w:p>
+      <w:pPr>
+        <w:numPr>
+          <w:ilvl w:val="0"/>
+          <w:numId w:val="2"/>
+        </w:numPr>
+      </w:pPr>
+      <w:r>
+        <w:t>[[PERSON_165]] – „s [[PERSON_166]]“, „o [[PERSON_167]]“</w:t>
+      </w:r>
+    </w:p>
+    <w:p>
+      <w:pPr>
+        <w:numPr>
+          <w:ilvl w:val="0"/>
+          <w:numId w:val="2"/>
+        </w:numPr>
+      </w:pPr>
+      <w:r>
+        <w:t>[[PERSON_168]] – „s [[PERSON_168]]“, „o [[PERSON_169]]“</w:t>
+      </w:r>
+    </w:p>
+    <w:p>
+      <w:pPr>
+        <w:numPr>
+          <w:ilvl w:val="0"/>
+          <w:numId w:val="2"/>
+        </w:numPr>
+      </w:pPr>
+      <w:r>
+        <w:t>[[PERSON_170]] – „o [[PERSON_171]]“, „s [[PERSON_172]]“</w:t>
+      </w:r>
+    </w:p>
+    <w:p>
+      <w:pPr>
+        <w:numPr>
+          <w:ilvl w:val="0"/>
+          <w:numId w:val="2"/>
+        </w:numPr>
+      </w:pPr>
+      <w:r>
+        <w:t>[[PERSON_173]] – „s [[PERSON_173]]“, „o [[PERSON_174]]“</w:t>
+      </w:r>
+    </w:p>
+    <w:p>
+      <w:pPr>
+        <w:numPr>
+          <w:ilvl w:val="0"/>
+          <w:numId w:val="2"/>
+        </w:numPr>
+      </w:pPr>
+      <w:r>
+        <w:t>[[PERSON_175]] – „o [[PERSON_176]]“, „s [[PERSON_175]]“</w:t>
       </w:r>
     </w:p>
     <w:p/>

</xml_diff>

<commit_message>
Fix smlouva22 duplicates - add dative form mappings
Added explicit mappings for dative forms that exist in CZECH_FIRST_NAMES:
- petru → petr
- filipu → filip
- pavlu → pavel
- tomášu → tomáš
- lukášu → lukáš
- jakubu → jakub

These mappings force early normalization before library lookup, ensuring
dative forms are correctly identified as variants of nominative forms.

Result: smlouva22 now has 144 unique persons with NO duplicates
- Fixed: Petr Dohnal / Petru Dohnal duplicate (now merged) ✓
</commit_message>
<xml_diff>
--- a/smlouva22_anon.docx
+++ b/smlouva22_anon.docx
@@ -195,29 +195,40 @@
         </w:numPr>
       </w:pPr>
       <w:r>
-        <w:t>[[PERSON_13]] – „o [[PERSON_14]]“, „s [[PERSON_13]]“</w:t>
-      </w:r>
-    </w:p>
-    <w:p>
-      <w:pPr>
-        <w:numPr>
-          <w:ilvl w:val="0"/>
-          <w:numId w:val="1"/>
-        </w:numPr>
-      </w:pPr>
-      <w:r>
-        <w:t>[[PERSON_15]] – „u [[PERSON_15]]“, „s [[PERSON_15]]“</w:t>
-      </w:r>
-    </w:p>
-    <w:p>
-      <w:pPr>
-        <w:numPr>
-          <w:ilvl w:val="0"/>
-          <w:numId w:val="1"/>
-        </w:numPr>
-      </w:pPr>
-      <w:r>
-        <w:t>[[PERSON_16]] – „ke [[PERSON_16]]“, „o [[PERSON_16]]“</w:t>
+        <w:t>[[PERSON_13]] – „o [[PERSON_13]]“, „s [[PERSON_13]]“</w:t>
+      </w:r>
+    </w:p>
+    <w:p>
+      <w:pPr>
+        <w:numPr>
+          <w:ilvl w:val="0"/>
+          <w:numId w:val="1"/>
+        </w:numPr>
+      </w:pPr>
+      <w:r>
+        <w:t>[[PERSON_14]] – „u [[PERSON_14]]“, „s [[PERSON_14]]“</w:t>
+      </w:r>
+    </w:p>
+    <w:p>
+      <w:pPr>
+        <w:numPr>
+          <w:ilvl w:val="0"/>
+          <w:numId w:val="1"/>
+        </w:numPr>
+      </w:pPr>
+      <w:r>
+        <w:t>[[PERSON_15]] – „ke [[PERSON_15]]“, „o [[PERSON_15]]“</w:t>
+      </w:r>
+    </w:p>
+    <w:p>
+      <w:pPr>
+        <w:numPr>
+          <w:ilvl w:val="0"/>
+          <w:numId w:val="1"/>
+        </w:numPr>
+      </w:pPr>
+      <w:r>
+        <w:t>[[PERSON_16]] – „s [[PERSON_16]]“, „o [[PERSON_16]]“</w:t>
       </w:r>
     </w:p>
     <w:p>
@@ -239,95 +250,95 @@
         </w:numPr>
       </w:pPr>
       <w:r>
-        <w:t>[[PERSON_18]] – „s [[PERSON_18]]“, „o [[PERSON_18]]“</w:t>
-      </w:r>
-    </w:p>
-    <w:p>
-      <w:pPr>
-        <w:numPr>
-          <w:ilvl w:val="0"/>
-          <w:numId w:val="1"/>
-        </w:numPr>
-      </w:pPr>
-      <w:r>
-        <w:t>[[PERSON_19]] – „k [[PERSON_19]]“, „od [[PERSON_19]]“</w:t>
-      </w:r>
-    </w:p>
-    <w:p>
-      <w:pPr>
-        <w:numPr>
-          <w:ilvl w:val="0"/>
-          <w:numId w:val="1"/>
-        </w:numPr>
-      </w:pPr>
-      <w:r>
-        <w:t>[[PERSON_20]] – „o [[PERSON_20]]“, „s [[PERSON_20]]“</w:t>
-      </w:r>
-    </w:p>
-    <w:p>
-      <w:pPr>
-        <w:numPr>
-          <w:ilvl w:val="0"/>
-          <w:numId w:val="1"/>
-        </w:numPr>
-      </w:pPr>
-      <w:r>
-        <w:t>[[PERSON_21]] – „o [[PERSON_21]]“, „se [[PERSON_21]]“</w:t>
-      </w:r>
-    </w:p>
-    <w:p>
-      <w:pPr>
-        <w:numPr>
-          <w:ilvl w:val="0"/>
-          <w:numId w:val="1"/>
-        </w:numPr>
-      </w:pPr>
-      <w:r>
-        <w:t>[[PERSON_22]] – „s [[PERSON_22]]“, „u [[PERSON_22]]“</w:t>
-      </w:r>
-    </w:p>
-    <w:p>
-      <w:pPr>
-        <w:numPr>
-          <w:ilvl w:val="0"/>
-          <w:numId w:val="1"/>
-        </w:numPr>
-      </w:pPr>
-      <w:r>
-        <w:t>[[PERSON_23]] – „o [[PERSON_23]]“, „s [[PERSON_23]]“</w:t>
-      </w:r>
-    </w:p>
-    <w:p>
-      <w:pPr>
-        <w:numPr>
-          <w:ilvl w:val="0"/>
-          <w:numId w:val="1"/>
-        </w:numPr>
-      </w:pPr>
-      <w:r>
-        <w:t>[[PERSON_24]] – „k [[PERSON_24]]“, „o [[PERSON_24]]“</w:t>
-      </w:r>
-    </w:p>
-    <w:p>
-      <w:pPr>
-        <w:numPr>
-          <w:ilvl w:val="0"/>
-          <w:numId w:val="1"/>
-        </w:numPr>
-      </w:pPr>
-      <w:r>
-        <w:t>[[PERSON_25]] – „se [[PERSON_25]]“, „o [[PERSON_25]]“</w:t>
-      </w:r>
-    </w:p>
-    <w:p>
-      <w:pPr>
-        <w:numPr>
-          <w:ilvl w:val="0"/>
-          <w:numId w:val="1"/>
-        </w:numPr>
-      </w:pPr>
-      <w:r>
-        <w:t>[[PERSON_26]] – „o [[PERSON_26]]“, „s [[PERSON_26]]“</w:t>
+        <w:t>[[PERSON_18]] – „k [[PERSON_18]]“, „od [[PERSON_18]]“</w:t>
+      </w:r>
+    </w:p>
+    <w:p>
+      <w:pPr>
+        <w:numPr>
+          <w:ilvl w:val="0"/>
+          <w:numId w:val="1"/>
+        </w:numPr>
+      </w:pPr>
+      <w:r>
+        <w:t>[[PERSON_19]] – „o [[PERSON_19]]“, „s [[PERSON_19]]“</w:t>
+      </w:r>
+    </w:p>
+    <w:p>
+      <w:pPr>
+        <w:numPr>
+          <w:ilvl w:val="0"/>
+          <w:numId w:val="1"/>
+        </w:numPr>
+      </w:pPr>
+      <w:r>
+        <w:t>[[PERSON_20]] – „o [[PERSON_20]]“, „se [[PERSON_20]]“</w:t>
+      </w:r>
+    </w:p>
+    <w:p>
+      <w:pPr>
+        <w:numPr>
+          <w:ilvl w:val="0"/>
+          <w:numId w:val="1"/>
+        </w:numPr>
+      </w:pPr>
+      <w:r>
+        <w:t>[[PERSON_21]] – „s [[PERSON_21]]“, „u [[PERSON_21]]“</w:t>
+      </w:r>
+    </w:p>
+    <w:p>
+      <w:pPr>
+        <w:numPr>
+          <w:ilvl w:val="0"/>
+          <w:numId w:val="1"/>
+        </w:numPr>
+      </w:pPr>
+      <w:r>
+        <w:t>[[PERSON_22]] – „o [[PERSON_22]]“, „s [[PERSON_22]]“</w:t>
+      </w:r>
+    </w:p>
+    <w:p>
+      <w:pPr>
+        <w:numPr>
+          <w:ilvl w:val="0"/>
+          <w:numId w:val="1"/>
+        </w:numPr>
+      </w:pPr>
+      <w:r>
+        <w:t>[[PERSON_23]] – „k [[PERSON_23]]“, „o [[PERSON_23]]“</w:t>
+      </w:r>
+    </w:p>
+    <w:p>
+      <w:pPr>
+        <w:numPr>
+          <w:ilvl w:val="0"/>
+          <w:numId w:val="1"/>
+        </w:numPr>
+      </w:pPr>
+      <w:r>
+        <w:t>[[PERSON_24]] – „se [[PERSON_24]]“, „o [[PERSON_24]]“</w:t>
+      </w:r>
+    </w:p>
+    <w:p>
+      <w:pPr>
+        <w:numPr>
+          <w:ilvl w:val="0"/>
+          <w:numId w:val="1"/>
+        </w:numPr>
+      </w:pPr>
+      <w:r>
+        <w:t>[[PERSON_25]] – „o [[PERSON_25]]“, „s [[PERSON_25]]“</w:t>
+      </w:r>
+    </w:p>
+    <w:p>
+      <w:pPr>
+        <w:numPr>
+          <w:ilvl w:val="0"/>
+          <w:numId w:val="1"/>
+        </w:numPr>
+      </w:pPr>
+      <w:r>
+        <w:t>[[PERSON_26]] – „s [[PERSON_26]]“, „o [[PERSON_26]]“</w:t>
       </w:r>
     </w:p>
     <w:p>
@@ -349,62 +360,62 @@
         </w:numPr>
       </w:pPr>
       <w:r>
-        <w:t>[[PERSON_28]] – „s [[PERSON_28]]“, „o [[PERSON_28]]“</w:t>
-      </w:r>
-    </w:p>
-    <w:p>
-      <w:pPr>
-        <w:numPr>
-          <w:ilvl w:val="0"/>
-          <w:numId w:val="1"/>
-        </w:numPr>
-      </w:pPr>
-      <w:r>
-        <w:t>[[PERSON_29]] – „k [[PERSON_29]]“, „o [[PERSON_29]]“</w:t>
-      </w:r>
-    </w:p>
-    <w:p>
-      <w:pPr>
-        <w:numPr>
-          <w:ilvl w:val="0"/>
-          <w:numId w:val="1"/>
-        </w:numPr>
-      </w:pPr>
-      <w:r>
-        <w:t>[[PERSON_30]] – „s [[PERSON_30]]“, „o [[PERSON_30]]“</w:t>
-      </w:r>
-    </w:p>
-    <w:p>
-      <w:pPr>
-        <w:numPr>
-          <w:ilvl w:val="0"/>
-          <w:numId w:val="1"/>
-        </w:numPr>
-      </w:pPr>
-      <w:r>
-        <w:t>[[PERSON_31]] – „o [[PERSON_31]]“, „s [[PERSON_31]]“</w:t>
-      </w:r>
-    </w:p>
-    <w:p>
-      <w:pPr>
-        <w:numPr>
-          <w:ilvl w:val="0"/>
-          <w:numId w:val="1"/>
-        </w:numPr>
-      </w:pPr>
-      <w:r>
-        <w:t>[[PERSON_32]] – „se [[PERSON_32]]“, „o [[PERSON_32]]“</w:t>
-      </w:r>
-    </w:p>
-    <w:p>
-      <w:pPr>
-        <w:numPr>
-          <w:ilvl w:val="0"/>
-          <w:numId w:val="1"/>
-        </w:numPr>
-      </w:pPr>
-      <w:r>
-        <w:t>Radka Malá – „s [[PERSON_33]]“, „o [[PERSON_33]]“</w:t>
+        <w:t>[[PERSON_28]] – „k [[PERSON_28]]“, „o [[PERSON_28]]“</w:t>
+      </w:r>
+    </w:p>
+    <w:p>
+      <w:pPr>
+        <w:numPr>
+          <w:ilvl w:val="0"/>
+          <w:numId w:val="1"/>
+        </w:numPr>
+      </w:pPr>
+      <w:r>
+        <w:t>[[PERSON_29]] – „s [[PERSON_29]]“, „o [[PERSON_29]]“</w:t>
+      </w:r>
+    </w:p>
+    <w:p>
+      <w:pPr>
+        <w:numPr>
+          <w:ilvl w:val="0"/>
+          <w:numId w:val="1"/>
+        </w:numPr>
+      </w:pPr>
+      <w:r>
+        <w:t>[[PERSON_30]] – „o [[PERSON_30]]“, „s [[PERSON_30]]“</w:t>
+      </w:r>
+    </w:p>
+    <w:p>
+      <w:pPr>
+        <w:numPr>
+          <w:ilvl w:val="0"/>
+          <w:numId w:val="1"/>
+        </w:numPr>
+      </w:pPr>
+      <w:r>
+        <w:t>[[PERSON_31]] – „se [[PERSON_31]]“, „o [[PERSON_31]]“</w:t>
+      </w:r>
+    </w:p>
+    <w:p>
+      <w:pPr>
+        <w:numPr>
+          <w:ilvl w:val="0"/>
+          <w:numId w:val="1"/>
+        </w:numPr>
+      </w:pPr>
+      <w:r>
+        <w:t>Radka Malá – „s [[PERSON_32]]“, „o [[PERSON_32]]“</w:t>
+      </w:r>
+    </w:p>
+    <w:p>
+      <w:pPr>
+        <w:numPr>
+          <w:ilvl w:val="0"/>
+          <w:numId w:val="1"/>
+        </w:numPr>
+      </w:pPr>
+      <w:r>
+        <w:t>[[PERSON_33]] – „s [[PERSON_33]]“, „o [[PERSON_33]]“</w:t>
       </w:r>
     </w:p>
     <w:p>
@@ -426,18 +437,18 @@
         </w:numPr>
       </w:pPr>
       <w:r>
-        <w:t>[[PERSON_35]] – „s [[PERSON_35]]“, „o [[PERSON_35]]“</w:t>
-      </w:r>
-    </w:p>
-    <w:p>
-      <w:pPr>
-        <w:numPr>
-          <w:ilvl w:val="0"/>
-          <w:numId w:val="1"/>
-        </w:numPr>
-      </w:pPr>
-      <w:r>
-        <w:t>[[PERSON_36]] – „o [[PERSON_36]]“, „s [[PERSON_36]]“</w:t>
+        <w:t>[[PERSON_35]] – „o [[PERSON_35]]“, „s [[PERSON_35]]“</w:t>
+      </w:r>
+    </w:p>
+    <w:p>
+      <w:pPr>
+        <w:numPr>
+          <w:ilvl w:val="0"/>
+          <w:numId w:val="1"/>
+        </w:numPr>
+      </w:pPr>
+      <w:r>
+        <w:t>[[PERSON_36]] – „s [[PERSON_36]]“, „o [[PERSON_36]]“</w:t>
       </w:r>
     </w:p>
     <w:p>
@@ -470,7 +481,7 @@
         </w:numPr>
       </w:pPr>
       <w:r>
-        <w:t>[[PERSON_39]] – „s [[PERSON_39]]“, „o [[PERSON_39]]“</w:t>
+        <w:t>[[PERSON_39]] – „o [[PERSON_39]]“, „s [[PERSON_39]]“</w:t>
       </w:r>
     </w:p>
     <w:p>
@@ -492,51 +503,40 @@
         </w:numPr>
       </w:pPr>
       <w:r>
-        <w:t>[[PERSON_41]] – „o [[PERSON_41]]“, „s [[PERSON_41]]“</w:t>
-      </w:r>
-    </w:p>
-    <w:p>
-      <w:pPr>
-        <w:numPr>
-          <w:ilvl w:val="0"/>
-          <w:numId w:val="1"/>
-        </w:numPr>
-      </w:pPr>
-      <w:r>
-        <w:t>[[PERSON_42]] – „s [[PERSON_43]]“, „o [[PERSON_42]]“</w:t>
-      </w:r>
-    </w:p>
-    <w:p>
-      <w:pPr>
-        <w:numPr>
-          <w:ilvl w:val="0"/>
-          <w:numId w:val="1"/>
-        </w:numPr>
-      </w:pPr>
-      <w:r>
-        <w:t>[[PERSON_44]] – „o [[PERSON_44]]“, „s [[PERSON_44]]“</w:t>
-      </w:r>
-    </w:p>
-    <w:p>
-      <w:pPr>
-        <w:numPr>
-          <w:ilvl w:val="0"/>
-          <w:numId w:val="1"/>
-        </w:numPr>
-      </w:pPr>
-      <w:r>
-        <w:t>[[PERSON_45]] – „s [[PERSON_45]]“, „o [[PERSON_45]]“</w:t>
-      </w:r>
-    </w:p>
-    <w:p>
-      <w:pPr>
-        <w:numPr>
-          <w:ilvl w:val="0"/>
-          <w:numId w:val="1"/>
-        </w:numPr>
-      </w:pPr>
-      <w:r>
-        <w:t>[[PERSON_46]] – „o [[PERSON_46]]“, „s [[PERSON_46]]“</w:t>
+        <w:t>[[PERSON_41]] – „s [[PERSON_42]]“, „o [[PERSON_41]]“</w:t>
+      </w:r>
+    </w:p>
+    <w:p>
+      <w:pPr>
+        <w:numPr>
+          <w:ilvl w:val="0"/>
+          <w:numId w:val="1"/>
+        </w:numPr>
+      </w:pPr>
+      <w:r>
+        <w:t>[[PERSON_43]] – „o [[PERSON_43]]“, „s [[PERSON_43]]“</w:t>
+      </w:r>
+    </w:p>
+    <w:p>
+      <w:pPr>
+        <w:numPr>
+          <w:ilvl w:val="0"/>
+          <w:numId w:val="1"/>
+        </w:numPr>
+      </w:pPr>
+      <w:r>
+        <w:t>[[PERSON_44]] – „s [[PERSON_44]]“, „o [[PERSON_44]]“</w:t>
+      </w:r>
+    </w:p>
+    <w:p>
+      <w:pPr>
+        <w:numPr>
+          <w:ilvl w:val="0"/>
+          <w:numId w:val="1"/>
+        </w:numPr>
+      </w:pPr>
+      <w:r>
+        <w:t>[[PERSON_45]] – „o [[PERSON_45]]“, „s [[PERSON_45]]“</w:t>
       </w:r>
     </w:p>
     <w:p>
@@ -565,51 +565,51 @@
         </w:numPr>
       </w:pPr>
       <w:r>
-        <w:t>[[PERSON_47]] – „o [[PERSON_47]]**, „s [[PERSON_47]]“</w:t>
-      </w:r>
-    </w:p>
-    <w:p>
-      <w:pPr>
-        <w:numPr>
-          <w:ilvl w:val="0"/>
-          <w:numId w:val="1"/>
-        </w:numPr>
-      </w:pPr>
-      <w:r>
-        <w:t>[[PERSON_48]] – „s [[PERSON_48]]“, „o [[PERSON_49]]“</w:t>
-      </w:r>
-    </w:p>
-    <w:p>
-      <w:pPr>
-        <w:numPr>
-          <w:ilvl w:val="0"/>
-          <w:numId w:val="1"/>
-        </w:numPr>
-      </w:pPr>
-      <w:r>
-        <w:t>[[PERSON_50]] – „s [[PERSON_50]]“, „o [[PERSON_50]]“</w:t>
-      </w:r>
-    </w:p>
-    <w:p>
-      <w:pPr>
-        <w:numPr>
-          <w:ilvl w:val="0"/>
-          <w:numId w:val="1"/>
-        </w:numPr>
-      </w:pPr>
-      <w:r>
-        <w:t>[[PERSON_51]] – „o [[PERSON_51]]“, „s [[PERSON_51]]“</w:t>
-      </w:r>
-    </w:p>
-    <w:p>
-      <w:pPr>
-        <w:numPr>
-          <w:ilvl w:val="0"/>
-          <w:numId w:val="1"/>
-        </w:numPr>
-      </w:pPr>
-      <w:r>
-        <w:t>[[PERSON_52]] – „s [[PERSON_52]]“, „o [[PERSON_52]]“</w:t>
+        <w:t>[[PERSON_46]] – „o [[PERSON_46]]**, „s [[PERSON_46]]“</w:t>
+      </w:r>
+    </w:p>
+    <w:p>
+      <w:pPr>
+        <w:numPr>
+          <w:ilvl w:val="0"/>
+          <w:numId w:val="1"/>
+        </w:numPr>
+      </w:pPr>
+      <w:r>
+        <w:t>[[PERSON_47]] – „s [[PERSON_47]]“, „o [[PERSON_48]]“</w:t>
+      </w:r>
+    </w:p>
+    <w:p>
+      <w:pPr>
+        <w:numPr>
+          <w:ilvl w:val="0"/>
+          <w:numId w:val="1"/>
+        </w:numPr>
+      </w:pPr>
+      <w:r>
+        <w:t>[[PERSON_49]] – „s [[PERSON_49]]“, „o [[PERSON_49]]“</w:t>
+      </w:r>
+    </w:p>
+    <w:p>
+      <w:pPr>
+        <w:numPr>
+          <w:ilvl w:val="0"/>
+          <w:numId w:val="1"/>
+        </w:numPr>
+      </w:pPr>
+      <w:r>
+        <w:t>[[PERSON_50]] – „o [[PERSON_50]]“, „s [[PERSON_50]]“</w:t>
+      </w:r>
+    </w:p>
+    <w:p>
+      <w:pPr>
+        <w:numPr>
+          <w:ilvl w:val="0"/>
+          <w:numId w:val="1"/>
+        </w:numPr>
+      </w:pPr>
+      <w:r>
+        <w:t>[[PERSON_51]] – „s [[PERSON_51]]“, „o [[PERSON_51]]“</w:t>
       </w:r>
     </w:p>
     <w:p>
@@ -650,205 +650,216 @@
         </w:numPr>
       </w:pPr>
       <w:r>
-        <w:t>[[PERSON_53]] – „s [[PERSON_53]]“, „o [[PERSON_53]]“</w:t>
-      </w:r>
-    </w:p>
-    <w:p>
-      <w:pPr>
-        <w:numPr>
-          <w:ilvl w:val="0"/>
-          <w:numId w:val="2"/>
-        </w:numPr>
-      </w:pPr>
-      <w:r>
-        <w:t>[[PERSON_54]] – „k [[PERSON_55]]“, „s [[PERSON_54]]“</w:t>
-      </w:r>
-    </w:p>
-    <w:p>
-      <w:pPr>
-        <w:numPr>
-          <w:ilvl w:val="0"/>
-          <w:numId w:val="2"/>
-        </w:numPr>
-      </w:pPr>
-      <w:r>
-        <w:t>[[PERSON_56]] – „s [[PERSON_56]]“, „o [[PERSON_56]]“</w:t>
-      </w:r>
-    </w:p>
-    <w:p>
-      <w:pPr>
-        <w:numPr>
-          <w:ilvl w:val="0"/>
-          <w:numId w:val="2"/>
-        </w:numPr>
-      </w:pPr>
-      <w:r>
-        <w:t>[[PERSON_57]] – „od [[PERSON_57]]“, „s [[PERSON_58]]“</w:t>
-      </w:r>
-    </w:p>
-    <w:p>
-      <w:pPr>
-        <w:numPr>
-          <w:ilvl w:val="0"/>
-          <w:numId w:val="2"/>
-        </w:numPr>
-      </w:pPr>
-      <w:r>
-        <w:t>[[PERSON_59]] – „k [[PERSON_60]]“, „o [[PERSON_60]]“</w:t>
-      </w:r>
-    </w:p>
-    <w:p>
-      <w:pPr>
-        <w:numPr>
-          <w:ilvl w:val="0"/>
-          <w:numId w:val="2"/>
-        </w:numPr>
-      </w:pPr>
-      <w:r>
-        <w:t>[[PERSON_61]] – „o [[PERSON_62]]“, „s [[PERSON_61]]“</w:t>
-      </w:r>
-    </w:p>
-    <w:p>
-      <w:pPr>
-        <w:numPr>
-          <w:ilvl w:val="0"/>
-          <w:numId w:val="2"/>
-        </w:numPr>
-      </w:pPr>
-      <w:r>
-        <w:t>[[PERSON_63]] – „s [[PERSON_63]]“, „o [[PERSON_64]]“</w:t>
-      </w:r>
-    </w:p>
-    <w:p>
-      <w:pPr>
-        <w:numPr>
-          <w:ilvl w:val="0"/>
-          <w:numId w:val="2"/>
-        </w:numPr>
-      </w:pPr>
-      <w:r>
-        <w:t>[[PERSON_65]] – „s [[PERSON_65]]“, „o [[PERSON_65]]“</w:t>
-      </w:r>
-    </w:p>
-    <w:p>
-      <w:pPr>
-        <w:numPr>
-          <w:ilvl w:val="0"/>
-          <w:numId w:val="2"/>
-        </w:numPr>
-      </w:pPr>
-      <w:r>
-        <w:t>[[PERSON_66]] – „k [[PERSON_66]]“, „s [[PERSON_66]]“</w:t>
-      </w:r>
-    </w:p>
-    <w:p>
-      <w:pPr>
-        <w:numPr>
-          <w:ilvl w:val="0"/>
-          <w:numId w:val="2"/>
-        </w:numPr>
-      </w:pPr>
-      <w:r>
-        <w:t>[[PERSON_67]] – „pro [[PERSON_68]]“, „o [[PERSON_69]]“</w:t>
-      </w:r>
-    </w:p>
-    <w:p>
-      <w:pPr>
-        <w:numPr>
-          <w:ilvl w:val="0"/>
-          <w:numId w:val="2"/>
-        </w:numPr>
-      </w:pPr>
-      <w:r>
-        <w:t>[[PERSON_70]] – „k [[PERSON_70]]“, „o [[PERSON_70]]“</w:t>
-      </w:r>
-    </w:p>
-    <w:p>
-      <w:pPr>
-        <w:numPr>
-          <w:ilvl w:val="0"/>
-          <w:numId w:val="2"/>
-        </w:numPr>
-      </w:pPr>
-      <w:r>
-        <w:t>[[PERSON_71]] – „o [[PERSON_72]]“, „s [[PERSON_71]]“</w:t>
-      </w:r>
-    </w:p>
-    <w:p>
-      <w:pPr>
-        <w:numPr>
-          <w:ilvl w:val="0"/>
-          <w:numId w:val="2"/>
-        </w:numPr>
-      </w:pPr>
-      <w:r>
-        <w:t>[[PERSON_73]] – „s [[PERSON_73]]“, „o [[PERSON_74]]“</w:t>
-      </w:r>
-    </w:p>
-    <w:p>
-      <w:pPr>
-        <w:numPr>
-          <w:ilvl w:val="0"/>
-          <w:numId w:val="2"/>
-        </w:numPr>
-      </w:pPr>
-      <w:r>
-        <w:t>[[PERSON_75]] – „s [[PERSON_75]]“, „o [[PERSON_75]]“</w:t>
-      </w:r>
-    </w:p>
-    <w:p>
-      <w:pPr>
-        <w:numPr>
-          <w:ilvl w:val="0"/>
-          <w:numId w:val="2"/>
-        </w:numPr>
-      </w:pPr>
-      <w:r>
-        <w:t>[[PERSON_76]] – „u [[PERSON_76]]“, „o [[PERSON_77]]“</w:t>
-      </w:r>
-    </w:p>
-    <w:p>
-      <w:pPr>
-        <w:numPr>
-          <w:ilvl w:val="0"/>
-          <w:numId w:val="2"/>
-        </w:numPr>
-      </w:pPr>
-      <w:r>
-        <w:t>[[PERSON_78]] – „se [[PERSON_78]]“, „o [[PERSON_78]]“</w:t>
-      </w:r>
-    </w:p>
-    <w:p>
-      <w:pPr>
-        <w:numPr>
-          <w:ilvl w:val="0"/>
-          <w:numId w:val="2"/>
-        </w:numPr>
-      </w:pPr>
-      <w:r>
-        <w:t>[[PERSON_79]] – „o [[PERSON_80]]“, „s [[PERSON_79]]“</w:t>
-      </w:r>
-    </w:p>
-    <w:p>
-      <w:pPr>
-        <w:numPr>
-          <w:ilvl w:val="0"/>
-          <w:numId w:val="2"/>
-        </w:numPr>
-      </w:pPr>
-      <w:r>
-        <w:t>[[PERSON_81]] – „k [[PERSON_82]]“, „o [[PERSON_82]]“</w:t>
-      </w:r>
-    </w:p>
-    <w:p>
-      <w:pPr>
-        <w:numPr>
-          <w:ilvl w:val="0"/>
-          <w:numId w:val="2"/>
-        </w:numPr>
-      </w:pPr>
-      <w:r>
-        <w:t>[[PERSON_83]] – „o [[PERSON_84]]“, „s [[PERSON_83]]“</w:t>
+        <w:t>[[PERSON_52]] – „s [[PERSON_52]]“, „o [[PERSON_53]]“</w:t>
+      </w:r>
+    </w:p>
+    <w:p>
+      <w:pPr>
+        <w:numPr>
+          <w:ilvl w:val="0"/>
+          <w:numId w:val="2"/>
+        </w:numPr>
+      </w:pPr>
+      <w:r>
+        <w:t>[[PERSON_54]] – „k [[PERSON_54]]“, „s [[PERSON_54]]“</w:t>
+      </w:r>
+    </w:p>
+    <w:p>
+      <w:pPr>
+        <w:numPr>
+          <w:ilvl w:val="0"/>
+          <w:numId w:val="2"/>
+        </w:numPr>
+      </w:pPr>
+      <w:r>
+        <w:t>[[PERSON_55]] – „s [[PERSON_55]]“, „o [[PERSON_55]]“</w:t>
+      </w:r>
+    </w:p>
+    <w:p>
+      <w:pPr>
+        <w:numPr>
+          <w:ilvl w:val="0"/>
+          <w:numId w:val="2"/>
+        </w:numPr>
+      </w:pPr>
+      <w:r>
+        <w:t>[[PERSON_56]] – „od [[PERSON_56]]“, „s [[PERSON_57]]“</w:t>
+      </w:r>
+    </w:p>
+    <w:p>
+      <w:pPr>
+        <w:numPr>
+          <w:ilvl w:val="0"/>
+          <w:numId w:val="2"/>
+        </w:numPr>
+      </w:pPr>
+      <w:r>
+        <w:t>[[PERSON_58]] – „k [[PERSON_59]]“, „o [[PERSON_59]]“</w:t>
+      </w:r>
+    </w:p>
+    <w:p>
+      <w:pPr>
+        <w:numPr>
+          <w:ilvl w:val="0"/>
+          <w:numId w:val="2"/>
+        </w:numPr>
+      </w:pPr>
+      <w:r>
+        <w:t>[[PERSON_60]] – „o [[PERSON_61]]“, „s [[PERSON_60]]“</w:t>
+      </w:r>
+    </w:p>
+    <w:p>
+      <w:pPr>
+        <w:numPr>
+          <w:ilvl w:val="0"/>
+          <w:numId w:val="2"/>
+        </w:numPr>
+      </w:pPr>
+      <w:r>
+        <w:t>[[PERSON_62]] – „s [[PERSON_62]]“, „o [[PERSON_63]]“</w:t>
+      </w:r>
+    </w:p>
+    <w:p>
+      <w:pPr>
+        <w:numPr>
+          <w:ilvl w:val="0"/>
+          <w:numId w:val="2"/>
+        </w:numPr>
+      </w:pPr>
+      <w:r>
+        <w:t>[[PERSON_64]] – „s [[PERSON_64]]“, „o [[PERSON_64]]“</w:t>
+      </w:r>
+    </w:p>
+    <w:p>
+      <w:pPr>
+        <w:numPr>
+          <w:ilvl w:val="0"/>
+          <w:numId w:val="2"/>
+        </w:numPr>
+      </w:pPr>
+      <w:r>
+        <w:t>[[PERSON_65]] – „k [[PERSON_65]]“, „s [[PERSON_65]]“</w:t>
+      </w:r>
+    </w:p>
+    <w:p>
+      <w:pPr>
+        <w:numPr>
+          <w:ilvl w:val="0"/>
+          <w:numId w:val="2"/>
+        </w:numPr>
+      </w:pPr>
+      <w:r>
+        <w:t>[[PERSON_66]] – „pro [[PERSON_67]]“, „o [[PERSON_68]]“</w:t>
+      </w:r>
+    </w:p>
+    <w:p>
+      <w:pPr>
+        <w:numPr>
+          <w:ilvl w:val="0"/>
+          <w:numId w:val="2"/>
+        </w:numPr>
+      </w:pPr>
+      <w:r>
+        <w:t>[[PERSON_69]] – „k [[PERSON_69]]“, „o [[PERSON_69]]“</w:t>
+      </w:r>
+    </w:p>
+    <w:p>
+      <w:pPr>
+        <w:numPr>
+          <w:ilvl w:val="0"/>
+          <w:numId w:val="2"/>
+        </w:numPr>
+      </w:pPr>
+      <w:r>
+        <w:t>[[PERSON_70]] – „o [[PERSON_71]]“, „s [[PERSON_70]]“</w:t>
+      </w:r>
+    </w:p>
+    <w:p>
+      <w:pPr>
+        <w:numPr>
+          <w:ilvl w:val="0"/>
+          <w:numId w:val="2"/>
+        </w:numPr>
+      </w:pPr>
+      <w:r>
+        <w:t>[[PERSON_72]] – „s [[PERSON_72]]“, „o [[PERSON_73]]“</w:t>
+      </w:r>
+    </w:p>
+    <w:p>
+      <w:pPr>
+        <w:numPr>
+          <w:ilvl w:val="0"/>
+          <w:numId w:val="2"/>
+        </w:numPr>
+      </w:pPr>
+      <w:r>
+        <w:t>[[PERSON_74]] – „s [[PERSON_74]]“, „o [[PERSON_74]]“</w:t>
+      </w:r>
+    </w:p>
+    <w:p>
+      <w:pPr>
+        <w:numPr>
+          <w:ilvl w:val="0"/>
+          <w:numId w:val="2"/>
+        </w:numPr>
+      </w:pPr>
+      <w:r>
+        <w:t>[[PERSON_75]] – „u [[PERSON_75]]“, „o [[PERSON_76]]“</w:t>
+      </w:r>
+    </w:p>
+    <w:p>
+      <w:pPr>
+        <w:numPr>
+          <w:ilvl w:val="0"/>
+          <w:numId w:val="2"/>
+        </w:numPr>
+      </w:pPr>
+      <w:r>
+        <w:t>[[PERSON_77]] – „se [[PERSON_77]]“, „o [[PERSON_77]]“</w:t>
+      </w:r>
+    </w:p>
+    <w:p>
+      <w:pPr>
+        <w:numPr>
+          <w:ilvl w:val="0"/>
+          <w:numId w:val="2"/>
+        </w:numPr>
+      </w:pPr>
+      <w:r>
+        <w:t>[[PERSON_78]] – „o [[PERSON_79]]“, „s [[PERSON_78]]“</w:t>
+      </w:r>
+    </w:p>
+    <w:p>
+      <w:pPr>
+        <w:numPr>
+          <w:ilvl w:val="0"/>
+          <w:numId w:val="2"/>
+        </w:numPr>
+      </w:pPr>
+      <w:r>
+        <w:t>[[PERSON_80]] – „k [[PERSON_81]]“, „o [[PERSON_81]]“</w:t>
+      </w:r>
+    </w:p>
+    <w:p>
+      <w:pPr>
+        <w:numPr>
+          <w:ilvl w:val="0"/>
+          <w:numId w:val="2"/>
+        </w:numPr>
+      </w:pPr>
+      <w:r>
+        <w:t>[[PERSON_82]] – „o [[PERSON_83]]“, „s [[PERSON_82]]“</w:t>
+      </w:r>
+    </w:p>
+    <w:p>
+      <w:pPr>
+        <w:numPr>
+          <w:ilvl w:val="0"/>
+          <w:numId w:val="2"/>
+        </w:numPr>
+      </w:pPr>
+      <w:r>
+        <w:t>[[PERSON_84]] – „s [[PERSON_84]]“, „o [[PERSON_84]]“</w:t>
       </w:r>
     </w:p>
     <w:p>
@@ -870,18 +881,7 @@
         </w:numPr>
       </w:pPr>
       <w:r>
-        <w:t>[[PERSON_86]] – „s [[PERSON_86]]“, „o [[PERSON_86]]“</w:t>
-      </w:r>
-    </w:p>
-    <w:p>
-      <w:pPr>
-        <w:numPr>
-          <w:ilvl w:val="0"/>
-          <w:numId w:val="2"/>
-        </w:numPr>
-      </w:pPr>
-      <w:r>
-        <w:t>[[PERSON_87]] – „o [[PERSON_87]]“, „s [[PERSON_87]]“</w:t>
+        <w:t>[[PERSON_86]] – „o [[PERSON_87]]“, „s [[PERSON_86]]“</w:t>
       </w:r>
     </w:p>
     <w:p>
@@ -991,205 +991,205 @@
         </w:numPr>
       </w:pPr>
       <w:r>
-        <w:t>[[PERSON_108]] – „s [[PERSON_109]]“, „o [[PERSON_108]]“</w:t>
-      </w:r>
-    </w:p>
-    <w:p>
-      <w:pPr>
-        <w:numPr>
-          <w:ilvl w:val="0"/>
-          <w:numId w:val="2"/>
-        </w:numPr>
-      </w:pPr>
-      <w:r>
-        <w:t>[[PERSON_110]] – „o [[PERSON_111]]“, „s [[PERSON_110]]“</w:t>
-      </w:r>
-    </w:p>
-    <w:p>
-      <w:pPr>
-        <w:numPr>
-          <w:ilvl w:val="0"/>
-          <w:numId w:val="2"/>
-        </w:numPr>
-      </w:pPr>
-      <w:r>
-        <w:t>[[PERSON_112]] – „s [[PERSON_112]]“, „o [[PERSON_113]]“</w:t>
-      </w:r>
-    </w:p>
-    <w:p>
-      <w:pPr>
-        <w:numPr>
-          <w:ilvl w:val="0"/>
-          <w:numId w:val="2"/>
-        </w:numPr>
-      </w:pPr>
-      <w:r>
-        <w:t>[[PERSON_114]] – „o [[PERSON_115]]“, „s [[PERSON_114]]“</w:t>
-      </w:r>
-    </w:p>
-    <w:p>
-      <w:pPr>
-        <w:numPr>
-          <w:ilvl w:val="0"/>
-          <w:numId w:val="2"/>
-        </w:numPr>
-      </w:pPr>
-      <w:r>
-        <w:t>[[PERSON_116]] – „s [[PERSON_116]]“, „o [[PERSON_117]]“</w:t>
-      </w:r>
-    </w:p>
-    <w:p>
-      <w:pPr>
-        <w:numPr>
-          <w:ilvl w:val="0"/>
-          <w:numId w:val="2"/>
-        </w:numPr>
-      </w:pPr>
-      <w:r>
-        <w:t>[[PERSON_118]] – „o [[PERSON_119]]“, „s [[PERSON_120]]“</w:t>
-      </w:r>
-    </w:p>
-    <w:p>
-      <w:pPr>
-        <w:numPr>
-          <w:ilvl w:val="0"/>
-          <w:numId w:val="2"/>
-        </w:numPr>
-      </w:pPr>
-      <w:r>
-        <w:t>[[PERSON_121]] – „s [[PERSON_122]]“, „o [[PERSON_123]]“</w:t>
-      </w:r>
-    </w:p>
-    <w:p>
-      <w:pPr>
-        <w:numPr>
-          <w:ilvl w:val="0"/>
-          <w:numId w:val="2"/>
-        </w:numPr>
-      </w:pPr>
-      <w:r>
-        <w:t>[[PERSON_124]] – „o [[PERSON_125]]“, „s [[PERSON_124]]“</w:t>
-      </w:r>
-    </w:p>
-    <w:p>
-      <w:pPr>
-        <w:numPr>
-          <w:ilvl w:val="0"/>
-          <w:numId w:val="2"/>
-        </w:numPr>
-      </w:pPr>
-      <w:r>
-        <w:t>[[PERSON_126]] – „s [[PERSON_126]]“, „o [[PERSON_127]]“</w:t>
-      </w:r>
-    </w:p>
-    <w:p>
-      <w:pPr>
-        <w:numPr>
-          <w:ilvl w:val="0"/>
-          <w:numId w:val="2"/>
-        </w:numPr>
-      </w:pPr>
-      <w:r>
-        <w:t>[[PERSON_128]] – „o [[PERSON_129]]“, „s [[PERSON_130]]“</w:t>
-      </w:r>
-    </w:p>
-    <w:p>
-      <w:pPr>
-        <w:numPr>
-          <w:ilvl w:val="0"/>
-          <w:numId w:val="2"/>
-        </w:numPr>
-      </w:pPr>
-      <w:r>
-        <w:t>[[PERSON_131]] – „s [[PERSON_131]]“, „o [[PERSON_132]]“</w:t>
-      </w:r>
-    </w:p>
-    <w:p>
-      <w:pPr>
-        <w:numPr>
-          <w:ilvl w:val="0"/>
-          <w:numId w:val="2"/>
-        </w:numPr>
-      </w:pPr>
-      <w:r>
-        <w:t>[[PERSON_133]] – „s [[PERSON_133]]“, „o [[PERSON_134]]“</w:t>
-      </w:r>
-    </w:p>
-    <w:p>
-      <w:pPr>
-        <w:numPr>
-          <w:ilvl w:val="0"/>
-          <w:numId w:val="2"/>
-        </w:numPr>
-      </w:pPr>
-      <w:r>
-        <w:t>[[PERSON_135]] – „s [[PERSON_135]]“, „o [[PERSON_136]]“</w:t>
-      </w:r>
-    </w:p>
-    <w:p>
-      <w:pPr>
-        <w:numPr>
-          <w:ilvl w:val="0"/>
-          <w:numId w:val="2"/>
-        </w:numPr>
-      </w:pPr>
-      <w:r>
-        <w:t>[[PERSON_137]] – „o [[PERSON_137]]“, „s [[PERSON_138]]“</w:t>
-      </w:r>
-    </w:p>
-    <w:p>
-      <w:pPr>
-        <w:numPr>
-          <w:ilvl w:val="0"/>
-          <w:numId w:val="2"/>
-        </w:numPr>
-      </w:pPr>
-      <w:r>
-        <w:t>[[PERSON_139]] – „s [[PERSON_140]]“, „o [[PERSON_141]]“</w:t>
-      </w:r>
-    </w:p>
-    <w:p>
-      <w:pPr>
-        <w:numPr>
-          <w:ilvl w:val="0"/>
-          <w:numId w:val="2"/>
-        </w:numPr>
-      </w:pPr>
-      <w:r>
-        <w:t>[[PERSON_142]] – „s [[PERSON_142]]“, „o [[PERSON_143]]“</w:t>
-      </w:r>
-    </w:p>
-    <w:p>
-      <w:pPr>
-        <w:numPr>
-          <w:ilvl w:val="0"/>
-          <w:numId w:val="2"/>
-        </w:numPr>
-      </w:pPr>
-      <w:r>
-        <w:t>[[PERSON_144]] – „o [[PERSON_145]]“, „s [[PERSON_146]]“</w:t>
-      </w:r>
-    </w:p>
-    <w:p>
-      <w:pPr>
-        <w:numPr>
-          <w:ilvl w:val="0"/>
-          <w:numId w:val="2"/>
-        </w:numPr>
-      </w:pPr>
-      <w:r>
-        <w:t>[[PERSON_147]] – „s [[PERSON_147]]“, „o [[PERSON_148]]“</w:t>
-      </w:r>
-    </w:p>
-    <w:p>
-      <w:pPr>
-        <w:numPr>
-          <w:ilvl w:val="0"/>
-          <w:numId w:val="2"/>
-        </w:numPr>
-      </w:pPr>
-      <w:r>
-        <w:t>[[PERSON_149]] – „o [[PERSON_150]]“, „s [[PERSON_149]]“</w:t>
+        <w:t>[[PERSON_108]] – „s [[PERSON_109]]“, „o [[PERSON_110]]“</w:t>
+      </w:r>
+    </w:p>
+    <w:p>
+      <w:pPr>
+        <w:numPr>
+          <w:ilvl w:val="0"/>
+          <w:numId w:val="2"/>
+        </w:numPr>
+      </w:pPr>
+      <w:r>
+        <w:t>[[PERSON_111]] – „o [[PERSON_112]]“, „s [[PERSON_111]]“</w:t>
+      </w:r>
+    </w:p>
+    <w:p>
+      <w:pPr>
+        <w:numPr>
+          <w:ilvl w:val="0"/>
+          <w:numId w:val="2"/>
+        </w:numPr>
+      </w:pPr>
+      <w:r>
+        <w:t>[[PERSON_113]] – „s [[PERSON_113]]“, „o [[PERSON_114]]“</w:t>
+      </w:r>
+    </w:p>
+    <w:p>
+      <w:pPr>
+        <w:numPr>
+          <w:ilvl w:val="0"/>
+          <w:numId w:val="2"/>
+        </w:numPr>
+      </w:pPr>
+      <w:r>
+        <w:t>[[PERSON_115]] – „o [[PERSON_116]]“, „s [[PERSON_115]]“</w:t>
+      </w:r>
+    </w:p>
+    <w:p>
+      <w:pPr>
+        <w:numPr>
+          <w:ilvl w:val="0"/>
+          <w:numId w:val="2"/>
+        </w:numPr>
+      </w:pPr>
+      <w:r>
+        <w:t>[[PERSON_117]] – „s [[PERSON_117]]“, „o [[PERSON_118]]“</w:t>
+      </w:r>
+    </w:p>
+    <w:p>
+      <w:pPr>
+        <w:numPr>
+          <w:ilvl w:val="0"/>
+          <w:numId w:val="2"/>
+        </w:numPr>
+      </w:pPr>
+      <w:r>
+        <w:t>[[PERSON_119]] – „o [[PERSON_120]]“, „s [[PERSON_121]]“</w:t>
+      </w:r>
+    </w:p>
+    <w:p>
+      <w:pPr>
+        <w:numPr>
+          <w:ilvl w:val="0"/>
+          <w:numId w:val="2"/>
+        </w:numPr>
+      </w:pPr>
+      <w:r>
+        <w:t>[[PERSON_122]] – „s [[PERSON_123]]“, „o [[PERSON_124]]“</w:t>
+      </w:r>
+    </w:p>
+    <w:p>
+      <w:pPr>
+        <w:numPr>
+          <w:ilvl w:val="0"/>
+          <w:numId w:val="2"/>
+        </w:numPr>
+      </w:pPr>
+      <w:r>
+        <w:t>[[PERSON_125]] – „o [[PERSON_126]]“, „s [[PERSON_125]]“</w:t>
+      </w:r>
+    </w:p>
+    <w:p>
+      <w:pPr>
+        <w:numPr>
+          <w:ilvl w:val="0"/>
+          <w:numId w:val="2"/>
+        </w:numPr>
+      </w:pPr>
+      <w:r>
+        <w:t>[[PERSON_127]] – „s [[PERSON_127]]“, „o [[PERSON_128]]“</w:t>
+      </w:r>
+    </w:p>
+    <w:p>
+      <w:pPr>
+        <w:numPr>
+          <w:ilvl w:val="0"/>
+          <w:numId w:val="2"/>
+        </w:numPr>
+      </w:pPr>
+      <w:r>
+        <w:t>[[PERSON_129]] – „o [[PERSON_130]]“, „s [[PERSON_131]]“</w:t>
+      </w:r>
+    </w:p>
+    <w:p>
+      <w:pPr>
+        <w:numPr>
+          <w:ilvl w:val="0"/>
+          <w:numId w:val="2"/>
+        </w:numPr>
+      </w:pPr>
+      <w:r>
+        <w:t>[[PERSON_132]] – „s [[PERSON_132]]“, „o [[PERSON_133]]“</w:t>
+      </w:r>
+    </w:p>
+    <w:p>
+      <w:pPr>
+        <w:numPr>
+          <w:ilvl w:val="0"/>
+          <w:numId w:val="2"/>
+        </w:numPr>
+      </w:pPr>
+      <w:r>
+        <w:t>[[PERSON_134]] – „s [[PERSON_134]]“, „o [[PERSON_135]]“</w:t>
+      </w:r>
+    </w:p>
+    <w:p>
+      <w:pPr>
+        <w:numPr>
+          <w:ilvl w:val="0"/>
+          <w:numId w:val="2"/>
+        </w:numPr>
+      </w:pPr>
+      <w:r>
+        <w:t>[[PERSON_136]] – „s [[PERSON_136]]“, „o [[PERSON_137]]“</w:t>
+      </w:r>
+    </w:p>
+    <w:p>
+      <w:pPr>
+        <w:numPr>
+          <w:ilvl w:val="0"/>
+          <w:numId w:val="2"/>
+        </w:numPr>
+      </w:pPr>
+      <w:r>
+        <w:t>[[PERSON_138]] – „o [[PERSON_139]]“, „s [[PERSON_140]]“</w:t>
+      </w:r>
+    </w:p>
+    <w:p>
+      <w:pPr>
+        <w:numPr>
+          <w:ilvl w:val="0"/>
+          <w:numId w:val="2"/>
+        </w:numPr>
+      </w:pPr>
+      <w:r>
+        <w:t>[[PERSON_141]] – „s [[PERSON_142]]“, „o [[PERSON_143]]“</w:t>
+      </w:r>
+    </w:p>
+    <w:p>
+      <w:pPr>
+        <w:numPr>
+          <w:ilvl w:val="0"/>
+          <w:numId w:val="2"/>
+        </w:numPr>
+      </w:pPr>
+      <w:r>
+        <w:t>[[PERSON_144]] – „s [[PERSON_144]]“, „o [[PERSON_145]]“</w:t>
+      </w:r>
+    </w:p>
+    <w:p>
+      <w:pPr>
+        <w:numPr>
+          <w:ilvl w:val="0"/>
+          <w:numId w:val="2"/>
+        </w:numPr>
+      </w:pPr>
+      <w:r>
+        <w:t>[[PERSON_146]] – „o [[PERSON_147]]“, „s [[PERSON_148]]“</w:t>
+      </w:r>
+    </w:p>
+    <w:p>
+      <w:pPr>
+        <w:numPr>
+          <w:ilvl w:val="0"/>
+          <w:numId w:val="2"/>
+        </w:numPr>
+      </w:pPr>
+      <w:r>
+        <w:t>[[PERSON_149]] – „s [[PERSON_149]]“, „o [[PERSON_150]]“</w:t>
+      </w:r>
+    </w:p>
+    <w:p>
+      <w:pPr>
+        <w:numPr>
+          <w:ilvl w:val="0"/>
+          <w:numId w:val="2"/>
+        </w:numPr>
+      </w:pPr>
+      <w:r>
+        <w:t>[[PERSON_151]] – „o [[PERSON_152]]“, „s [[PERSON_151]]“</w:t>
       </w:r>
     </w:p>
     <w:p/>

</xml_diff>

<commit_message>
Fix smlouva22 duplicates - add -í and -ím instrumentál inference
Added inference for instrumentál forms:
1. First names -í → -e (Alicí → Alice)
2. Surnames -ím → -í (Krejčím → Krejčí)
3. Explicit mapping: alicí → alice

Fixed duplicates:
- Alice Brázdová / Alicí Brázdovou (now merged) ✓
- Bohuslav Krejčí / Bohuslavem Krejčím (partially fixed) ✓

Result: smlouva22 reduced from 144 to 139 persons

KNOWN ISSUE: Still ~40 duplicates remain with dativ forms (-u + -ovi)
Will fix in next commit.
</commit_message>
<xml_diff>
--- a/smlouva22_anon.docx
+++ b/smlouva22_anon.docx
@@ -650,205 +650,216 @@
         </w:numPr>
       </w:pPr>
       <w:r>
-        <w:t>[[PERSON_52]] – „s [[PERSON_52]]“, „o [[PERSON_53]]“</w:t>
-      </w:r>
-    </w:p>
-    <w:p>
-      <w:pPr>
-        <w:numPr>
-          <w:ilvl w:val="0"/>
-          <w:numId w:val="2"/>
-        </w:numPr>
-      </w:pPr>
-      <w:r>
-        <w:t>[[PERSON_54]] – „k [[PERSON_54]]“, „s [[PERSON_54]]“</w:t>
-      </w:r>
-    </w:p>
-    <w:p>
-      <w:pPr>
-        <w:numPr>
-          <w:ilvl w:val="0"/>
-          <w:numId w:val="2"/>
-        </w:numPr>
-      </w:pPr>
-      <w:r>
-        <w:t>[[PERSON_55]] – „s [[PERSON_55]]“, „o [[PERSON_55]]“</w:t>
-      </w:r>
-    </w:p>
-    <w:p>
-      <w:pPr>
-        <w:numPr>
-          <w:ilvl w:val="0"/>
-          <w:numId w:val="2"/>
-        </w:numPr>
-      </w:pPr>
-      <w:r>
-        <w:t>[[PERSON_56]] – „od [[PERSON_56]]“, „s [[PERSON_57]]“</w:t>
-      </w:r>
-    </w:p>
-    <w:p>
-      <w:pPr>
-        <w:numPr>
-          <w:ilvl w:val="0"/>
-          <w:numId w:val="2"/>
-        </w:numPr>
-      </w:pPr>
-      <w:r>
-        <w:t>[[PERSON_58]] – „k [[PERSON_59]]“, „o [[PERSON_59]]“</w:t>
-      </w:r>
-    </w:p>
-    <w:p>
-      <w:pPr>
-        <w:numPr>
-          <w:ilvl w:val="0"/>
-          <w:numId w:val="2"/>
-        </w:numPr>
-      </w:pPr>
-      <w:r>
-        <w:t>[[PERSON_60]] – „o [[PERSON_61]]“, „s [[PERSON_60]]“</w:t>
-      </w:r>
-    </w:p>
-    <w:p>
-      <w:pPr>
-        <w:numPr>
-          <w:ilvl w:val="0"/>
-          <w:numId w:val="2"/>
-        </w:numPr>
-      </w:pPr>
-      <w:r>
-        <w:t>[[PERSON_62]] – „s [[PERSON_62]]“, „o [[PERSON_63]]“</w:t>
-      </w:r>
-    </w:p>
-    <w:p>
-      <w:pPr>
-        <w:numPr>
-          <w:ilvl w:val="0"/>
-          <w:numId w:val="2"/>
-        </w:numPr>
-      </w:pPr>
-      <w:r>
-        <w:t>[[PERSON_64]] – „s [[PERSON_64]]“, „o [[PERSON_64]]“</w:t>
-      </w:r>
-    </w:p>
-    <w:p>
-      <w:pPr>
-        <w:numPr>
-          <w:ilvl w:val="0"/>
-          <w:numId w:val="2"/>
-        </w:numPr>
-      </w:pPr>
-      <w:r>
-        <w:t>[[PERSON_65]] – „k [[PERSON_65]]“, „s [[PERSON_65]]“</w:t>
-      </w:r>
-    </w:p>
-    <w:p>
-      <w:pPr>
-        <w:numPr>
-          <w:ilvl w:val="0"/>
-          <w:numId w:val="2"/>
-        </w:numPr>
-      </w:pPr>
-      <w:r>
-        <w:t>[[PERSON_66]] – „pro [[PERSON_67]]“, „o [[PERSON_68]]“</w:t>
-      </w:r>
-    </w:p>
-    <w:p>
-      <w:pPr>
-        <w:numPr>
-          <w:ilvl w:val="0"/>
-          <w:numId w:val="2"/>
-        </w:numPr>
-      </w:pPr>
-      <w:r>
-        <w:t>[[PERSON_69]] – „k [[PERSON_69]]“, „o [[PERSON_69]]“</w:t>
-      </w:r>
-    </w:p>
-    <w:p>
-      <w:pPr>
-        <w:numPr>
-          <w:ilvl w:val="0"/>
-          <w:numId w:val="2"/>
-        </w:numPr>
-      </w:pPr>
-      <w:r>
-        <w:t>[[PERSON_70]] – „o [[PERSON_71]]“, „s [[PERSON_70]]“</w:t>
-      </w:r>
-    </w:p>
-    <w:p>
-      <w:pPr>
-        <w:numPr>
-          <w:ilvl w:val="0"/>
-          <w:numId w:val="2"/>
-        </w:numPr>
-      </w:pPr>
-      <w:r>
-        <w:t>[[PERSON_72]] – „s [[PERSON_72]]“, „o [[PERSON_73]]“</w:t>
-      </w:r>
-    </w:p>
-    <w:p>
-      <w:pPr>
-        <w:numPr>
-          <w:ilvl w:val="0"/>
-          <w:numId w:val="2"/>
-        </w:numPr>
-      </w:pPr>
-      <w:r>
-        <w:t>[[PERSON_74]] – „s [[PERSON_74]]“, „o [[PERSON_74]]“</w:t>
-      </w:r>
-    </w:p>
-    <w:p>
-      <w:pPr>
-        <w:numPr>
-          <w:ilvl w:val="0"/>
-          <w:numId w:val="2"/>
-        </w:numPr>
-      </w:pPr>
-      <w:r>
-        <w:t>[[PERSON_75]] – „u [[PERSON_75]]“, „o [[PERSON_76]]“</w:t>
-      </w:r>
-    </w:p>
-    <w:p>
-      <w:pPr>
-        <w:numPr>
-          <w:ilvl w:val="0"/>
-          <w:numId w:val="2"/>
-        </w:numPr>
-      </w:pPr>
-      <w:r>
-        <w:t>[[PERSON_77]] – „se [[PERSON_77]]“, „o [[PERSON_77]]“</w:t>
-      </w:r>
-    </w:p>
-    <w:p>
-      <w:pPr>
-        <w:numPr>
-          <w:ilvl w:val="0"/>
-          <w:numId w:val="2"/>
-        </w:numPr>
-      </w:pPr>
-      <w:r>
-        <w:t>[[PERSON_78]] – „o [[PERSON_79]]“, „s [[PERSON_78]]“</w:t>
-      </w:r>
-    </w:p>
-    <w:p>
-      <w:pPr>
-        <w:numPr>
-          <w:ilvl w:val="0"/>
-          <w:numId w:val="2"/>
-        </w:numPr>
-      </w:pPr>
-      <w:r>
-        <w:t>[[PERSON_80]] – „k [[PERSON_81]]“, „o [[PERSON_81]]“</w:t>
-      </w:r>
-    </w:p>
-    <w:p>
-      <w:pPr>
-        <w:numPr>
-          <w:ilvl w:val="0"/>
-          <w:numId w:val="2"/>
-        </w:numPr>
-      </w:pPr>
-      <w:r>
-        <w:t>[[PERSON_82]] – „o [[PERSON_83]]“, „s [[PERSON_82]]“</w:t>
+        <w:t>[[PERSON_52]] – „s [[PERSON_52]]“, „o [[PERSON_52]]“</w:t>
+      </w:r>
+    </w:p>
+    <w:p>
+      <w:pPr>
+        <w:numPr>
+          <w:ilvl w:val="0"/>
+          <w:numId w:val="2"/>
+        </w:numPr>
+      </w:pPr>
+      <w:r>
+        <w:t>[[PERSON_53]] – „k [[PERSON_53]]“, „s [[PERSON_53]]“</w:t>
+      </w:r>
+    </w:p>
+    <w:p>
+      <w:pPr>
+        <w:numPr>
+          <w:ilvl w:val="0"/>
+          <w:numId w:val="2"/>
+        </w:numPr>
+      </w:pPr>
+      <w:r>
+        <w:t>[[PERSON_54]] – „s [[PERSON_54]]“, „o [[PERSON_54]]“</w:t>
+      </w:r>
+    </w:p>
+    <w:p>
+      <w:pPr>
+        <w:numPr>
+          <w:ilvl w:val="0"/>
+          <w:numId w:val="2"/>
+        </w:numPr>
+      </w:pPr>
+      <w:r>
+        <w:t>[[PERSON_55]] – „od [[PERSON_55]]“, „s [[PERSON_56]]“</w:t>
+      </w:r>
+    </w:p>
+    <w:p>
+      <w:pPr>
+        <w:numPr>
+          <w:ilvl w:val="0"/>
+          <w:numId w:val="2"/>
+        </w:numPr>
+      </w:pPr>
+      <w:r>
+        <w:t>[[PERSON_57]] – „k [[PERSON_58]]“, „o [[PERSON_58]]“</w:t>
+      </w:r>
+    </w:p>
+    <w:p>
+      <w:pPr>
+        <w:numPr>
+          <w:ilvl w:val="0"/>
+          <w:numId w:val="2"/>
+        </w:numPr>
+      </w:pPr>
+      <w:r>
+        <w:t>[[PERSON_59]] – „o [[PERSON_60]]“, „s [[PERSON_59]]“</w:t>
+      </w:r>
+    </w:p>
+    <w:p>
+      <w:pPr>
+        <w:numPr>
+          <w:ilvl w:val="0"/>
+          <w:numId w:val="2"/>
+        </w:numPr>
+      </w:pPr>
+      <w:r>
+        <w:t>[[PERSON_61]] – „s [[PERSON_61]]“, „o [[PERSON_62]]“</w:t>
+      </w:r>
+    </w:p>
+    <w:p>
+      <w:pPr>
+        <w:numPr>
+          <w:ilvl w:val="0"/>
+          <w:numId w:val="2"/>
+        </w:numPr>
+      </w:pPr>
+      <w:r>
+        <w:t>[[PERSON_63]] – „s [[PERSON_63]]“, „o [[PERSON_63]]“</w:t>
+      </w:r>
+    </w:p>
+    <w:p>
+      <w:pPr>
+        <w:numPr>
+          <w:ilvl w:val="0"/>
+          <w:numId w:val="2"/>
+        </w:numPr>
+      </w:pPr>
+      <w:r>
+        <w:t>[[PERSON_64]] – „k [[PERSON_64]]“, „s [[PERSON_64]]“</w:t>
+      </w:r>
+    </w:p>
+    <w:p>
+      <w:pPr>
+        <w:numPr>
+          <w:ilvl w:val="0"/>
+          <w:numId w:val="2"/>
+        </w:numPr>
+      </w:pPr>
+      <w:r>
+        <w:t>[[PERSON_65]] – „pro [[PERSON_66]]“, „o [[PERSON_67]]“</w:t>
+      </w:r>
+    </w:p>
+    <w:p>
+      <w:pPr>
+        <w:numPr>
+          <w:ilvl w:val="0"/>
+          <w:numId w:val="2"/>
+        </w:numPr>
+      </w:pPr>
+      <w:r>
+        <w:t>[[PERSON_68]] – „k [[PERSON_68]]“, „o [[PERSON_68]]“</w:t>
+      </w:r>
+    </w:p>
+    <w:p>
+      <w:pPr>
+        <w:numPr>
+          <w:ilvl w:val="0"/>
+          <w:numId w:val="2"/>
+        </w:numPr>
+      </w:pPr>
+      <w:r>
+        <w:t>[[PERSON_69]] – „o [[PERSON_70]]“, „s [[PERSON_69]]“</w:t>
+      </w:r>
+    </w:p>
+    <w:p>
+      <w:pPr>
+        <w:numPr>
+          <w:ilvl w:val="0"/>
+          <w:numId w:val="2"/>
+        </w:numPr>
+      </w:pPr>
+      <w:r>
+        <w:t>[[PERSON_71]] – „s [[PERSON_71]]“, „o [[PERSON_72]]“</w:t>
+      </w:r>
+    </w:p>
+    <w:p>
+      <w:pPr>
+        <w:numPr>
+          <w:ilvl w:val="0"/>
+          <w:numId w:val="2"/>
+        </w:numPr>
+      </w:pPr>
+      <w:r>
+        <w:t>[[PERSON_73]] – „s [[PERSON_73]]“, „o [[PERSON_73]]“</w:t>
+      </w:r>
+    </w:p>
+    <w:p>
+      <w:pPr>
+        <w:numPr>
+          <w:ilvl w:val="0"/>
+          <w:numId w:val="2"/>
+        </w:numPr>
+      </w:pPr>
+      <w:r>
+        <w:t>[[PERSON_74]] – „u [[PERSON_74]]“, „o [[PERSON_75]]“</w:t>
+      </w:r>
+    </w:p>
+    <w:p>
+      <w:pPr>
+        <w:numPr>
+          <w:ilvl w:val="0"/>
+          <w:numId w:val="2"/>
+        </w:numPr>
+      </w:pPr>
+      <w:r>
+        <w:t>[[PERSON_76]] – „se [[PERSON_76]]“, „o [[PERSON_76]]“</w:t>
+      </w:r>
+    </w:p>
+    <w:p>
+      <w:pPr>
+        <w:numPr>
+          <w:ilvl w:val="0"/>
+          <w:numId w:val="2"/>
+        </w:numPr>
+      </w:pPr>
+      <w:r>
+        <w:t>[[PERSON_77]] – „o [[PERSON_78]]“, „s [[PERSON_77]]“</w:t>
+      </w:r>
+    </w:p>
+    <w:p>
+      <w:pPr>
+        <w:numPr>
+          <w:ilvl w:val="0"/>
+          <w:numId w:val="2"/>
+        </w:numPr>
+      </w:pPr>
+      <w:r>
+        <w:t>[[PERSON_79]] – „k [[PERSON_80]]“, „o [[PERSON_80]]“</w:t>
+      </w:r>
+    </w:p>
+    <w:p>
+      <w:pPr>
+        <w:numPr>
+          <w:ilvl w:val="0"/>
+          <w:numId w:val="2"/>
+        </w:numPr>
+      </w:pPr>
+      <w:r>
+        <w:t>[[PERSON_81]] – „o [[PERSON_82]]“, „s [[PERSON_81]]“</w:t>
+      </w:r>
+    </w:p>
+    <w:p>
+      <w:pPr>
+        <w:numPr>
+          <w:ilvl w:val="0"/>
+          <w:numId w:val="2"/>
+        </w:numPr>
+      </w:pPr>
+      <w:r>
+        <w:t>[[PERSON_83]] – „s [[PERSON_83]]“, „o [[PERSON_83]]“</w:t>
       </w:r>
     </w:p>
     <w:p>
@@ -870,128 +881,139 @@
         </w:numPr>
       </w:pPr>
       <w:r>
-        <w:t>[[PERSON_85]] – „s [[PERSON_85]]“, „o [[PERSON_85]]“</w:t>
-      </w:r>
-    </w:p>
-    <w:p>
-      <w:pPr>
-        <w:numPr>
-          <w:ilvl w:val="0"/>
-          <w:numId w:val="2"/>
-        </w:numPr>
-      </w:pPr>
-      <w:r>
-        <w:t>[[PERSON_86]] – „o [[PERSON_87]]“, „s [[PERSON_86]]“</w:t>
-      </w:r>
-    </w:p>
-    <w:p>
-      <w:pPr>
-        <w:numPr>
-          <w:ilvl w:val="0"/>
-          <w:numId w:val="2"/>
-        </w:numPr>
-      </w:pPr>
-      <w:r>
-        <w:t>[[PERSON_88]] – „s [[PERSON_89]]“, „o [[PERSON_90]]“</w:t>
-      </w:r>
-    </w:p>
-    <w:p>
-      <w:pPr>
-        <w:numPr>
-          <w:ilvl w:val="0"/>
-          <w:numId w:val="2"/>
-        </w:numPr>
-      </w:pPr>
-      <w:r>
-        <w:t>[[PERSON_91]] – „o [[PERSON_92]]“, „s [[PERSON_91]]“</w:t>
-      </w:r>
-    </w:p>
-    <w:p>
-      <w:pPr>
-        <w:numPr>
-          <w:ilvl w:val="0"/>
-          <w:numId w:val="2"/>
-        </w:numPr>
-      </w:pPr>
-      <w:r>
-        <w:t>[[PERSON_93]] – „s [[PERSON_94]]“, „o [[PERSON_93]]“</w:t>
-      </w:r>
-    </w:p>
-    <w:p>
-      <w:pPr>
-        <w:numPr>
-          <w:ilvl w:val="0"/>
-          <w:numId w:val="2"/>
-        </w:numPr>
-      </w:pPr>
-      <w:r>
-        <w:t>[[PERSON_95]] – „o [[PERSON_96]]“, „se [[PERSON_95]]“</w:t>
-      </w:r>
-    </w:p>
-    <w:p>
-      <w:pPr>
-        <w:numPr>
-          <w:ilvl w:val="0"/>
-          <w:numId w:val="2"/>
-        </w:numPr>
-      </w:pPr>
-      <w:r>
-        <w:t>[[PERSON_97]] – „s [[PERSON_97]]“, „o [[PERSON_98]]“</w:t>
-      </w:r>
-    </w:p>
-    <w:p>
-      <w:pPr>
-        <w:numPr>
-          <w:ilvl w:val="0"/>
-          <w:numId w:val="2"/>
-        </w:numPr>
-      </w:pPr>
-      <w:r>
-        <w:t>[[PERSON_99]] – „o [[PERSON_100]]“, „s [[PERSON_99]]“</w:t>
-      </w:r>
-    </w:p>
-    <w:p>
-      <w:pPr>
-        <w:numPr>
-          <w:ilvl w:val="0"/>
-          <w:numId w:val="2"/>
-        </w:numPr>
-      </w:pPr>
-      <w:r>
-        <w:t>[[PERSON_101]] – „s [[PERSON_101]]“, „o [[PERSON_102]]“</w:t>
-      </w:r>
-    </w:p>
-    <w:p>
-      <w:pPr>
-        <w:numPr>
-          <w:ilvl w:val="0"/>
-          <w:numId w:val="2"/>
-        </w:numPr>
-      </w:pPr>
-      <w:r>
-        <w:t>[[PERSON_103]] – „o [[PERSON_104]]“, „s [[PERSON_105]]“</w:t>
-      </w:r>
-    </w:p>
-    <w:p>
-      <w:pPr>
-        <w:numPr>
-          <w:ilvl w:val="0"/>
-          <w:numId w:val="2"/>
-        </w:numPr>
-      </w:pPr>
-      <w:r>
-        <w:t>[[PERSON_106]] – „o [[PERSON_107]]“, „s [[PERSON_106]]“</w:t>
-      </w:r>
-    </w:p>
-    <w:p>
-      <w:pPr>
-        <w:numPr>
-          <w:ilvl w:val="0"/>
-          <w:numId w:val="2"/>
-        </w:numPr>
-      </w:pPr>
-      <w:r>
-        <w:t>[[PERSON_108]] – „s [[PERSON_109]]“, „o [[PERSON_110]]“</w:t>
+        <w:t>[[PERSON_85]] – „o [[PERSON_85]]“, „s [[PERSON_85]]“</w:t>
+      </w:r>
+    </w:p>
+    <w:p>
+      <w:pPr>
+        <w:numPr>
+          <w:ilvl w:val="0"/>
+          <w:numId w:val="2"/>
+        </w:numPr>
+      </w:pPr>
+      <w:r>
+        <w:t>[[PERSON_86]] – „s [[PERSON_87]]“, „o [[PERSON_88]]“</w:t>
+      </w:r>
+    </w:p>
+    <w:p>
+      <w:pPr>
+        <w:numPr>
+          <w:ilvl w:val="0"/>
+          <w:numId w:val="2"/>
+        </w:numPr>
+      </w:pPr>
+      <w:r>
+        <w:t>[[PERSON_89]] – „o [[PERSON_90]]“, „s [[PERSON_89]]“</w:t>
+      </w:r>
+    </w:p>
+    <w:p>
+      <w:pPr>
+        <w:numPr>
+          <w:ilvl w:val="0"/>
+          <w:numId w:val="2"/>
+        </w:numPr>
+      </w:pPr>
+      <w:r>
+        <w:t>[[PERSON_91]] – „s [[PERSON_92]]“, „o [[PERSON_91]]“</w:t>
+      </w:r>
+    </w:p>
+    <w:p>
+      <w:pPr>
+        <w:numPr>
+          <w:ilvl w:val="0"/>
+          <w:numId w:val="2"/>
+        </w:numPr>
+      </w:pPr>
+      <w:r>
+        <w:t>[[PERSON_93]] – „o [[PERSON_94]]“, „se [[PERSON_93]]“</w:t>
+      </w:r>
+    </w:p>
+    <w:p>
+      <w:pPr>
+        <w:numPr>
+          <w:ilvl w:val="0"/>
+          <w:numId w:val="2"/>
+        </w:numPr>
+      </w:pPr>
+      <w:r>
+        <w:t>[[PERSON_95]] – „s [[PERSON_95]]“, „o [[PERSON_96]]“</w:t>
+      </w:r>
+    </w:p>
+    <w:p>
+      <w:pPr>
+        <w:numPr>
+          <w:ilvl w:val="0"/>
+          <w:numId w:val="2"/>
+        </w:numPr>
+      </w:pPr>
+      <w:r>
+        <w:t>[[PERSON_97]] – „o [[PERSON_98]]“, „s [[PERSON_97]]“</w:t>
+      </w:r>
+    </w:p>
+    <w:p>
+      <w:pPr>
+        <w:numPr>
+          <w:ilvl w:val="0"/>
+          <w:numId w:val="2"/>
+        </w:numPr>
+      </w:pPr>
+      <w:r>
+        <w:t>[[PERSON_99]] – „s [[PERSON_99]]“, „o [[PERSON_100]]“</w:t>
+      </w:r>
+    </w:p>
+    <w:p>
+      <w:pPr>
+        <w:numPr>
+          <w:ilvl w:val="0"/>
+          <w:numId w:val="2"/>
+        </w:numPr>
+      </w:pPr>
+      <w:r>
+        <w:t>[[PERSON_101]] – „o [[PERSON_102]]“, „s [[PERSON_101]]“</w:t>
+      </w:r>
+    </w:p>
+    <w:p>
+      <w:pPr>
+        <w:numPr>
+          <w:ilvl w:val="0"/>
+          <w:numId w:val="2"/>
+        </w:numPr>
+      </w:pPr>
+      <w:r>
+        <w:t>[[PERSON_103]] – „o [[PERSON_104]]“, „s [[PERSON_103]]“</w:t>
+      </w:r>
+    </w:p>
+    <w:p>
+      <w:pPr>
+        <w:numPr>
+          <w:ilvl w:val="0"/>
+          <w:numId w:val="2"/>
+        </w:numPr>
+      </w:pPr>
+      <w:r>
+        <w:t>[[PERSON_105]] – „s [[PERSON_106]]“, „o [[PERSON_105]]“</w:t>
+      </w:r>
+    </w:p>
+    <w:p>
+      <w:pPr>
+        <w:numPr>
+          <w:ilvl w:val="0"/>
+          <w:numId w:val="2"/>
+        </w:numPr>
+      </w:pPr>
+      <w:r>
+        <w:t>[[PERSON_107]] – „o [[PERSON_108]]“, „s [[PERSON_107]]“</w:t>
+      </w:r>
+    </w:p>
+    <w:p>
+      <w:pPr>
+        <w:numPr>
+          <w:ilvl w:val="0"/>
+          <w:numId w:val="2"/>
+        </w:numPr>
+      </w:pPr>
+      <w:r>
+        <w:t>[[PERSON_109]] – „s [[PERSON_109]]“, „o [[PERSON_110]]“</w:t>
       </w:r>
     </w:p>
     <w:p>
@@ -1024,73 +1046,73 @@
         </w:numPr>
       </w:pPr>
       <w:r>
-        <w:t>[[PERSON_115]] – „o [[PERSON_116]]“, „s [[PERSON_115]]“</w:t>
-      </w:r>
-    </w:p>
-    <w:p>
-      <w:pPr>
-        <w:numPr>
-          <w:ilvl w:val="0"/>
-          <w:numId w:val="2"/>
-        </w:numPr>
-      </w:pPr>
-      <w:r>
-        <w:t>[[PERSON_117]] – „s [[PERSON_117]]“, „o [[PERSON_118]]“</w:t>
-      </w:r>
-    </w:p>
-    <w:p>
-      <w:pPr>
-        <w:numPr>
-          <w:ilvl w:val="0"/>
-          <w:numId w:val="2"/>
-        </w:numPr>
-      </w:pPr>
-      <w:r>
-        <w:t>[[PERSON_119]] – „o [[PERSON_120]]“, „s [[PERSON_121]]“</w:t>
-      </w:r>
-    </w:p>
-    <w:p>
-      <w:pPr>
-        <w:numPr>
-          <w:ilvl w:val="0"/>
-          <w:numId w:val="2"/>
-        </w:numPr>
-      </w:pPr>
-      <w:r>
-        <w:t>[[PERSON_122]] – „s [[PERSON_123]]“, „o [[PERSON_124]]“</w:t>
-      </w:r>
-    </w:p>
-    <w:p>
-      <w:pPr>
-        <w:numPr>
-          <w:ilvl w:val="0"/>
-          <w:numId w:val="2"/>
-        </w:numPr>
-      </w:pPr>
-      <w:r>
-        <w:t>[[PERSON_125]] – „o [[PERSON_126]]“, „s [[PERSON_125]]“</w:t>
-      </w:r>
-    </w:p>
-    <w:p>
-      <w:pPr>
-        <w:numPr>
-          <w:ilvl w:val="0"/>
-          <w:numId w:val="2"/>
-        </w:numPr>
-      </w:pPr>
-      <w:r>
-        <w:t>[[PERSON_127]] – „s [[PERSON_127]]“, „o [[PERSON_128]]“</w:t>
-      </w:r>
-    </w:p>
-    <w:p>
-      <w:pPr>
-        <w:numPr>
-          <w:ilvl w:val="0"/>
-          <w:numId w:val="2"/>
-        </w:numPr>
-      </w:pPr>
-      <w:r>
-        <w:t>[[PERSON_129]] – „o [[PERSON_130]]“, „s [[PERSON_131]]“</w:t>
+        <w:t>[[PERSON_115]] – „o [[PERSON_116]]“, „s [[PERSON_117]]“</w:t>
+      </w:r>
+    </w:p>
+    <w:p>
+      <w:pPr>
+        <w:numPr>
+          <w:ilvl w:val="0"/>
+          <w:numId w:val="2"/>
+        </w:numPr>
+      </w:pPr>
+      <w:r>
+        <w:t>[[PERSON_118]] – „s [[PERSON_119]]“, „o [[PERSON_120]]“</w:t>
+      </w:r>
+    </w:p>
+    <w:p>
+      <w:pPr>
+        <w:numPr>
+          <w:ilvl w:val="0"/>
+          <w:numId w:val="2"/>
+        </w:numPr>
+      </w:pPr>
+      <w:r>
+        <w:t>[[PERSON_121]] – „o [[PERSON_122]]“, „s [[PERSON_121]]“</w:t>
+      </w:r>
+    </w:p>
+    <w:p>
+      <w:pPr>
+        <w:numPr>
+          <w:ilvl w:val="0"/>
+          <w:numId w:val="2"/>
+        </w:numPr>
+      </w:pPr>
+      <w:r>
+        <w:t>[[PERSON_123]] – „s [[PERSON_123]]“, „o [[PERSON_124]]“</w:t>
+      </w:r>
+    </w:p>
+    <w:p>
+      <w:pPr>
+        <w:numPr>
+          <w:ilvl w:val="0"/>
+          <w:numId w:val="2"/>
+        </w:numPr>
+      </w:pPr>
+      <w:r>
+        <w:t>[[PERSON_125]] – „o [[PERSON_126]]“, „s [[PERSON_127]]“</w:t>
+      </w:r>
+    </w:p>
+    <w:p>
+      <w:pPr>
+        <w:numPr>
+          <w:ilvl w:val="0"/>
+          <w:numId w:val="2"/>
+        </w:numPr>
+      </w:pPr>
+      <w:r>
+        <w:t>[[PERSON_128]] – „s [[PERSON_128]]“, „o [[PERSON_129]]“</w:t>
+      </w:r>
+    </w:p>
+    <w:p>
+      <w:pPr>
+        <w:numPr>
+          <w:ilvl w:val="0"/>
+          <w:numId w:val="2"/>
+        </w:numPr>
+      </w:pPr>
+      <w:r>
+        <w:t>[[PERSON_130]] – „s [[PERSON_130]]“, „o [[PERSON_131]]“</w:t>
       </w:r>
     </w:p>
     <w:p>
@@ -1112,40 +1134,40 @@
         </w:numPr>
       </w:pPr>
       <w:r>
-        <w:t>[[PERSON_134]] – „s [[PERSON_134]]“, „o [[PERSON_135]]“</w:t>
-      </w:r>
-    </w:p>
-    <w:p>
-      <w:pPr>
-        <w:numPr>
-          <w:ilvl w:val="0"/>
-          <w:numId w:val="2"/>
-        </w:numPr>
-      </w:pPr>
-      <w:r>
-        <w:t>[[PERSON_136]] – „s [[PERSON_136]]“, „o [[PERSON_137]]“</w:t>
-      </w:r>
-    </w:p>
-    <w:p>
-      <w:pPr>
-        <w:numPr>
-          <w:ilvl w:val="0"/>
-          <w:numId w:val="2"/>
-        </w:numPr>
-      </w:pPr>
-      <w:r>
-        <w:t>[[PERSON_138]] – „o [[PERSON_139]]“, „s [[PERSON_140]]“</w:t>
-      </w:r>
-    </w:p>
-    <w:p>
-      <w:pPr>
-        <w:numPr>
-          <w:ilvl w:val="0"/>
-          <w:numId w:val="2"/>
-        </w:numPr>
-      </w:pPr>
-      <w:r>
-        <w:t>[[PERSON_141]] – „s [[PERSON_142]]“, „o [[PERSON_143]]“</w:t>
+        <w:t>[[PERSON_134]] – „o [[PERSON_134]]“, „s [[PERSON_135]]“</w:t>
+      </w:r>
+    </w:p>
+    <w:p>
+      <w:pPr>
+        <w:numPr>
+          <w:ilvl w:val="0"/>
+          <w:numId w:val="2"/>
+        </w:numPr>
+      </w:pPr>
+      <w:r>
+        <w:t>[[PERSON_136]] – „s [[PERSON_137]]“, „o [[PERSON_138]]“</w:t>
+      </w:r>
+    </w:p>
+    <w:p>
+      <w:pPr>
+        <w:numPr>
+          <w:ilvl w:val="0"/>
+          <w:numId w:val="2"/>
+        </w:numPr>
+      </w:pPr>
+      <w:r>
+        <w:t>[[PERSON_139]] – „s [[PERSON_139]]“, „o [[PERSON_140]]“</w:t>
+      </w:r>
+    </w:p>
+    <w:p>
+      <w:pPr>
+        <w:numPr>
+          <w:ilvl w:val="0"/>
+          <w:numId w:val="2"/>
+        </w:numPr>
+      </w:pPr>
+      <w:r>
+        <w:t>[[PERSON_141]] – „o [[PERSON_142]]“, „s [[PERSON_143]]“</w:t>
       </w:r>
     </w:p>
     <w:p>
@@ -1167,29 +1189,7 @@
         </w:numPr>
       </w:pPr>
       <w:r>
-        <w:t>[[PERSON_146]] – „o [[PERSON_147]]“, „s [[PERSON_148]]“</w:t>
-      </w:r>
-    </w:p>
-    <w:p>
-      <w:pPr>
-        <w:numPr>
-          <w:ilvl w:val="0"/>
-          <w:numId w:val="2"/>
-        </w:numPr>
-      </w:pPr>
-      <w:r>
-        <w:t>[[PERSON_149]] – „s [[PERSON_149]]“, „o [[PERSON_150]]“</w:t>
-      </w:r>
-    </w:p>
-    <w:p>
-      <w:pPr>
-        <w:numPr>
-          <w:ilvl w:val="0"/>
-          <w:numId w:val="2"/>
-        </w:numPr>
-      </w:pPr>
-      <w:r>
-        <w:t>[[PERSON_151]] – „o [[PERSON_152]]“, „s [[PERSON_151]]“</w:t>
+        <w:t>[[PERSON_146]] – „o [[PERSON_147]]“, „s [[PERSON_146]]“</w:t>
       </w:r>
     </w:p>
     <w:p/>

</xml_diff>